<commit_message>
update inline comments of code
</commit_message>
<xml_diff>
--- a/COMP2006_CW2_DocumentationSheet_16521586.docx
+++ b/COMP2006_CW2_DocumentationSheet_16521586.docx
@@ -1,6 +1,6 @@
 
 <file path=word/document.xml><?xml version="1.0" encoding="utf-8"?>
-<w:document xmlns:wpc="http://schemas.microsoft.com/office/word/2010/wordprocessingCanvas" xmlns:cx="http://schemas.microsoft.com/office/drawing/2014/chartex" xmlns:cx1="http://schemas.microsoft.com/office/drawing/2015/9/8/chartex" xmlns:cx2="http://schemas.microsoft.com/office/drawing/2015/10/21/chartex" xmlns:cx3="http://schemas.microsoft.com/office/drawing/2016/5/9/chartex" xmlns:cx4="http://schemas.microsoft.com/office/drawing/2016/5/10/chartex" xmlns:cx5="http://schemas.microsoft.com/office/drawing/2016/5/11/chartex" xmlns:cx6="http://schemas.microsoft.com/office/drawing/2016/5/12/chartex" xmlns:cx7="http://schemas.microsoft.com/office/drawing/2016/5/13/chartex" xmlns:cx8="http://schemas.microsoft.com/office/drawing/2016/5/14/chartex" xmlns:mc="http://schemas.openxmlformats.org/markup-compatibility/2006" xmlns:aink="http://schemas.microsoft.com/office/drawing/2016/ink" xmlns:am3d="http://schemas.microsoft.com/office/drawing/2017/model3d" xmlns:o="urn:schemas-microsoft-com:office:office" xmlns:r="http://schemas.openxmlformats.org/officeDocument/2006/relationships" xmlns:m="http://schemas.openxmlformats.org/officeDocument/2006/math" xmlns:v="urn:schemas-microsoft-com:vml" xmlns:wp14="http://schemas.microsoft.com/office/word/2010/wordprocessingDrawing" xmlns:wp="http://schemas.openxmlformats.org/drawingml/2006/wordprocessingDrawing" xmlns:w10="urn:schemas-microsoft-com:office:word" xmlns:w="http://schemas.openxmlformats.org/wordprocessingml/2006/main" xmlns:w14="http://schemas.microsoft.com/office/word/2010/wordml" xmlns:w15="http://schemas.microsoft.com/office/word/2012/wordml" xmlns:w16cex="http://schemas.microsoft.com/office/word/2018/wordml/cex" xmlns:w16cid="http://schemas.microsoft.com/office/word/2016/wordml/cid" xmlns:w16="http://schemas.microsoft.com/office/word/2018/wordml" xmlns:w16sdtdh="http://schemas.microsoft.com/office/word/2020/wordml/sdtdatahash" xmlns:w16se="http://schemas.microsoft.com/office/word/2015/wordml/symex" xmlns:wpg="http://schemas.microsoft.com/office/word/2010/wordprocessingGroup" xmlns:wpi="http://schemas.microsoft.com/office/word/2010/wordprocessingInk" xmlns:wne="http://schemas.microsoft.com/office/word/2006/wordml" xmlns:wps="http://schemas.microsoft.com/office/word/2010/wordprocessingShape" mc:Ignorable="w14 w15 w16se w16cid w16 w16cex w16sdtdh wp14">
+<w:document xmlns:wpc="http://schemas.microsoft.com/office/word/2010/wordprocessingCanvas" xmlns:cx="http://schemas.microsoft.com/office/drawing/2014/chartex" xmlns:cx1="http://schemas.microsoft.com/office/drawing/2015/9/8/chartex" xmlns:cx2="http://schemas.microsoft.com/office/drawing/2015/10/21/chartex" xmlns:cx3="http://schemas.microsoft.com/office/drawing/2016/5/9/chartex" xmlns:cx4="http://schemas.microsoft.com/office/drawing/2016/5/10/chartex" xmlns:cx5="http://schemas.microsoft.com/office/drawing/2016/5/11/chartex" xmlns:cx6="http://schemas.microsoft.com/office/drawing/2016/5/12/chartex" xmlns:cx7="http://schemas.microsoft.com/office/drawing/2016/5/13/chartex" xmlns:cx8="http://schemas.microsoft.com/office/drawing/2016/5/14/chartex" xmlns:mc="http://schemas.openxmlformats.org/markup-compatibility/2006" xmlns:aink="http://schemas.microsoft.com/office/drawing/2016/ink" xmlns:am3d="http://schemas.microsoft.com/office/drawing/2017/model3d" xmlns:o="urn:schemas-microsoft-com:office:office" xmlns:r="http://schemas.openxmlformats.org/officeDocument/2006/relationships" xmlns:m="http://schemas.openxmlformats.org/officeDocument/2006/math" xmlns:v="urn:schemas-microsoft-com:vml" xmlns:wp14="http://schemas.microsoft.com/office/word/2010/wordprocessingDrawing" xmlns:wp="http://schemas.openxmlformats.org/drawingml/2006/wordprocessingDrawing" xmlns:w10="urn:schemas-microsoft-com:office:word" xmlns:w="http://schemas.openxmlformats.org/wordprocessingml/2006/main" xmlns:w14="http://schemas.microsoft.com/office/word/2010/wordml" xmlns:w15="http://schemas.microsoft.com/office/word/2012/wordml" xmlns:w16cex="http://schemas.microsoft.com/office/word/2018/wordml/cex" xmlns:w16cid="http://schemas.microsoft.com/office/word/2016/wordml/cid" xmlns:w16="http://schemas.microsoft.com/office/word/2018/wordml" xmlns:w16se="http://schemas.microsoft.com/office/word/2015/wordml/symex" xmlns:wpg="http://schemas.microsoft.com/office/word/2010/wordprocessingGroup" xmlns:wpi="http://schemas.microsoft.com/office/word/2010/wordprocessingInk" xmlns:wne="http://schemas.microsoft.com/office/word/2006/wordml" xmlns:wps="http://schemas.microsoft.com/office/word/2010/wordprocessingShape" mc:Ignorable="w14 w15 w16se w16cid w16 w16cex wp14">
   <w:body>
     <w:p>
       <w:pPr>
@@ -15,21 +15,12 @@
         </w:rPr>
         <w:t>Name: ____</w:t>
       </w:r>
-      <w:proofErr w:type="spellStart"/>
       <w:r>
         <w:rPr>
           <w:sz w:val="32"/>
           <w:u w:val="single"/>
         </w:rPr>
-        <w:t>Ziqi</w:t>
-      </w:r>
-      <w:proofErr w:type="spellEnd"/>
-      <w:r>
-        <w:rPr>
-          <w:sz w:val="32"/>
-          <w:u w:val="single"/>
-        </w:rPr>
-        <w:t xml:space="preserve"> Yang</w:t>
+        <w:t>Ziqi Yang</w:t>
       </w:r>
       <w:r>
         <w:rPr>
@@ -1596,14 +1587,7 @@
                 <w:b/>
                 <w:bCs/>
               </w:rPr>
-              <w:t>Result</w:t>
-            </w:r>
-            <w:r>
-              <w:rPr>
-                <w:b/>
-                <w:bCs/>
-              </w:rPr>
-              <w:t>Scene</w:t>
+              <w:t>ResultScene</w:t>
             </w:r>
             <w:proofErr w:type="spellEnd"/>
             <w:r>
@@ -1615,14 +1599,7 @@
                 <w:b/>
                 <w:bCs/>
               </w:rPr>
-              <w:t>Record</w:t>
-            </w:r>
-            <w:r>
-              <w:rPr>
-                <w:b/>
-                <w:bCs/>
-              </w:rPr>
-              <w:t>Scene</w:t>
+              <w:t>RecordScene</w:t>
             </w:r>
             <w:proofErr w:type="spellEnd"/>
           </w:p>
@@ -1850,16 +1827,7 @@
               <w:t xml:space="preserve">(from Menu), the user can </w:t>
             </w:r>
             <w:r>
-              <w:t>view all the best record(</w:t>
-            </w:r>
-            <w:r>
-              <w:t xml:space="preserve">HP remained, </w:t>
-            </w:r>
-            <w:r>
-              <w:t xml:space="preserve">Longest and shortest </w:t>
-            </w:r>
-            <w:r>
-              <w:t xml:space="preserve">Surviving Time, </w:t>
+              <w:t xml:space="preserve">view all the best record(HP remained, Longest and shortest Surviving Time, </w:t>
             </w:r>
             <w:proofErr w:type="spellStart"/>
             <w:r>
@@ -1867,10 +1835,7 @@
             </w:r>
             <w:proofErr w:type="spellEnd"/>
             <w:r>
-              <w:t xml:space="preserve"> of Kills</w:t>
-            </w:r>
-            <w:r>
-              <w:t>)</w:t>
+              <w:t xml:space="preserve"> of Kills)</w:t>
             </w:r>
             <w:r>
               <w:t xml:space="preserve"> and </w:t>
@@ -2714,13 +2679,7 @@
               </w:rPr>
             </w:pPr>
             <w:r>
-              <w:t>(</w:t>
-            </w:r>
-            <w:r>
-              <w:t>please see all these classes in</w:t>
-            </w:r>
-            <w:r>
-              <w:t xml:space="preserve"> </w:t>
+              <w:t xml:space="preserve">(please see all these classes in </w:t>
             </w:r>
             <w:proofErr w:type="spellStart"/>
             <w:r>
@@ -3112,7 +3071,13 @@
           <w:p/>
           <w:p>
             <w:r>
-              <w:t>(see below)</w:t>
+              <w:t xml:space="preserve">(see </w:t>
+            </w:r>
+            <w:r>
+              <w:t xml:space="preserve">section </w:t>
+            </w:r>
+            <w:r>
+              <w:t>below)</w:t>
             </w:r>
           </w:p>
           <w:p>
@@ -3305,21 +3270,7 @@
                 <w:b/>
                 <w:bCs/>
               </w:rPr>
-              <w:t xml:space="preserve"> the </w:t>
-            </w:r>
-            <w:r>
-              <w:rPr>
-                <w:b/>
-                <w:bCs/>
-              </w:rPr>
-              <w:t>2</w:t>
-            </w:r>
-            <w:r>
-              <w:rPr>
-                <w:b/>
-                <w:bCs/>
-              </w:rPr>
-              <w:t xml:space="preserve">st </w:t>
+              <w:t xml:space="preserve"> the 2st </w:t>
             </w:r>
             <w:r>
               <w:rPr>
@@ -4054,10 +4005,7 @@
               </w:rPr>
             </w:pPr>
             <w:r>
-              <w:t>(to check this type of animation, please se</w:t>
-            </w:r>
-            <w:r>
-              <w:t xml:space="preserve">e </w:t>
+              <w:t xml:space="preserve">(to check this type of animation, please see </w:t>
             </w:r>
             <w:r>
               <w:rPr>
@@ -4633,14 +4581,7 @@
                 <w:b/>
                 <w:bCs/>
               </w:rPr>
-              <w:t>DeadWall</w:t>
-            </w:r>
-            <w:r>
-              <w:rPr>
-                <w:b/>
-                <w:bCs/>
-              </w:rPr>
-              <w:t>Spawner</w:t>
+              <w:t>DeadWallSpawner</w:t>
             </w:r>
             <w:proofErr w:type="spellEnd"/>
           </w:p>
@@ -4786,14 +4727,7 @@
                 <w:b/>
                 <w:bCs/>
               </w:rPr>
-              <w:t>Result</w:t>
-            </w:r>
-            <w:r>
-              <w:rPr>
-                <w:b/>
-                <w:bCs/>
-              </w:rPr>
-              <w:t>Scene</w:t>
+              <w:t>ResultScene</w:t>
             </w:r>
             <w:proofErr w:type="spellEnd"/>
             <w:r>
@@ -5064,14 +4998,7 @@
                 <w:b/>
                 <w:bCs/>
               </w:rPr>
-              <w:t xml:space="preserve">transparency and </w:t>
-            </w:r>
-            <w:r>
-              <w:rPr>
-                <w:b/>
-                <w:bCs/>
-              </w:rPr>
-              <w:t>brightness</w:t>
+              <w:t>transparency and brightness</w:t>
             </w:r>
             <w:r>
               <w:rPr>
@@ -5332,7 +5259,23 @@
                 <w:b/>
                 <w:bCs/>
               </w:rPr>
-              <w:t>Some Utilis functions</w:t>
+              <w:t xml:space="preserve">Some </w:t>
+            </w:r>
+            <w:proofErr w:type="spellStart"/>
+            <w:r>
+              <w:rPr>
+                <w:b/>
+                <w:bCs/>
+              </w:rPr>
+              <w:t>Utilis</w:t>
+            </w:r>
+            <w:proofErr w:type="spellEnd"/>
+            <w:r>
+              <w:rPr>
+                <w:b/>
+                <w:bCs/>
+              </w:rPr>
+              <w:t xml:space="preserve"> functions</w:t>
             </w:r>
             <w:r>
               <w:t xml:space="preserve"> </w:t>
@@ -5517,10 +5460,10 @@
             </w:r>
             <w:proofErr w:type="spellEnd"/>
             <w:r>
-              <w:t xml:space="preserve"> has </w:t>
-            </w:r>
-            <w:r>
-              <w:t>lots of</w:t>
+              <w:t xml:space="preserve"> </w:t>
+            </w:r>
+            <w:r>
+              <w:t>has three</w:t>
             </w:r>
             <w:r>
               <w:t xml:space="preserve"> operato</w:t>
@@ -5529,7 +5472,13 @@
               <w:t>r overloading</w:t>
             </w:r>
             <w:r>
-              <w:t xml:space="preserve"> to handle coordinate/2d math</w:t>
+              <w:t xml:space="preserve"> </w:t>
+            </w:r>
+            <w:r>
+              <w:t xml:space="preserve">*/+/= </w:t>
+            </w:r>
+            <w:r>
+              <w:t>to handle coordinate/2d math</w:t>
             </w:r>
             <w:r>
               <w:t>.</w:t>
@@ -5645,10 +5594,380 @@
           </w:tcPr>
           <w:p>
             <w:pPr>
-              <w:rPr>
-                <w:highlight w:val="yellow"/>
-              </w:rPr>
-            </w:pPr>
+              <w:pStyle w:val="ListParagraph"/>
+              <w:numPr>
+                <w:ilvl w:val="0"/>
+                <w:numId w:val="12"/>
+              </w:numPr>
+              <w:rPr>
+                <w:b/>
+                <w:bCs/>
+              </w:rPr>
+            </w:pPr>
+            <w:proofErr w:type="spellStart"/>
+            <w:r>
+              <w:rPr>
+                <w:b/>
+                <w:bCs/>
+              </w:rPr>
+              <w:t>Animatior</w:t>
+            </w:r>
+            <w:proofErr w:type="spellEnd"/>
+          </w:p>
+          <w:p>
+            <w:pPr>
+              <w:pStyle w:val="ListParagraph"/>
+              <w:ind w:left="765"/>
+            </w:pPr>
+            <w:r>
+              <w:t>Because e</w:t>
+            </w:r>
+            <w:r>
+              <w:t xml:space="preserve">ach </w:t>
+            </w:r>
+            <w:r>
+              <w:rPr>
+                <w:b/>
+                <w:bCs/>
+              </w:rPr>
+              <w:t>Animator</w:t>
+            </w:r>
+            <w:r>
+              <w:t xml:space="preserve"> has a set of </w:t>
+            </w:r>
+            <w:r>
+              <w:rPr>
+                <w:b/>
+                <w:bCs/>
+              </w:rPr>
+              <w:t>animations</w:t>
+            </w:r>
+            <w:r>
+              <w:t xml:space="preserve"> and controls which animation to play according to the current state of the owner game object.</w:t>
+            </w:r>
+            <w:r>
+              <w:t xml:space="preserve"> So I defined all animations of </w:t>
+            </w:r>
+            <w:proofErr w:type="spellStart"/>
+            <w:r>
+              <w:t>a</w:t>
+            </w:r>
+            <w:proofErr w:type="spellEnd"/>
+            <w:r>
+              <w:t xml:space="preserve"> animator as </w:t>
+            </w:r>
+            <w:proofErr w:type="spellStart"/>
+            <w:r>
+              <w:rPr>
+                <w:b/>
+                <w:bCs/>
+              </w:rPr>
+              <w:t>shared</w:t>
+            </w:r>
+            <w:r>
+              <w:t>_</w:t>
+            </w:r>
+            <w:r>
+              <w:rPr>
+                <w:b/>
+                <w:bCs/>
+              </w:rPr>
+              <w:t>ptr</w:t>
+            </w:r>
+            <w:proofErr w:type="spellEnd"/>
+            <w:r>
+              <w:t xml:space="preserve"> so</w:t>
+            </w:r>
+            <w:r>
+              <w:t xml:space="preserve"> that</w:t>
+            </w:r>
+            <w:r>
+              <w:t xml:space="preserve"> I don’t have to manually delete all animations of the animator of the game object when delet</w:t>
+            </w:r>
+            <w:r>
+              <w:t>ing</w:t>
+            </w:r>
+            <w:r>
+              <w:t xml:space="preserve"> the game object and its animator</w:t>
+            </w:r>
+            <w:r>
+              <w:t>.</w:t>
+            </w:r>
+          </w:p>
+          <w:p>
+            <w:pPr>
+              <w:pStyle w:val="ListParagraph"/>
+              <w:numPr>
+                <w:ilvl w:val="0"/>
+                <w:numId w:val="12"/>
+              </w:numPr>
+              <w:rPr>
+                <w:b/>
+                <w:bCs/>
+              </w:rPr>
+            </w:pPr>
+            <w:r>
+              <w:rPr>
+                <w:b/>
+                <w:bCs/>
+              </w:rPr>
+              <w:t>Projectile</w:t>
+            </w:r>
+          </w:p>
+          <w:p>
+            <w:pPr>
+              <w:pStyle w:val="ListParagraph"/>
+              <w:ind w:left="765"/>
+            </w:pPr>
+            <w:r>
+              <w:t xml:space="preserve">Projectile is not a game object but rather a </w:t>
+            </w:r>
+            <w:proofErr w:type="spellStart"/>
+            <w:r>
+              <w:rPr>
+                <w:b/>
+                <w:bCs/>
+              </w:rPr>
+              <w:t>Collidable</w:t>
+            </w:r>
+            <w:proofErr w:type="spellEnd"/>
+            <w:r>
+              <w:t xml:space="preserve"> class contains information of the projectile position, when to explore, if hit </w:t>
+            </w:r>
+            <w:r>
+              <w:lastRenderedPageBreak/>
+              <w:t xml:space="preserve">enemies or walls. It is the </w:t>
+            </w:r>
+            <w:r>
+              <w:rPr>
+                <w:b/>
+                <w:bCs/>
+              </w:rPr>
+              <w:t>Wand</w:t>
+            </w:r>
+            <w:r>
+              <w:rPr>
+                <w:b/>
+                <w:bCs/>
+              </w:rPr>
+              <w:t>’s</w:t>
+            </w:r>
+            <w:r>
+              <w:t xml:space="preserve"> job to render animation of each projectile based on their states</w:t>
+            </w:r>
+            <w:r>
+              <w:t xml:space="preserve">. So I defined all projectile as </w:t>
+            </w:r>
+            <w:r>
+              <w:rPr>
+                <w:b/>
+                <w:bCs/>
+              </w:rPr>
+              <w:t xml:space="preserve">a vector of </w:t>
+            </w:r>
+            <w:proofErr w:type="spellStart"/>
+            <w:r>
+              <w:rPr>
+                <w:b/>
+                <w:bCs/>
+              </w:rPr>
+              <w:t>shared_ptr</w:t>
+            </w:r>
+            <w:proofErr w:type="spellEnd"/>
+            <w:r>
+              <w:t xml:space="preserve"> inside the </w:t>
+            </w:r>
+            <w:r>
+              <w:t>Wand</w:t>
+            </w:r>
+            <w:r>
+              <w:t xml:space="preserve"> class. So the wand doesn’t need to delete them manually every time a projectile needs to be destroyed.</w:t>
+            </w:r>
+            <w:r>
+              <w:t xml:space="preserve"> They can be dynamically generated and destroyed easily.</w:t>
+            </w:r>
+            <w:r>
+              <w:t xml:space="preserve"> (</w:t>
+            </w:r>
+            <w:proofErr w:type="spellStart"/>
+            <w:r>
+              <w:t>simial</w:t>
+            </w:r>
+            <w:proofErr w:type="spellEnd"/>
+            <w:r>
+              <w:t xml:space="preserve"> mechanism in </w:t>
+            </w:r>
+            <w:proofErr w:type="spellStart"/>
+            <w:r>
+              <w:t>ThunderZone</w:t>
+            </w:r>
+            <w:proofErr w:type="spellEnd"/>
+            <w:r>
+              <w:t xml:space="preserve"> &amp; </w:t>
+            </w:r>
+            <w:proofErr w:type="spellStart"/>
+            <w:r>
+              <w:t>ThunderBolt</w:t>
+            </w:r>
+            <w:proofErr w:type="spellEnd"/>
+            <w:r>
+              <w:t>)</w:t>
+            </w:r>
+          </w:p>
+          <w:p>
+            <w:pPr>
+              <w:pStyle w:val="ListParagraph"/>
+              <w:numPr>
+                <w:ilvl w:val="0"/>
+                <w:numId w:val="12"/>
+              </w:numPr>
+              <w:rPr>
+                <w:b/>
+                <w:bCs/>
+              </w:rPr>
+            </w:pPr>
+            <w:r>
+              <w:rPr>
+                <w:b/>
+                <w:bCs/>
+              </w:rPr>
+              <w:t>Scene</w:t>
+            </w:r>
+          </w:p>
+          <w:p>
+            <w:pPr>
+              <w:pStyle w:val="ListParagraph"/>
+              <w:ind w:left="765"/>
+            </w:pPr>
+            <w:r>
+              <w:t xml:space="preserve">All scenes managed by FSM all saved as </w:t>
+            </w:r>
+            <w:proofErr w:type="spellStart"/>
+            <w:r>
+              <w:t>shared_ptr</w:t>
+            </w:r>
+            <w:proofErr w:type="spellEnd"/>
+            <w:r>
+              <w:t xml:space="preserve"> as well.</w:t>
+            </w:r>
+          </w:p>
+          <w:p>
+            <w:pPr>
+              <w:pStyle w:val="ListParagraph"/>
+              <w:ind w:left="765"/>
+            </w:pPr>
+            <w:r>
+              <w:br/>
+            </w:r>
+            <w:r>
+              <w:t xml:space="preserve">(please see </w:t>
+            </w:r>
+            <w:proofErr w:type="spellStart"/>
+            <w:r>
+              <w:rPr>
+                <w:b/>
+                <w:bCs/>
+              </w:rPr>
+              <w:t>Animatior</w:t>
+            </w:r>
+            <w:proofErr w:type="spellEnd"/>
+            <w:r>
+              <w:t xml:space="preserve"> of </w:t>
+            </w:r>
+            <w:proofErr w:type="spellStart"/>
+            <w:r>
+              <w:rPr>
+                <w:b/>
+                <w:bCs/>
+              </w:rPr>
+              <w:t>AnimationSystem</w:t>
+            </w:r>
+            <w:proofErr w:type="spellEnd"/>
+            <w:r>
+              <w:t xml:space="preserve"> folder, </w:t>
+            </w:r>
+            <w:r>
+              <w:rPr>
+                <w:b/>
+                <w:bCs/>
+              </w:rPr>
+              <w:t>Wand</w:t>
+            </w:r>
+            <w:r>
+              <w:t xml:space="preserve"> and </w:t>
+            </w:r>
+            <w:proofErr w:type="spellStart"/>
+            <w:r>
+              <w:rPr>
+                <w:b/>
+                <w:bCs/>
+              </w:rPr>
+              <w:t>ThunderZone</w:t>
+            </w:r>
+            <w:proofErr w:type="spellEnd"/>
+            <w:r>
+              <w:t xml:space="preserve"> of </w:t>
+            </w:r>
+            <w:proofErr w:type="spellStart"/>
+            <w:r>
+              <w:rPr>
+                <w:b/>
+                <w:bCs/>
+              </w:rPr>
+              <w:t>SpellSystem</w:t>
+            </w:r>
+            <w:proofErr w:type="spellEnd"/>
+            <w:r>
+              <w:rPr>
+                <w:b/>
+                <w:bCs/>
+              </w:rPr>
+              <w:t xml:space="preserve"> </w:t>
+            </w:r>
+            <w:r>
+              <w:t>and FSM mentioned above</w:t>
+            </w:r>
+            <w:r>
+              <w:t xml:space="preserve"> in 1</w:t>
+            </w:r>
+            <w:r>
+              <w:rPr>
+                <w:vertAlign w:val="superscript"/>
+              </w:rPr>
+              <w:t>st</w:t>
+            </w:r>
+            <w:r>
+              <w:t xml:space="preserve"> Req.</w:t>
+            </w:r>
+            <w:r>
+              <w:t>)</w:t>
+            </w:r>
+          </w:p>
+          <w:p>
+            <w:pPr>
+              <w:pStyle w:val="ListParagraph"/>
+              <w:ind w:left="765"/>
+            </w:pPr>
+          </w:p>
+          <w:p>
+            <w:pPr>
+              <w:pStyle w:val="ListParagraph"/>
+              <w:ind w:left="765"/>
+            </w:pPr>
+          </w:p>
+          <w:p>
+            <w:r>
+              <w:t>(</w:t>
+            </w:r>
+            <w:r>
+              <w:t xml:space="preserve">Expects </w:t>
+            </w:r>
+            <w:r>
+              <w:t>1</w:t>
+            </w:r>
+            <w:r>
+              <w:t xml:space="preserve"> mark)</w:t>
+            </w:r>
           </w:p>
         </w:tc>
       </w:tr>
@@ -5659,6 +5978,7 @@
           </w:tcPr>
           <w:p>
             <w:r>
+              <w:lastRenderedPageBreak/>
               <w:t>0-1</w:t>
             </w:r>
           </w:p>
@@ -5733,97 +6053,112 @@
           </w:tcPr>
           <w:p>
             <w:pPr>
+              <w:pStyle w:val="ListParagraph"/>
+              <w:numPr>
+                <w:ilvl w:val="0"/>
+                <w:numId w:val="13"/>
+              </w:numPr>
+              <w:rPr>
+                <w:b/>
+                <w:bCs/>
+              </w:rPr>
+            </w:pPr>
+            <w:proofErr w:type="spellStart"/>
+            <w:r>
+              <w:rPr>
+                <w:b/>
+                <w:bCs/>
+              </w:rPr>
+              <w:t>GameCamera</w:t>
+            </w:r>
+            <w:proofErr w:type="spellEnd"/>
+          </w:p>
+          <w:p>
+            <w:pPr>
+              <w:pStyle w:val="ListParagraph"/>
+            </w:pPr>
+            <w:r>
+              <w:t xml:space="preserve">Camera class contains and handles </w:t>
+            </w:r>
+            <w:proofErr w:type="spellStart"/>
+            <w:r>
+              <w:t>FilterPoints</w:t>
+            </w:r>
+            <w:proofErr w:type="spellEnd"/>
+            <w:r>
+              <w:t xml:space="preserve"> </w:t>
+            </w:r>
+            <w:r>
+              <w:t xml:space="preserve">- </w:t>
+            </w:r>
+            <w:r>
+              <w:t xml:space="preserve">translation added on </w:t>
+            </w:r>
+            <w:proofErr w:type="spellStart"/>
+            <w:r>
+              <w:t>drawingSurface</w:t>
+            </w:r>
+            <w:proofErr w:type="spellEnd"/>
+            <w:r>
+              <w:t xml:space="preserve">. </w:t>
+            </w:r>
+            <w:proofErr w:type="spellStart"/>
+            <w:r>
+              <w:t>GameCamera</w:t>
+            </w:r>
+            <w:proofErr w:type="spellEnd"/>
+            <w:r>
+              <w:t xml:space="preserve"> can be bind onto a specific game object (player in this game) and follow the game object while it moves. </w:t>
+            </w:r>
+            <w:proofErr w:type="spellStart"/>
+            <w:r>
+              <w:t>GameCamera</w:t>
+            </w:r>
+            <w:proofErr w:type="spellEnd"/>
+            <w:r>
+              <w:t xml:space="preserve"> will add a strict limit when player approach the boundary of the map, instead of place the player as </w:t>
+            </w:r>
+            <w:proofErr w:type="spellStart"/>
+            <w:r>
+              <w:t>center</w:t>
+            </w:r>
+            <w:proofErr w:type="spellEnd"/>
+            <w:r>
+              <w:t>, it will be restricted by the map boundary</w:t>
+            </w:r>
+            <w:r>
+              <w:t xml:space="preserve">. </w:t>
+            </w:r>
+            <w:r>
+              <w:t xml:space="preserve"> </w:t>
+            </w:r>
+            <w:r>
+              <w:t xml:space="preserve">It </w:t>
+            </w:r>
+            <w:r>
+              <w:t>can handle simple camera effect like shaking.</w:t>
+            </w:r>
+          </w:p>
+          <w:p/>
+          <w:p/>
+          <w:p/>
+          <w:p>
+            <w:pPr>
               <w:rPr>
                 <w:highlight w:val="yellow"/>
               </w:rPr>
             </w:pPr>
             <w:r>
-              <w:rPr>
-                <w:highlight w:val="yellow"/>
-              </w:rPr>
-              <w:t>Insert your text here. Example follows:</w:t>
-            </w:r>
-          </w:p>
-          <w:p>
-            <w:pPr>
-              <w:rPr>
-                <w:highlight w:val="yellow"/>
-              </w:rPr>
-            </w:pPr>
-            <w:r>
-              <w:rPr>
-                <w:highlight w:val="yellow"/>
-              </w:rPr>
-              <w:t xml:space="preserve">I integrated with the </w:t>
-            </w:r>
-            <w:proofErr w:type="spellStart"/>
-            <w:r>
-              <w:rPr>
-                <w:highlight w:val="yellow"/>
-              </w:rPr>
-              <w:t>filteepoints</w:t>
-            </w:r>
-            <w:proofErr w:type="spellEnd"/>
-            <w:r>
-              <w:rPr>
-                <w:highlight w:val="yellow"/>
-              </w:rPr>
-              <w:t xml:space="preserve"> system for my Welcome screen, allowing scrolling as well as zooming</w:t>
-            </w:r>
-            <w:r>
-              <w:rPr>
-                <w:highlight w:val="yellow"/>
-              </w:rPr>
-              <w:t>.</w:t>
-            </w:r>
-            <w:r>
-              <w:rPr>
-                <w:highlight w:val="yellow"/>
-              </w:rPr>
-              <w:t xml:space="preserve"> It wasn’t really appropriate for my main screen though. I made sure that there was at least one displayable object bouncing around my welcome screen to show that it works properly.</w:t>
-            </w:r>
-            <w:r>
-              <w:rPr>
-                <w:highlight w:val="yellow"/>
-              </w:rPr>
-              <w:t xml:space="preserve"> </w:t>
-            </w:r>
-          </w:p>
-          <w:p>
-            <w:pPr>
-              <w:rPr>
-                <w:highlight w:val="yellow"/>
-              </w:rPr>
-            </w:pPr>
-            <w:r>
-              <w:rPr>
-                <w:highlight w:val="yellow"/>
-              </w:rPr>
-              <w:t>Use the cursor keys to scroll.</w:t>
-            </w:r>
-            <w:r>
-              <w:rPr>
-                <w:highlight w:val="yellow"/>
-              </w:rPr>
-              <w:t xml:space="preserve"> </w:t>
-            </w:r>
-            <w:r>
-              <w:rPr>
-                <w:highlight w:val="yellow"/>
-              </w:rPr>
-              <w:t xml:space="preserve">(Expects </w:t>
-            </w:r>
-            <w:r>
-              <w:rPr>
-                <w:highlight w:val="yellow"/>
-              </w:rPr>
-              <w:t xml:space="preserve">1 </w:t>
-            </w:r>
-            <w:r>
-              <w:rPr>
-                <w:highlight w:val="yellow"/>
-              </w:rPr>
-              <w:t>mark.)</w:t>
+              <w:t>(</w:t>
+            </w:r>
+            <w:r>
+              <w:t xml:space="preserve">Expects </w:t>
+            </w:r>
+            <w:r>
+              <w:t>1</w:t>
+            </w:r>
+            <w:r>
+              <w:t xml:space="preserve"> mark)</w:t>
             </w:r>
           </w:p>
         </w:tc>
@@ -5876,15 +6211,7 @@
                 <w:rFonts w:cs="Arial"/>
                 <w:b/>
               </w:rPr>
-              <w:t xml:space="preserve">Correctly implement zooming, allowing the user to zoom in and out </w:t>
-            </w:r>
-            <w:r>
-              <w:rPr>
-                <w:rFonts w:cs="Arial"/>
-                <w:b/>
-              </w:rPr>
-              <w:lastRenderedPageBreak/>
-              <w:t>using keyboard and/or mouse</w:t>
+              <w:t>Correctly implement zooming, allowing the user to zoom in and out using keyboard and/or mouse</w:t>
             </w:r>
           </w:p>
           <w:p>
@@ -5936,36 +6263,173 @@
           </w:tcPr>
           <w:p>
             <w:pPr>
+              <w:pStyle w:val="ListParagraph"/>
+              <w:numPr>
+                <w:ilvl w:val="0"/>
+                <w:numId w:val="15"/>
+              </w:numPr>
+              <w:rPr>
+                <w:b/>
+                <w:bCs/>
+              </w:rPr>
+            </w:pPr>
+            <w:proofErr w:type="spellStart"/>
+            <w:r>
+              <w:rPr>
+                <w:b/>
+                <w:bCs/>
+              </w:rPr>
+              <w:t>ViewCamera</w:t>
+            </w:r>
+            <w:proofErr w:type="spellEnd"/>
+            <w:r>
+              <w:rPr>
+                <w:b/>
+                <w:bCs/>
+              </w:rPr>
+              <w:t xml:space="preserve"> &amp; </w:t>
+            </w:r>
+            <w:r>
+              <w:rPr>
+                <w:b/>
+                <w:bCs/>
+              </w:rPr>
+              <w:t>Zy21586FilterPointsScale</w:t>
+            </w:r>
+          </w:p>
+          <w:p>
+            <w:pPr>
+              <w:pStyle w:val="ListParagraph"/>
+            </w:pPr>
+            <w:proofErr w:type="spellStart"/>
+            <w:r>
+              <w:rPr>
+                <w:b/>
+                <w:bCs/>
+              </w:rPr>
+              <w:t>ViewCamera</w:t>
+            </w:r>
+            <w:proofErr w:type="spellEnd"/>
+            <w:r>
+              <w:rPr>
+                <w:b/>
+                <w:bCs/>
+              </w:rPr>
+              <w:t xml:space="preserve"> </w:t>
+            </w:r>
+            <w:r>
+              <w:t xml:space="preserve">class contains and handles </w:t>
+            </w:r>
+            <w:r>
+              <w:t xml:space="preserve">a </w:t>
+            </w:r>
+            <w:r>
+              <w:rPr>
+                <w:b/>
+                <w:bCs/>
+              </w:rPr>
+              <w:t>Zy21586FilterPointsScale</w:t>
+            </w:r>
+            <w:r>
+              <w:rPr>
+                <w:b/>
+                <w:bCs/>
+              </w:rPr>
+              <w:t xml:space="preserve"> and a </w:t>
+            </w:r>
+            <w:proofErr w:type="spellStart"/>
+            <w:r>
+              <w:rPr>
+                <w:b/>
+                <w:bCs/>
+              </w:rPr>
+              <w:t>FilterPoints</w:t>
+            </w:r>
+            <w:r>
+              <w:rPr>
+                <w:b/>
+                <w:bCs/>
+              </w:rPr>
+              <w:t>Translation</w:t>
+            </w:r>
+            <w:proofErr w:type="spellEnd"/>
+            <w:r>
+              <w:rPr>
+                <w:b/>
+                <w:bCs/>
+              </w:rPr>
+              <w:t xml:space="preserve">. </w:t>
+            </w:r>
+            <w:proofErr w:type="spellStart"/>
+            <w:r>
+              <w:t>ViewCamera</w:t>
+            </w:r>
+            <w:proofErr w:type="spellEnd"/>
+            <w:r>
+              <w:t xml:space="preserve"> is used in </w:t>
+            </w:r>
+            <w:proofErr w:type="spellStart"/>
+            <w:r>
+              <w:rPr>
+                <w:b/>
+                <w:bCs/>
+              </w:rPr>
+              <w:t>introScene</w:t>
+            </w:r>
+            <w:proofErr w:type="spellEnd"/>
+            <w:r>
+              <w:t xml:space="preserve"> to zoom and shrink the </w:t>
+            </w:r>
+            <w:r>
+              <w:t>user manual</w:t>
+            </w:r>
+            <w:r>
+              <w:t>(</w:t>
+            </w:r>
+            <w:proofErr w:type="spellStart"/>
+            <w:r>
+              <w:t>Dragable</w:t>
+            </w:r>
+            <w:proofErr w:type="spellEnd"/>
+            <w:r>
+              <w:t xml:space="preserve"> </w:t>
+            </w:r>
+            <w:proofErr w:type="spellStart"/>
+            <w:r>
+              <w:t>gameobject</w:t>
+            </w:r>
+            <w:proofErr w:type="spellEnd"/>
+            <w:r>
+              <w:t>)</w:t>
+            </w:r>
+            <w:r>
+              <w:t xml:space="preserve"> by keyboard</w:t>
+            </w:r>
+            <w:r>
+              <w:t xml:space="preserve"> (w to zoom, s to shrink and space to reset) and mouse (click to drag)</w:t>
+            </w:r>
+            <w:r>
+              <w:t>.</w:t>
+            </w:r>
+          </w:p>
+          <w:p/>
+          <w:p>
+            <w:pPr>
               <w:rPr>
                 <w:highlight w:val="yellow"/>
               </w:rPr>
             </w:pPr>
             <w:r>
-              <w:rPr>
-                <w:highlight w:val="yellow"/>
-              </w:rPr>
-              <w:lastRenderedPageBreak/>
-              <w:t>Insert your text here. Example follows:</w:t>
-            </w:r>
-          </w:p>
-          <w:p>
-            <w:pPr>
-              <w:rPr>
-                <w:highlight w:val="yellow"/>
-              </w:rPr>
-            </w:pPr>
-            <w:r>
-              <w:rPr>
-                <w:highlight w:val="yellow"/>
-              </w:rPr>
-              <w:t xml:space="preserve">See 15 above, the same thing does scrolling and </w:t>
-            </w:r>
-            <w:r>
-              <w:rPr>
-                <w:highlight w:val="yellow"/>
-              </w:rPr>
-              <w:lastRenderedPageBreak/>
-              <w:t>zooming. Use the z key to zoom in and the x key to zoom out. (Expects 1 mark.)</w:t>
+              <w:t>(</w:t>
+            </w:r>
+            <w:r>
+              <w:t xml:space="preserve">Expects </w:t>
+            </w:r>
+            <w:r>
+              <w:t>1</w:t>
+            </w:r>
+            <w:r>
+              <w:t xml:space="preserve"> mark)</w:t>
             </w:r>
           </w:p>
         </w:tc>
@@ -5977,7 +6441,6 @@
           </w:tcPr>
           <w:p>
             <w:r>
-              <w:lastRenderedPageBreak/>
               <w:t>0-3</w:t>
             </w:r>
           </w:p>
@@ -6089,51 +6552,168 @@
           <w:p>
             <w:pPr>
               <w:rPr>
-                <w:highlight w:val="yellow"/>
-              </w:rPr>
-            </w:pPr>
-            <w:r>
-              <w:rPr>
-                <w:highlight w:val="yellow"/>
-              </w:rPr>
-              <w:t>Insert your text here. Example follows:</w:t>
-            </w:r>
-          </w:p>
-          <w:p>
-            <w:pPr>
-              <w:rPr>
-                <w:highlight w:val="yellow"/>
-              </w:rPr>
-            </w:pPr>
-            <w:r>
-              <w:rPr>
-                <w:highlight w:val="yellow"/>
-              </w:rPr>
-              <w:t>I think that I meet all of the one-mark criteria, see my screen shots above as well. It’s probably not that impressive though.</w:t>
-            </w:r>
-          </w:p>
-          <w:p>
-            <w:pPr>
-              <w:rPr>
-                <w:highlight w:val="yellow"/>
-              </w:rPr>
-            </w:pPr>
-            <w:r>
-              <w:rPr>
-                <w:highlight w:val="yellow"/>
-              </w:rPr>
+                <w:rFonts w:ascii="Segoe UI Emoji" w:eastAsia="Segoe UI Emoji" w:hAnsi="Segoe UI Emoji" w:cs="Segoe UI Emoji"/>
+              </w:rPr>
+            </w:pPr>
+            <w:r>
+              <w:t xml:space="preserve">I think my game is, though not an outstanding nor with a fascinating mechanism, playable enough and I can proudly say that I </w:t>
+            </w:r>
+            <w:r>
+              <w:t>definitely put</w:t>
+            </w:r>
+            <w:r>
+              <w:t xml:space="preserve"> </w:t>
+            </w:r>
+            <w:r>
+              <w:rPr>
+                <w:rFonts w:ascii="Calibri" w:hAnsi="Calibri" w:cs="Calibri"/>
+              </w:rPr>
+              <w:t>significant effort</w:t>
+            </w:r>
+            <w:r>
+              <w:rPr>
+                <w:rFonts w:ascii="Calibri" w:hAnsi="Calibri" w:cs="Calibri"/>
+              </w:rPr>
+              <w:t xml:space="preserve"> on this work</w:t>
+            </w:r>
+            <w:r>
+              <w:rPr>
+                <w:rFonts w:ascii="Calibri" w:hAnsi="Calibri" w:cs="Calibri"/>
+              </w:rPr>
+              <w:t xml:space="preserve">, both </w:t>
+            </w:r>
+            <w:r>
+              <w:rPr>
+                <w:rFonts w:ascii="Calibri" w:hAnsi="Calibri" w:cs="Calibri"/>
+              </w:rPr>
+              <w:t>on</w:t>
+            </w:r>
+            <w:r>
+              <w:rPr>
+                <w:rFonts w:ascii="Calibri" w:hAnsi="Calibri" w:cs="Calibri"/>
+              </w:rPr>
+              <w:t xml:space="preserve"> coding (nearly 20k lines of code) and </w:t>
+            </w:r>
+            <w:r>
+              <w:rPr>
+                <w:rFonts w:ascii="Calibri" w:hAnsi="Calibri" w:cs="Calibri"/>
+              </w:rPr>
+              <w:t>art</w:t>
+            </w:r>
+            <w:r>
+              <w:rPr>
+                <w:rFonts w:ascii="Calibri" w:hAnsi="Calibri" w:cs="Calibri"/>
+              </w:rPr>
+              <w:t xml:space="preserve"> concept</w:t>
+            </w:r>
+            <w:r>
+              <w:rPr>
+                <w:rFonts w:ascii="Calibri" w:hAnsi="Calibri" w:cs="Calibri"/>
+              </w:rPr>
+              <w:t>.</w:t>
+            </w:r>
+            <w:r>
+              <w:rPr>
+                <w:rFonts w:ascii="Calibri" w:hAnsi="Calibri" w:cs="Calibri"/>
+              </w:rPr>
+              <w:t xml:space="preserve"> </w:t>
+            </w:r>
+            <w:r>
+              <w:rPr>
+                <w:rFonts w:ascii="Calibri" w:hAnsi="Calibri" w:cs="Calibri"/>
+              </w:rPr>
+              <w:t>Hopefully it</w:t>
+            </w:r>
+            <w:r>
+              <w:rPr>
+                <w:rFonts w:ascii="Calibri" w:hAnsi="Calibri" w:cs="Calibri"/>
+              </w:rPr>
+              <w:t xml:space="preserve"> would be impressive to you </w:t>
+            </w:r>
+            <w:r>
+              <w:rPr>
+                <w:rFonts w:ascii="Segoe UI Emoji" w:eastAsia="Segoe UI Emoji" w:hAnsi="Segoe UI Emoji" w:cs="Segoe UI Emoji"/>
+              </w:rPr>
+              <w:t>😊</w:t>
+            </w:r>
+            <w:r>
+              <w:rPr>
+                <w:rFonts w:ascii="Segoe UI Emoji" w:eastAsia="Segoe UI Emoji" w:hAnsi="Segoe UI Emoji" w:cs="Segoe UI Emoji"/>
+              </w:rPr>
+              <w:t xml:space="preserve">. Except all the pics above in </w:t>
+            </w:r>
+            <w:r>
+              <w:rPr>
+                <w:rFonts w:ascii="Segoe UI Emoji" w:eastAsia="Segoe UI Emoji" w:hAnsi="Segoe UI Emoji" w:cs="Segoe UI Emoji"/>
+              </w:rPr>
+              <w:lastRenderedPageBreak/>
+              <w:t xml:space="preserve">the this document, I have added a more </w:t>
+            </w:r>
+            <w:r>
+              <w:rPr>
+                <w:rFonts w:ascii="Segoe UI Emoji" w:eastAsia="Segoe UI Emoji" w:hAnsi="Segoe UI Emoji" w:cs="Segoe UI Emoji"/>
+              </w:rPr>
+              <w:t xml:space="preserve">detailed documentation with framework, engine, feature, dev log, screen shots and demo videos </w:t>
+            </w:r>
+            <w:r>
+              <w:rPr>
+                <w:rFonts w:ascii="Segoe UI Emoji" w:eastAsia="Segoe UI Emoji" w:hAnsi="Segoe UI Emoji" w:cs="Segoe UI Emoji"/>
+              </w:rPr>
+              <w:t xml:space="preserve">through my development period </w:t>
+            </w:r>
+            <w:r>
+              <w:rPr>
+                <w:rFonts w:ascii="Segoe UI Emoji" w:eastAsia="Segoe UI Emoji" w:hAnsi="Segoe UI Emoji" w:cs="Segoe UI Emoji"/>
+              </w:rPr>
+              <w:t>onto a g</w:t>
+            </w:r>
+            <w:proofErr w:type="spellStart"/>
+            <w:r>
+              <w:rPr>
+                <w:rFonts w:ascii="Segoe UI Emoji" w:eastAsia="Segoe UI Emoji" w:hAnsi="Segoe UI Emoji" w:cs="Segoe UI Emoji"/>
+              </w:rPr>
+              <w:t>ithub</w:t>
+            </w:r>
+            <w:proofErr w:type="spellEnd"/>
+            <w:r>
+              <w:rPr>
+                <w:rFonts w:ascii="Segoe UI Emoji" w:eastAsia="Segoe UI Emoji" w:hAnsi="Segoe UI Emoji" w:cs="Segoe UI Emoji"/>
+              </w:rPr>
+              <w:t xml:space="preserve"> repo. </w:t>
+            </w:r>
+          </w:p>
+          <w:p>
+            <w:pPr>
+              <w:rPr>
+                <w:rFonts w:ascii="Segoe UI Emoji" w:eastAsia="Segoe UI Emoji" w:hAnsi="Segoe UI Emoji" w:cs="Segoe UI Emoji"/>
+              </w:rPr>
+            </w:pPr>
+            <w:r>
+              <w:rPr>
+                <w:rFonts w:ascii="Segoe UI Emoji" w:eastAsia="Segoe UI Emoji" w:hAnsi="Segoe UI Emoji" w:cs="Segoe UI Emoji"/>
+              </w:rPr>
+              <w:t>Here is the link:</w:t>
+            </w:r>
+          </w:p>
+          <w:p>
+            <w:hyperlink r:id="rId15" w:history="1">
+              <w:r>
+                <w:rPr>
+                  <w:rStyle w:val="Hyperlink"/>
+                </w:rPr>
+                <w:t>https://github.com/Z-qie/Game-Cpp-Ziiky</w:t>
+              </w:r>
+            </w:hyperlink>
+          </w:p>
+          <w:p/>
+          <w:p>
+            <w:r>
               <w:t xml:space="preserve">(Expects </w:t>
             </w:r>
             <w:r>
-              <w:rPr>
-                <w:highlight w:val="yellow"/>
-              </w:rPr>
-              <w:t>1</w:t>
-            </w:r>
-            <w:r>
-              <w:rPr>
-                <w:highlight w:val="yellow"/>
-              </w:rPr>
+              <w:t>2-3</w:t>
+            </w:r>
+            <w:r>
               <w:t xml:space="preserve"> mark.)</w:t>
             </w:r>
           </w:p>
@@ -6146,6 +6726,7 @@
           </w:tcPr>
           <w:p>
             <w:r>
+              <w:lastRenderedPageBreak/>
               <w:t>0-1</w:t>
             </w:r>
           </w:p>
@@ -6209,27 +6790,474 @@
           <w:p>
             <w:pPr>
               <w:rPr>
+                <w:b/>
+                <w:bCs/>
+              </w:rPr>
+            </w:pPr>
+            <w:proofErr w:type="spellStart"/>
+            <w:r>
+              <w:rPr>
+                <w:b/>
+                <w:bCs/>
+              </w:rPr>
+              <w:t>CaveGenerator</w:t>
+            </w:r>
+            <w:proofErr w:type="spellEnd"/>
+            <w:r>
+              <w:rPr>
+                <w:b/>
+                <w:bCs/>
+              </w:rPr>
+              <w:t xml:space="preserve">  </w:t>
+            </w:r>
+            <w:proofErr w:type="spellStart"/>
+            <w:r>
+              <w:rPr>
+                <w:b/>
+                <w:bCs/>
+              </w:rPr>
+              <w:t>tilemanger</w:t>
+            </w:r>
+            <w:proofErr w:type="spellEnd"/>
+            <w:r>
+              <w:rPr>
+                <w:b/>
+                <w:bCs/>
+              </w:rPr>
+              <w:t xml:space="preserve"> class</w:t>
+            </w:r>
+            <w:r>
+              <w:rPr>
+                <w:b/>
+                <w:bCs/>
+              </w:rPr>
+              <w:t xml:space="preserve">     </w:t>
+            </w:r>
+          </w:p>
+          <w:p>
+            <w:pPr>
+              <w:rPr>
+                <w:b/>
+                <w:bCs/>
+              </w:rPr>
+            </w:pPr>
+            <w:r>
+              <w:rPr>
+                <w:b/>
+                <w:bCs/>
+              </w:rPr>
+              <w:t xml:space="preserve">  </w:t>
+            </w:r>
+          </w:p>
+          <w:p>
+            <w:r>
+              <w:t xml:space="preserve">This is a rouge-like survival game. Therefore, I made an </w:t>
+            </w:r>
+            <w:r>
+              <w:rPr>
+                <w:b/>
+                <w:bCs/>
+              </w:rPr>
+              <w:t>auto-generated</w:t>
+            </w:r>
+            <w:r>
+              <w:t xml:space="preserve"> cave map with size 12800 * 7200 which the player can explore in the cave with a 720 * 720 sized camera following.</w:t>
+            </w:r>
+          </w:p>
+          <w:p/>
+          <w:p>
+            <w:pPr>
+              <w:pStyle w:val="ListParagraph"/>
+              <w:numPr>
+                <w:ilvl w:val="0"/>
+                <w:numId w:val="16"/>
+              </w:numPr>
+            </w:pPr>
+            <w:r>
+              <w:t>I</w:t>
+            </w:r>
+            <w:r>
+              <w:t xml:space="preserve">mplemented this by first randomly by given </w:t>
+            </w:r>
+            <w:r>
+              <w:rPr>
+                <w:b/>
+                <w:bCs/>
+              </w:rPr>
+              <w:t>seed</w:t>
+            </w:r>
+            <w:r>
+              <w:t xml:space="preserve"> setting each tile type of the map as cave tile/empty ground tile</w:t>
+            </w:r>
+            <w:r>
+              <w:t xml:space="preserve"> (</w:t>
+            </w:r>
+            <w:r>
+              <w:t xml:space="preserve">please </w:t>
+            </w:r>
+            <w:r>
+              <w:t xml:space="preserve">see </w:t>
+            </w:r>
+            <w:proofErr w:type="spellStart"/>
+            <w:r>
+              <w:rPr>
+                <w:rFonts w:ascii="Consolas" w:hAnsi="Consolas" w:cs="Consolas"/>
+                <w:color w:val="000000"/>
+                <w:sz w:val="19"/>
+                <w:szCs w:val="19"/>
+              </w:rPr>
+              <w:t>randomFillMap</w:t>
+            </w:r>
+            <w:proofErr w:type="spellEnd"/>
+            <w:r>
+              <w:rPr>
+                <w:rFonts w:ascii="Consolas" w:hAnsi="Consolas" w:cs="Consolas"/>
+                <w:color w:val="000000"/>
+                <w:sz w:val="19"/>
+                <w:szCs w:val="19"/>
+              </w:rPr>
+              <w:t>()</w:t>
+            </w:r>
+            <w:r>
+              <w:rPr>
+                <w:rFonts w:ascii="Consolas" w:hAnsi="Consolas" w:cs="Consolas"/>
+                <w:color w:val="000000"/>
+                <w:sz w:val="19"/>
+                <w:szCs w:val="19"/>
+              </w:rPr>
+              <w:t xml:space="preserve"> in </w:t>
+            </w:r>
+            <w:proofErr w:type="spellStart"/>
+            <w:r>
+              <w:rPr>
+                <w:b/>
+                <w:bCs/>
+              </w:rPr>
+              <w:t>CaveGenerator</w:t>
+            </w:r>
+            <w:proofErr w:type="spellEnd"/>
+            <w:r>
+              <w:rPr>
+                <w:b/>
+                <w:bCs/>
+              </w:rPr>
+              <w:t xml:space="preserve"> </w:t>
+            </w:r>
+            <w:r>
+              <w:t>)</w:t>
+            </w:r>
+            <w:r>
+              <w:t xml:space="preserve"> and then using a </w:t>
+            </w:r>
+            <w:r>
+              <w:rPr>
+                <w:b/>
+                <w:bCs/>
+              </w:rPr>
+              <w:t>cellular-automata</w:t>
+            </w:r>
+            <w:r>
+              <w:t xml:space="preserve"> </w:t>
+            </w:r>
+            <w:r>
+              <w:rPr>
+                <w:b/>
+                <w:bCs/>
+              </w:rPr>
+              <w:t>algorithm</w:t>
+            </w:r>
+            <w:r>
+              <w:rPr>
+                <w:b/>
+                <w:bCs/>
+              </w:rPr>
+              <w:t xml:space="preserve"> </w:t>
+            </w:r>
+            <w:r>
+              <w:t>(</w:t>
+            </w:r>
+            <w:r>
+              <w:t xml:space="preserve">please </w:t>
+            </w:r>
+            <w:r>
+              <w:t xml:space="preserve">see </w:t>
+            </w:r>
+            <w:proofErr w:type="spellStart"/>
+            <w:r>
+              <w:rPr>
+                <w:rFonts w:ascii="Consolas" w:hAnsi="Consolas" w:cs="Consolas"/>
+                <w:color w:val="000000"/>
+                <w:sz w:val="19"/>
+                <w:szCs w:val="19"/>
+              </w:rPr>
+              <w:t>smoothMap</w:t>
+            </w:r>
+            <w:proofErr w:type="spellEnd"/>
+            <w:r>
+              <w:rPr>
+                <w:rFonts w:ascii="Consolas" w:hAnsi="Consolas" w:cs="Consolas"/>
+                <w:color w:val="000000"/>
+                <w:sz w:val="19"/>
+                <w:szCs w:val="19"/>
+              </w:rPr>
+              <w:t xml:space="preserve">() in </w:t>
+            </w:r>
+            <w:proofErr w:type="spellStart"/>
+            <w:r>
+              <w:rPr>
+                <w:b/>
+                <w:bCs/>
+              </w:rPr>
+              <w:t>CaveGenerator</w:t>
+            </w:r>
+            <w:proofErr w:type="spellEnd"/>
+            <w:r>
+              <w:rPr>
+                <w:b/>
+                <w:bCs/>
+              </w:rPr>
+              <w:t xml:space="preserve"> </w:t>
+            </w:r>
+            <w:r>
+              <w:t>)</w:t>
+            </w:r>
+            <w:r>
+              <w:t xml:space="preserve"> </w:t>
+            </w:r>
+            <w:r>
+              <w:t xml:space="preserve">to </w:t>
+            </w:r>
+            <w:r>
+              <w:rPr>
+                <w:b/>
+                <w:bCs/>
+              </w:rPr>
+              <w:t>smooth</w:t>
+            </w:r>
+            <w:r>
+              <w:t xml:space="preserve"> the noised map several times(based on </w:t>
+            </w:r>
+            <w:r>
+              <w:rPr>
+                <w:b/>
+                <w:bCs/>
+              </w:rPr>
+              <w:t>strength</w:t>
+            </w:r>
+            <w:r>
+              <w:t xml:space="preserve">) to </w:t>
+            </w:r>
+            <w:r>
+              <w:rPr>
+                <w:b/>
+                <w:bCs/>
+              </w:rPr>
+              <w:t>converge</w:t>
+            </w:r>
+            <w:r>
+              <w:t xml:space="preserve"> all same tiles to generate several caves. </w:t>
+            </w:r>
+          </w:p>
+          <w:p>
+            <w:pPr>
+              <w:pStyle w:val="ListParagraph"/>
+              <w:numPr>
+                <w:ilvl w:val="0"/>
+                <w:numId w:val="16"/>
+              </w:numPr>
+            </w:pPr>
+            <w:r>
+              <w:t xml:space="preserve">After that, I implemented a </w:t>
+            </w:r>
+            <w:r>
+              <w:rPr>
+                <w:b/>
+                <w:bCs/>
+              </w:rPr>
+              <w:t>flood-fill algorithm</w:t>
+            </w:r>
+            <w:r>
+              <w:t xml:space="preserve"> </w:t>
+            </w:r>
+            <w:r>
+              <w:t xml:space="preserve">(please see </w:t>
+            </w:r>
+            <w:proofErr w:type="spellStart"/>
+            <w:r>
+              <w:rPr>
+                <w:rFonts w:ascii="Consolas" w:hAnsi="Consolas" w:cs="Consolas"/>
+                <w:color w:val="000000"/>
+                <w:sz w:val="19"/>
+                <w:szCs w:val="19"/>
+              </w:rPr>
+              <w:t>refineMap</w:t>
+            </w:r>
+            <w:proofErr w:type="spellEnd"/>
+            <w:r>
+              <w:rPr>
+                <w:rFonts w:ascii="Consolas" w:hAnsi="Consolas" w:cs="Consolas"/>
+                <w:color w:val="000000"/>
+                <w:sz w:val="19"/>
+                <w:szCs w:val="19"/>
+              </w:rPr>
+              <w:t xml:space="preserve">() in </w:t>
+            </w:r>
+            <w:proofErr w:type="spellStart"/>
+            <w:r>
+              <w:rPr>
+                <w:b/>
+                <w:bCs/>
+              </w:rPr>
+              <w:t>CaveGenerator</w:t>
+            </w:r>
+            <w:proofErr w:type="spellEnd"/>
+            <w:r>
+              <w:rPr>
+                <w:b/>
+                <w:bCs/>
+              </w:rPr>
+              <w:t xml:space="preserve"> </w:t>
+            </w:r>
+            <w:r>
+              <w:rPr>
+                <w:b/>
+                <w:bCs/>
+              </w:rPr>
+              <w:t xml:space="preserve">) </w:t>
+            </w:r>
+            <w:r>
+              <w:t xml:space="preserve">to get all caves I got and refine the map by eliminating the cave with invalid size (too small or too big). Finally, I implemented another modified </w:t>
+            </w:r>
+            <w:r>
+              <w:rPr>
+                <w:b/>
+                <w:bCs/>
+              </w:rPr>
+              <w:t>TSP AI algorithm</w:t>
+            </w:r>
+            <w:r>
+              <w:t xml:space="preserve"> </w:t>
+            </w:r>
+            <w:r>
+              <w:t xml:space="preserve">(please see </w:t>
+            </w:r>
+            <w:proofErr w:type="spellStart"/>
+            <w:r>
+              <w:rPr>
+                <w:rFonts w:ascii="Consolas" w:hAnsi="Consolas" w:cs="Consolas"/>
+                <w:color w:val="000000"/>
+                <w:sz w:val="19"/>
+                <w:szCs w:val="19"/>
+              </w:rPr>
+              <w:t>connectClosestRooms</w:t>
+            </w:r>
+            <w:proofErr w:type="spellEnd"/>
+            <w:r>
+              <w:rPr>
+                <w:rFonts w:ascii="Consolas" w:hAnsi="Consolas" w:cs="Consolas"/>
+                <w:color w:val="000000"/>
+                <w:sz w:val="19"/>
+                <w:szCs w:val="19"/>
+              </w:rPr>
+              <w:t xml:space="preserve">() in </w:t>
+            </w:r>
+            <w:proofErr w:type="spellStart"/>
+            <w:r>
+              <w:rPr>
+                <w:b/>
+                <w:bCs/>
+              </w:rPr>
+              <w:t>CaveGenerator</w:t>
+            </w:r>
+            <w:proofErr w:type="spellEnd"/>
+            <w:r>
+              <w:rPr>
+                <w:b/>
+                <w:bCs/>
+              </w:rPr>
+              <w:t xml:space="preserve">) </w:t>
+            </w:r>
+            <w:r>
+              <w:t>to connect all caves by finding the shortest path btw two tiles that are edges of every two caves and creating paths btw them by setting all tiles whose coordinates are overlapped by the lines btw these pairs of edges with a pre-set width</w:t>
+            </w:r>
+            <w:r>
+              <w:t xml:space="preserve"> (please see </w:t>
+            </w:r>
+            <w:proofErr w:type="spellStart"/>
+            <w:r>
+              <w:rPr>
+                <w:rFonts w:ascii="Consolas" w:hAnsi="Consolas" w:cs="Consolas"/>
+                <w:color w:val="000000"/>
+                <w:sz w:val="19"/>
+                <w:szCs w:val="19"/>
+              </w:rPr>
+              <w:t>createPassage</w:t>
+            </w:r>
+            <w:proofErr w:type="spellEnd"/>
+            <w:r>
+              <w:rPr>
+                <w:rFonts w:ascii="Consolas" w:hAnsi="Consolas" w:cs="Consolas"/>
+                <w:color w:val="000000"/>
+                <w:sz w:val="19"/>
+                <w:szCs w:val="19"/>
+              </w:rPr>
+              <w:t>()</w:t>
+            </w:r>
+            <w:r>
+              <w:t>)</w:t>
+            </w:r>
+            <w:r>
+              <w:t xml:space="preserve">. </w:t>
+            </w:r>
+          </w:p>
+          <w:p>
+            <w:pPr>
+              <w:pStyle w:val="ListParagraph"/>
+              <w:numPr>
+                <w:ilvl w:val="0"/>
+                <w:numId w:val="16"/>
+              </w:numPr>
+            </w:pPr>
+            <w:r>
+              <w:t>When connecting caves, by making sure all caves are connected, I set the cave with the largest size as main cave and make each cave is either connected to the main cave or the cave it connected with is connected to the main room and recursively. Therefore, all caves are achievable by the player after this process.</w:t>
+            </w:r>
+          </w:p>
+          <w:p>
+            <w:pPr>
+              <w:pStyle w:val="ListParagraph"/>
+              <w:numPr>
+                <w:ilvl w:val="0"/>
+                <w:numId w:val="16"/>
+              </w:numPr>
+            </w:pPr>
+            <w:r>
+              <w:t>During the generation, this generator will also initialize other tile types such as rune's position, dead walls, enemy spawning points and player's initial position.</w:t>
+            </w:r>
+          </w:p>
+          <w:p>
+            <w:pPr>
+              <w:rPr>
                 <w:highlight w:val="yellow"/>
               </w:rPr>
             </w:pPr>
-            <w:r>
+          </w:p>
+          <w:p>
+            <w:pPr>
               <w:rPr>
                 <w:highlight w:val="yellow"/>
               </w:rPr>
-              <w:t>Insert your text here. Example follows:</w:t>
-            </w:r>
-          </w:p>
-          <w:p>
-            <w:pPr>
-              <w:rPr>
-                <w:highlight w:val="yellow"/>
-              </w:rPr>
-            </w:pPr>
-            <w:r>
-              <w:rPr>
-                <w:highlight w:val="yellow"/>
-              </w:rPr>
-              <w:t>Agreed with Jason by email on … I added feature … which is very complex to do and works well, although it doesn’t fit into any of the other marking criteria. (Expects 1 mark)</w:t>
+            </w:pPr>
+            <w:r>
+              <w:t>(</w:t>
+            </w:r>
+            <w:r>
+              <w:t xml:space="preserve">Expects </w:t>
+            </w:r>
+            <w:r>
+              <w:t>1</w:t>
+            </w:r>
+            <w:r>
+              <w:t xml:space="preserve"> mark)</w:t>
             </w:r>
           </w:p>
         </w:tc>
@@ -6440,23 +7468,14 @@
           <w:sz w:val="26"/>
           <w:szCs w:val="26"/>
         </w:rPr>
-        <w:t xml:space="preserve">Enemy: </w:t>
-      </w:r>
-      <w:r>
-        <w:rPr>
-          <w:b/>
-          <w:bCs/>
-          <w:sz w:val="26"/>
-          <w:szCs w:val="26"/>
-        </w:rPr>
-        <w:t>Gallo</w:t>
+        <w:t>Enemy: Gallo</w:t>
       </w:r>
     </w:p>
     <w:p>
       <w:pPr>
         <w:pStyle w:val="Heading2"/>
         <w:rPr>
-          <w:rFonts w:asciiTheme="minorHAnsi" w:eastAsia="宋体" w:hAnsiTheme="minorHAnsi" w:cstheme="minorBidi"/>
+          <w:rFonts w:asciiTheme="minorHAnsi" w:eastAsia="SimSun" w:hAnsiTheme="minorHAnsi" w:cstheme="minorBidi"/>
           <w:color w:val="auto"/>
           <w:sz w:val="22"/>
           <w:szCs w:val="22"/>
@@ -6464,57 +7483,83 @@
       </w:pPr>
       <w:r>
         <w:rPr>
-          <w:rFonts w:asciiTheme="minorHAnsi" w:eastAsia="宋体" w:hAnsiTheme="minorHAnsi" w:cstheme="minorBidi"/>
+          <w:rFonts w:asciiTheme="minorHAnsi" w:eastAsia="SimSun" w:hAnsiTheme="minorHAnsi" w:cstheme="minorBidi"/>
           <w:color w:val="auto"/>
           <w:sz w:val="22"/>
           <w:szCs w:val="22"/>
         </w:rPr>
-        <w:lastRenderedPageBreak/>
-        <w:t xml:space="preserve">1. We have two types of enemies. Gallo is a subclass of </w:t>
-      </w:r>
-      <w:proofErr w:type="spellStart"/>
-      <w:r>
-        <w:rPr>
-          <w:rFonts w:asciiTheme="minorHAnsi" w:eastAsia="宋体" w:hAnsiTheme="minorHAnsi" w:cstheme="minorBidi"/>
+        <w:t>1. We have two types of enemies. Gallo</w:t>
+      </w:r>
+      <w:r>
+        <w:rPr>
+          <w:rFonts w:asciiTheme="minorHAnsi" w:eastAsia="SimSun" w:hAnsiTheme="minorHAnsi" w:cstheme="minorBidi"/>
           <w:color w:val="auto"/>
           <w:sz w:val="22"/>
           <w:szCs w:val="22"/>
         </w:rPr>
-        <w:t>LivingEntity</w:t>
-      </w:r>
-      <w:proofErr w:type="spellEnd"/>
-      <w:r>
-        <w:rPr>
-          <w:rFonts w:asciiTheme="minorHAnsi" w:eastAsia="宋体" w:hAnsiTheme="minorHAnsi" w:cstheme="minorBidi"/>
+        <w:t xml:space="preserve">, the first one, </w:t>
+      </w:r>
+      <w:r>
+        <w:rPr>
+          <w:rFonts w:asciiTheme="minorHAnsi" w:eastAsia="SimSun" w:hAnsiTheme="minorHAnsi" w:cstheme="minorBidi"/>
           <w:color w:val="auto"/>
           <w:sz w:val="22"/>
           <w:szCs w:val="22"/>
         </w:rPr>
-        <w:t xml:space="preserve"> which can be killed by the player</w:t>
-      </w:r>
-    </w:p>
-    <w:p>
-      <w:pPr>
-        <w:pStyle w:val="Heading2"/>
-        <w:rPr>
-          <w:rFonts w:asciiTheme="minorHAnsi" w:eastAsia="宋体" w:hAnsiTheme="minorHAnsi" w:cstheme="minorBidi"/>
+        <w:t xml:space="preserve"> is a subclass of </w:t>
+      </w:r>
+      <w:proofErr w:type="spellStart"/>
+      <w:r>
+        <w:rPr>
+          <w:rFonts w:asciiTheme="minorHAnsi" w:eastAsia="SimSun" w:hAnsiTheme="minorHAnsi" w:cstheme="minorBidi"/>
           <w:color w:val="auto"/>
           <w:sz w:val="22"/>
           <w:szCs w:val="22"/>
         </w:rPr>
-      </w:pPr>
-      <w:r>
-        <w:rPr>
-          <w:rFonts w:asciiTheme="minorHAnsi" w:eastAsia="宋体" w:hAnsiTheme="minorHAnsi" w:cstheme="minorBidi"/>
+        <w:t>LivingEntity</w:t>
+      </w:r>
+      <w:proofErr w:type="spellEnd"/>
+      <w:r>
+        <w:rPr>
+          <w:rFonts w:asciiTheme="minorHAnsi" w:eastAsia="SimSun" w:hAnsiTheme="minorHAnsi" w:cstheme="minorBidi"/>
           <w:color w:val="auto"/>
           <w:sz w:val="22"/>
           <w:szCs w:val="22"/>
         </w:rPr>
+        <w:t xml:space="preserve"> which can be killed by the player</w:t>
+      </w:r>
+      <w:r>
+        <w:rPr>
+          <w:rFonts w:asciiTheme="minorHAnsi" w:eastAsia="SimSun" w:hAnsiTheme="minorHAnsi" w:cstheme="minorBidi"/>
+          <w:color w:val="auto"/>
+          <w:sz w:val="22"/>
+          <w:szCs w:val="22"/>
+        </w:rPr>
+        <w:t>.</w:t>
+      </w:r>
+    </w:p>
+    <w:p>
+      <w:pPr>
+        <w:pStyle w:val="Heading2"/>
+        <w:rPr>
+          <w:rFonts w:asciiTheme="minorHAnsi" w:eastAsia="SimSun" w:hAnsiTheme="minorHAnsi" w:cstheme="minorBidi"/>
+          <w:color w:val="auto"/>
+          <w:sz w:val="22"/>
+          <w:szCs w:val="22"/>
+        </w:rPr>
+      </w:pPr>
+      <w:r>
+        <w:rPr>
+          <w:rFonts w:asciiTheme="minorHAnsi" w:eastAsia="SimSun" w:hAnsiTheme="minorHAnsi" w:cstheme="minorBidi"/>
+          <w:color w:val="auto"/>
+          <w:sz w:val="22"/>
+          <w:szCs w:val="22"/>
+        </w:rPr>
         <w:t xml:space="preserve">2. </w:t>
       </w:r>
       <w:r>
         <w:rPr>
-          <w:rFonts w:asciiTheme="minorHAnsi" w:eastAsia="宋体" w:hAnsiTheme="minorHAnsi" w:cstheme="minorBidi"/>
+          <w:rFonts w:asciiTheme="minorHAnsi" w:eastAsia="SimSun" w:hAnsiTheme="minorHAnsi" w:cstheme="minorBidi"/>
           <w:b/>
           <w:bCs/>
           <w:color w:val="auto"/>
@@ -6525,7 +7570,7 @@
       </w:r>
       <w:r>
         <w:rPr>
-          <w:rFonts w:asciiTheme="minorHAnsi" w:eastAsia="宋体" w:hAnsiTheme="minorHAnsi" w:cstheme="minorBidi"/>
+          <w:rFonts w:asciiTheme="minorHAnsi" w:eastAsia="SimSun" w:hAnsiTheme="minorHAnsi" w:cstheme="minorBidi"/>
           <w:color w:val="auto"/>
           <w:sz w:val="22"/>
           <w:szCs w:val="22"/>
@@ -6535,7 +7580,7 @@
       <w:proofErr w:type="spellStart"/>
       <w:r>
         <w:rPr>
-          <w:rFonts w:asciiTheme="minorHAnsi" w:eastAsia="宋体" w:hAnsiTheme="minorHAnsi" w:cstheme="minorBidi"/>
+          <w:rFonts w:asciiTheme="minorHAnsi" w:eastAsia="SimSun" w:hAnsiTheme="minorHAnsi" w:cstheme="minorBidi"/>
           <w:color w:val="auto"/>
           <w:sz w:val="22"/>
           <w:szCs w:val="22"/>
@@ -6545,7 +7590,7 @@
       <w:proofErr w:type="spellEnd"/>
       <w:r>
         <w:rPr>
-          <w:rFonts w:asciiTheme="minorHAnsi" w:eastAsia="宋体" w:hAnsiTheme="minorHAnsi" w:cstheme="minorBidi"/>
+          <w:rFonts w:asciiTheme="minorHAnsi" w:eastAsia="SimSun" w:hAnsiTheme="minorHAnsi" w:cstheme="minorBidi"/>
           <w:color w:val="auto"/>
           <w:sz w:val="22"/>
           <w:szCs w:val="22"/>
@@ -6555,7 +7600,7 @@
       <w:proofErr w:type="spellStart"/>
       <w:r>
         <w:rPr>
-          <w:rFonts w:asciiTheme="minorHAnsi" w:eastAsia="宋体" w:hAnsiTheme="minorHAnsi" w:cstheme="minorBidi"/>
+          <w:rFonts w:asciiTheme="minorHAnsi" w:eastAsia="SimSun" w:hAnsiTheme="minorHAnsi" w:cstheme="minorBidi"/>
           <w:color w:val="auto"/>
           <w:sz w:val="22"/>
           <w:szCs w:val="22"/>
@@ -6565,7 +7610,7 @@
       <w:proofErr w:type="spellEnd"/>
       <w:r>
         <w:rPr>
-          <w:rFonts w:asciiTheme="minorHAnsi" w:eastAsia="宋体" w:hAnsiTheme="minorHAnsi" w:cstheme="minorBidi"/>
+          <w:rFonts w:asciiTheme="minorHAnsi" w:eastAsia="SimSun" w:hAnsiTheme="minorHAnsi" w:cstheme="minorBidi"/>
           <w:color w:val="auto"/>
           <w:sz w:val="22"/>
           <w:szCs w:val="22"/>
@@ -6578,7 +7623,7 @@
         <w:pStyle w:val="Heading2"/>
         <w:ind w:firstLine="720"/>
         <w:rPr>
-          <w:rFonts w:asciiTheme="minorHAnsi" w:eastAsia="宋体" w:hAnsiTheme="minorHAnsi" w:cstheme="minorBidi"/>
+          <w:rFonts w:asciiTheme="minorHAnsi" w:eastAsia="SimSun" w:hAnsiTheme="minorHAnsi" w:cstheme="minorBidi"/>
           <w:b/>
           <w:bCs/>
           <w:color w:val="auto"/>
@@ -6588,7 +7633,7 @@
       </w:pPr>
       <w:r>
         <w:rPr>
-          <w:rFonts w:asciiTheme="minorHAnsi" w:eastAsia="宋体" w:hAnsiTheme="minorHAnsi" w:cstheme="minorBidi"/>
+          <w:rFonts w:asciiTheme="minorHAnsi" w:eastAsia="SimSun" w:hAnsiTheme="minorHAnsi" w:cstheme="minorBidi"/>
           <w:color w:val="auto"/>
           <w:sz w:val="22"/>
           <w:szCs w:val="22"/>
@@ -6597,7 +7642,7 @@
       </w:r>
       <w:r>
         <w:rPr>
-          <w:rFonts w:asciiTheme="minorHAnsi" w:eastAsia="宋体" w:hAnsiTheme="minorHAnsi" w:cstheme="minorBidi"/>
+          <w:rFonts w:asciiTheme="minorHAnsi" w:eastAsia="SimSun" w:hAnsiTheme="minorHAnsi" w:cstheme="minorBidi"/>
           <w:color w:val="auto"/>
           <w:sz w:val="22"/>
           <w:szCs w:val="22"/>
@@ -6606,7 +7651,7 @@
       </w:r>
       <w:r>
         <w:rPr>
-          <w:rFonts w:asciiTheme="minorHAnsi" w:eastAsia="宋体" w:hAnsiTheme="minorHAnsi" w:cstheme="minorBidi"/>
+          <w:rFonts w:asciiTheme="minorHAnsi" w:eastAsia="SimSun" w:hAnsiTheme="minorHAnsi" w:cstheme="minorBidi"/>
           <w:b/>
           <w:bCs/>
           <w:color w:val="auto"/>
@@ -6617,7 +7662,7 @@
       </w:r>
       <w:r>
         <w:rPr>
-          <w:rFonts w:asciiTheme="minorHAnsi" w:eastAsia="宋体" w:hAnsiTheme="minorHAnsi" w:cstheme="minorBidi"/>
+          <w:rFonts w:asciiTheme="minorHAnsi" w:eastAsia="SimSun" w:hAnsiTheme="minorHAnsi" w:cstheme="minorBidi"/>
           <w:color w:val="auto"/>
           <w:sz w:val="22"/>
           <w:szCs w:val="22"/>
@@ -6626,7 +7671,7 @@
       </w:r>
       <w:r>
         <w:rPr>
-          <w:rFonts w:asciiTheme="minorHAnsi" w:eastAsia="宋体" w:hAnsiTheme="minorHAnsi" w:cstheme="minorBidi"/>
+          <w:rFonts w:asciiTheme="minorHAnsi" w:eastAsia="SimSun" w:hAnsiTheme="minorHAnsi" w:cstheme="minorBidi"/>
           <w:b/>
           <w:bCs/>
           <w:color w:val="auto"/>
@@ -6637,7 +7682,7 @@
       </w:r>
       <w:r>
         <w:rPr>
-          <w:rFonts w:asciiTheme="minorHAnsi" w:eastAsia="宋体" w:hAnsiTheme="minorHAnsi" w:cstheme="minorBidi"/>
+          <w:rFonts w:asciiTheme="minorHAnsi" w:eastAsia="SimSun" w:hAnsiTheme="minorHAnsi" w:cstheme="minorBidi"/>
           <w:color w:val="auto"/>
           <w:sz w:val="22"/>
           <w:szCs w:val="22"/>
@@ -6647,7 +7692,7 @@
       <w:proofErr w:type="spellStart"/>
       <w:r>
         <w:rPr>
-          <w:rFonts w:asciiTheme="minorHAnsi" w:eastAsia="宋体" w:hAnsiTheme="minorHAnsi" w:cstheme="minorBidi"/>
+          <w:rFonts w:asciiTheme="minorHAnsi" w:eastAsia="SimSun" w:hAnsiTheme="minorHAnsi" w:cstheme="minorBidi"/>
           <w:color w:val="auto"/>
           <w:sz w:val="22"/>
           <w:szCs w:val="22"/>
@@ -6657,7 +7702,7 @@
       <w:proofErr w:type="spellEnd"/>
       <w:r>
         <w:rPr>
-          <w:rFonts w:asciiTheme="minorHAnsi" w:eastAsia="宋体" w:hAnsiTheme="minorHAnsi" w:cstheme="minorBidi"/>
+          <w:rFonts w:asciiTheme="minorHAnsi" w:eastAsia="SimSun" w:hAnsiTheme="minorHAnsi" w:cstheme="minorBidi"/>
           <w:color w:val="auto"/>
           <w:sz w:val="22"/>
           <w:szCs w:val="22"/>
@@ -6666,7 +7711,7 @@
       </w:r>
       <w:r>
         <w:rPr>
-          <w:rFonts w:asciiTheme="minorHAnsi" w:eastAsia="宋体" w:hAnsiTheme="minorHAnsi" w:cstheme="minorBidi"/>
+          <w:rFonts w:asciiTheme="minorHAnsi" w:eastAsia="SimSun" w:hAnsiTheme="minorHAnsi" w:cstheme="minorBidi"/>
           <w:b/>
           <w:bCs/>
           <w:color w:val="auto"/>
@@ -6677,16 +7722,17 @@
       </w:r>
       <w:r>
         <w:rPr>
-          <w:rFonts w:asciiTheme="minorHAnsi" w:eastAsia="宋体" w:hAnsiTheme="minorHAnsi" w:cstheme="minorBidi"/>
+          <w:rFonts w:asciiTheme="minorHAnsi" w:eastAsia="SimSun" w:hAnsiTheme="minorHAnsi" w:cstheme="minorBidi"/>
           <w:color w:val="auto"/>
           <w:sz w:val="22"/>
           <w:szCs w:val="22"/>
         </w:rPr>
         <w:t xml:space="preserve"> and to be re-spawned by </w:t>
       </w:r>
-      <w:r>
-        <w:rPr>
-          <w:rFonts w:asciiTheme="minorHAnsi" w:eastAsia="宋体" w:hAnsiTheme="minorHAnsi" w:cstheme="minorBidi"/>
+      <w:proofErr w:type="spellStart"/>
+      <w:r>
+        <w:rPr>
+          <w:rFonts w:asciiTheme="minorHAnsi" w:eastAsia="SimSun" w:hAnsiTheme="minorHAnsi" w:cstheme="minorBidi"/>
           <w:b/>
           <w:bCs/>
           <w:color w:val="auto"/>
@@ -6695,751 +7741,883 @@
         </w:rPr>
         <w:t>EnemySpawner</w:t>
       </w:r>
-    </w:p>
-    <w:p>
-      <w:pPr>
-        <w:pStyle w:val="Heading2"/>
-        <w:ind w:firstLine="720"/>
-        <w:rPr>
-          <w:rFonts w:asciiTheme="minorHAnsi" w:eastAsia="宋体" w:hAnsiTheme="minorHAnsi" w:cstheme="minorBidi"/>
-          <w:color w:val="auto"/>
-          <w:sz w:val="22"/>
-          <w:szCs w:val="22"/>
-        </w:rPr>
-      </w:pPr>
-      <w:r>
-        <w:rPr>
-          <w:rFonts w:asciiTheme="minorHAnsi" w:eastAsia="宋体" w:hAnsiTheme="minorHAnsi" w:cstheme="minorBidi"/>
-          <w:color w:val="auto"/>
-          <w:sz w:val="22"/>
-          <w:szCs w:val="22"/>
-        </w:rPr>
-        <w:t>2</w:t>
-      </w:r>
-      <w:r>
-        <w:rPr>
-          <w:rFonts w:asciiTheme="minorHAnsi" w:eastAsia="宋体" w:hAnsiTheme="minorHAnsi" w:cstheme="minorBidi"/>
-          <w:color w:val="auto"/>
-          <w:sz w:val="22"/>
-          <w:szCs w:val="22"/>
-        </w:rPr>
-        <w:t>.</w:t>
-      </w:r>
-      <w:r>
-        <w:rPr>
-          <w:rFonts w:asciiTheme="minorHAnsi" w:eastAsia="宋体" w:hAnsiTheme="minorHAnsi" w:cstheme="minorBidi"/>
-          <w:color w:val="auto"/>
-          <w:sz w:val="22"/>
-          <w:szCs w:val="22"/>
-        </w:rPr>
-        <w:t xml:space="preserve"> </w:t>
-      </w:r>
-      <w:r>
-        <w:rPr>
-          <w:rFonts w:asciiTheme="minorHAnsi" w:eastAsia="宋体" w:hAnsiTheme="minorHAnsi" w:cstheme="minorBidi"/>
+      <w:proofErr w:type="spellEnd"/>
+      <w:r>
+        <w:rPr>
+          <w:rFonts w:asciiTheme="minorHAnsi" w:eastAsia="SimSun" w:hAnsiTheme="minorHAnsi" w:cstheme="minorBidi"/>
           <w:b/>
           <w:bCs/>
           <w:color w:val="auto"/>
           <w:sz w:val="22"/>
           <w:szCs w:val="22"/>
         </w:rPr>
-        <w:t>Wander</w:t>
-      </w:r>
-      <w:r>
-        <w:rPr>
-          <w:rFonts w:asciiTheme="minorHAnsi" w:eastAsia="宋体" w:hAnsiTheme="minorHAnsi" w:cstheme="minorBidi"/>
-          <w:color w:val="auto"/>
-          <w:sz w:val="22"/>
-          <w:szCs w:val="22"/>
-        </w:rPr>
-        <w:t xml:space="preserve">: when </w:t>
-      </w:r>
-      <w:proofErr w:type="spellStart"/>
-      <w:r>
-        <w:rPr>
-          <w:rFonts w:asciiTheme="minorHAnsi" w:eastAsia="宋体" w:hAnsiTheme="minorHAnsi" w:cstheme="minorBidi"/>
-          <w:color w:val="auto"/>
-          <w:sz w:val="22"/>
-          <w:szCs w:val="22"/>
-        </w:rPr>
-        <w:t>gallos</w:t>
-      </w:r>
-      <w:proofErr w:type="spellEnd"/>
-      <w:r>
-        <w:rPr>
-          <w:rFonts w:asciiTheme="minorHAnsi" w:eastAsia="宋体" w:hAnsiTheme="minorHAnsi" w:cstheme="minorBidi"/>
-          <w:color w:val="auto"/>
-          <w:sz w:val="22"/>
-          <w:szCs w:val="22"/>
-        </w:rPr>
-        <w:t xml:space="preserve"> are far enough</w:t>
-      </w:r>
-      <w:r>
-        <w:rPr>
-          <w:rFonts w:asciiTheme="minorHAnsi" w:eastAsia="宋体" w:hAnsiTheme="minorHAnsi" w:cstheme="minorBidi"/>
-          <w:color w:val="auto"/>
-          <w:sz w:val="22"/>
-          <w:szCs w:val="22"/>
-        </w:rPr>
-        <w:t xml:space="preserve"> but not too far</w:t>
-      </w:r>
-      <w:r>
-        <w:rPr>
-          <w:rFonts w:asciiTheme="minorHAnsi" w:eastAsia="宋体" w:hAnsiTheme="minorHAnsi" w:cstheme="minorBidi"/>
-          <w:color w:val="auto"/>
-          <w:sz w:val="22"/>
-          <w:szCs w:val="22"/>
-        </w:rPr>
-        <w:t xml:space="preserve"> (</w:t>
-      </w:r>
-      <w:r>
-        <w:rPr>
-          <w:rFonts w:asciiTheme="minorHAnsi" w:eastAsia="宋体" w:hAnsiTheme="minorHAnsi" w:cstheme="minorBidi"/>
-          <w:color w:val="auto"/>
-          <w:sz w:val="22"/>
-          <w:szCs w:val="22"/>
-        </w:rPr>
-        <w:t xml:space="preserve">within </w:t>
-      </w:r>
-      <w:r>
-        <w:rPr>
-          <w:rFonts w:asciiTheme="minorHAnsi" w:eastAsia="宋体" w:hAnsiTheme="minorHAnsi" w:cstheme="minorBidi"/>
-          <w:color w:val="auto"/>
-          <w:sz w:val="22"/>
-          <w:szCs w:val="22"/>
-        </w:rPr>
-        <w:t>300</w:t>
-      </w:r>
-      <w:r>
-        <w:rPr>
-          <w:rFonts w:asciiTheme="minorHAnsi" w:eastAsia="宋体" w:hAnsiTheme="minorHAnsi" w:cstheme="minorBidi"/>
-          <w:color w:val="auto"/>
-          <w:sz w:val="22"/>
-          <w:szCs w:val="22"/>
-        </w:rPr>
-        <w:t>-1000</w:t>
-      </w:r>
-      <w:r>
-        <w:rPr>
-          <w:rFonts w:asciiTheme="minorHAnsi" w:eastAsia="宋体" w:hAnsiTheme="minorHAnsi" w:cstheme="minorBidi"/>
-          <w:color w:val="auto"/>
-          <w:sz w:val="22"/>
-          <w:szCs w:val="22"/>
-        </w:rPr>
-        <w:t xml:space="preserve"> radius) from the player, they just keep </w:t>
-      </w:r>
-      <w:r>
-        <w:rPr>
-          <w:rFonts w:asciiTheme="minorHAnsi" w:eastAsia="宋体" w:hAnsiTheme="minorHAnsi" w:cstheme="minorBidi"/>
+        <w:t xml:space="preserve"> at a position out of the view</w:t>
+      </w:r>
+      <w:r>
+        <w:rPr>
+          <w:rFonts w:asciiTheme="minorHAnsi" w:eastAsia="SimSun" w:hAnsiTheme="minorHAnsi" w:cstheme="minorBidi"/>
           <w:b/>
           <w:bCs/>
           <w:color w:val="auto"/>
           <w:sz w:val="22"/>
           <w:szCs w:val="22"/>
         </w:rPr>
-        <w:t>wandering</w:t>
-      </w:r>
-      <w:r>
-        <w:rPr>
-          <w:rFonts w:asciiTheme="minorHAnsi" w:eastAsia="宋体" w:hAnsiTheme="minorHAnsi" w:cstheme="minorBidi"/>
-          <w:color w:val="auto"/>
-          <w:sz w:val="22"/>
-          <w:szCs w:val="22"/>
-        </w:rPr>
-        <w:t xml:space="preserve"> in a random speed and to a random position (100 radius from current position </w:t>
-      </w:r>
-      <w:r>
-        <w:rPr>
-          <w:rFonts w:asciiTheme="minorHAnsi" w:eastAsia="宋体" w:hAnsiTheme="minorHAnsi" w:cstheme="minorBidi"/>
+        <w:t xml:space="preserve"> </w:t>
+      </w:r>
+      <w:r>
+        <w:rPr>
+          <w:rFonts w:asciiTheme="minorHAnsi" w:eastAsia="SimSun" w:hAnsiTheme="minorHAnsi" w:cstheme="minorBidi"/>
           <w:b/>
           <w:bCs/>
           <w:color w:val="auto"/>
           <w:sz w:val="22"/>
           <w:szCs w:val="22"/>
         </w:rPr>
-        <w:t xml:space="preserve">in </w:t>
-      </w:r>
-      <w:r>
-        <w:rPr>
-          <w:rFonts w:asciiTheme="minorHAnsi" w:eastAsia="宋体" w:hAnsiTheme="minorHAnsi" w:cstheme="minorBidi"/>
+        <w:t xml:space="preserve">(see </w:t>
+      </w:r>
+      <w:proofErr w:type="spellStart"/>
+      <w:r>
+        <w:rPr>
+          <w:rFonts w:asciiTheme="minorHAnsi" w:eastAsia="SimSun" w:hAnsiTheme="minorHAnsi" w:cstheme="minorBidi"/>
           <w:b/>
           <w:bCs/>
           <w:color w:val="auto"/>
           <w:sz w:val="22"/>
           <w:szCs w:val="22"/>
         </w:rPr>
-        <w:t xml:space="preserve">an updating </w:t>
-      </w:r>
-      <w:r>
-        <w:rPr>
-          <w:rFonts w:asciiTheme="minorHAnsi" w:eastAsia="宋体" w:hAnsiTheme="minorHAnsi" w:cstheme="minorBidi"/>
+        <w:t>EenemySpawner</w:t>
+      </w:r>
+      <w:proofErr w:type="spellEnd"/>
+      <w:r>
+        <w:rPr>
+          <w:rFonts w:asciiTheme="minorHAnsi" w:eastAsia="SimSun" w:hAnsiTheme="minorHAnsi" w:cstheme="minorBidi"/>
           <w:b/>
           <w:bCs/>
           <w:color w:val="auto"/>
           <w:sz w:val="22"/>
           <w:szCs w:val="22"/>
         </w:rPr>
-        <w:t>frequency as 5s max</w:t>
-      </w:r>
-      <w:r>
-        <w:rPr>
-          <w:rFonts w:asciiTheme="minorHAnsi" w:eastAsia="宋体" w:hAnsiTheme="minorHAnsi" w:cstheme="minorBidi"/>
+        <w:t xml:space="preserve"> below)</w:t>
+      </w:r>
+      <w:r>
+        <w:rPr>
+          <w:rFonts w:asciiTheme="minorHAnsi" w:eastAsia="SimSun" w:hAnsiTheme="minorHAnsi" w:cstheme="minorBidi"/>
           <w:b/>
           <w:bCs/>
           <w:color w:val="auto"/>
           <w:sz w:val="22"/>
           <w:szCs w:val="22"/>
         </w:rPr>
-        <w:t xml:space="preserve"> </w:t>
-      </w:r>
-      <w:r>
-        <w:rPr>
-          <w:rFonts w:asciiTheme="minorHAnsi" w:eastAsia="宋体" w:hAnsiTheme="minorHAnsi" w:cstheme="minorBidi"/>
+        <w:t>.</w:t>
+      </w:r>
+    </w:p>
+    <w:p>
+      <w:pPr>
+        <w:pStyle w:val="Heading2"/>
+        <w:ind w:firstLine="720"/>
+        <w:rPr>
+          <w:rFonts w:asciiTheme="minorHAnsi" w:eastAsia="SimSun" w:hAnsiTheme="minorHAnsi" w:cstheme="minorBidi"/>
           <w:color w:val="auto"/>
           <w:sz w:val="22"/>
           <w:szCs w:val="22"/>
         </w:rPr>
-        <w:t>(</w:t>
-      </w:r>
-      <w:proofErr w:type="spellStart"/>
-      <w:r>
-        <w:rPr>
-          <w:rFonts w:asciiTheme="minorHAnsi" w:eastAsia="宋体" w:hAnsiTheme="minorHAnsi" w:cstheme="minorBidi"/>
+      </w:pPr>
+      <w:r>
+        <w:rPr>
+          <w:rFonts w:asciiTheme="minorHAnsi" w:eastAsia="SimSun" w:hAnsiTheme="minorHAnsi" w:cstheme="minorBidi"/>
           <w:color w:val="auto"/>
           <w:sz w:val="22"/>
           <w:szCs w:val="22"/>
         </w:rPr>
-        <w:t>i.e</w:t>
-      </w:r>
-      <w:proofErr w:type="spellEnd"/>
-      <w:r>
-        <w:rPr>
-          <w:rFonts w:asciiTheme="minorHAnsi" w:eastAsia="宋体" w:hAnsiTheme="minorHAnsi" w:cstheme="minorBidi"/>
+        <w:t>2</w:t>
+      </w:r>
+      <w:r>
+        <w:rPr>
+          <w:rFonts w:asciiTheme="minorHAnsi" w:eastAsia="SimSun" w:hAnsiTheme="minorHAnsi" w:cstheme="minorBidi"/>
           <w:color w:val="auto"/>
           <w:sz w:val="22"/>
           <w:szCs w:val="22"/>
         </w:rPr>
-        <w:t xml:space="preserve"> </w:t>
-      </w:r>
-      <w:r>
-        <w:rPr>
-          <w:rFonts w:asciiTheme="minorHAnsi" w:eastAsia="宋体" w:hAnsiTheme="minorHAnsi" w:cstheme="minorBidi"/>
+        <w:t>.</w:t>
+      </w:r>
+      <w:r>
+        <w:rPr>
+          <w:rFonts w:asciiTheme="minorHAnsi" w:eastAsia="SimSun" w:hAnsiTheme="minorHAnsi" w:cstheme="minorBidi"/>
           <w:color w:val="auto"/>
           <w:sz w:val="22"/>
           <w:szCs w:val="22"/>
         </w:rPr>
-        <w:t>if achieved earlier, then update directly, if not achieve</w:t>
-      </w:r>
-      <w:r>
-        <w:rPr>
-          <w:rFonts w:asciiTheme="minorHAnsi" w:eastAsia="宋体" w:hAnsiTheme="minorHAnsi" w:cstheme="minorBidi"/>
-          <w:color w:val="auto"/>
-          <w:sz w:val="22"/>
-          <w:szCs w:val="22"/>
-        </w:rPr>
-        <w:t>d</w:t>
-      </w:r>
-      <w:r>
-        <w:rPr>
-          <w:rFonts w:asciiTheme="minorHAnsi" w:eastAsia="宋体" w:hAnsiTheme="minorHAnsi" w:cstheme="minorBidi"/>
-          <w:color w:val="auto"/>
-          <w:sz w:val="22"/>
-          <w:szCs w:val="22"/>
-        </w:rPr>
-        <w:t xml:space="preserve"> in 5s, update forcefully</w:t>
-      </w:r>
-      <w:r>
-        <w:rPr>
-          <w:rFonts w:asciiTheme="minorHAnsi" w:eastAsia="宋体" w:hAnsiTheme="minorHAnsi" w:cstheme="minorBidi"/>
-          <w:color w:val="auto"/>
-          <w:sz w:val="22"/>
-          <w:szCs w:val="22"/>
-        </w:rPr>
-        <w:t xml:space="preserve">) while </w:t>
-      </w:r>
-      <w:r>
-        <w:rPr>
-          <w:rFonts w:asciiTheme="minorHAnsi" w:eastAsia="宋体" w:hAnsiTheme="minorHAnsi" w:cstheme="minorBidi"/>
+        <w:t xml:space="preserve"> </w:t>
+      </w:r>
+      <w:r>
+        <w:rPr>
+          <w:rFonts w:asciiTheme="minorHAnsi" w:eastAsia="SimSun" w:hAnsiTheme="minorHAnsi" w:cstheme="minorBidi"/>
           <w:b/>
           <w:bCs/>
           <w:color w:val="auto"/>
           <w:sz w:val="22"/>
           <w:szCs w:val="22"/>
         </w:rPr>
-        <w:t>keep detecting the player</w:t>
-      </w:r>
-      <w:r>
-        <w:rPr>
-          <w:rFonts w:asciiTheme="minorHAnsi" w:eastAsia="宋体" w:hAnsiTheme="minorHAnsi" w:cstheme="minorBidi"/>
+        <w:t>Wander</w:t>
+      </w:r>
+      <w:r>
+        <w:rPr>
+          <w:rFonts w:asciiTheme="minorHAnsi" w:eastAsia="SimSun" w:hAnsiTheme="minorHAnsi" w:cstheme="minorBidi"/>
           <w:color w:val="auto"/>
           <w:sz w:val="22"/>
           <w:szCs w:val="22"/>
         </w:rPr>
-        <w:t>.</w:t>
-      </w:r>
-    </w:p>
-    <w:p>
-      <w:pPr>
-        <w:pStyle w:val="Heading2"/>
-        <w:ind w:firstLine="720"/>
-        <w:rPr>
-          <w:rFonts w:asciiTheme="minorHAnsi" w:eastAsia="宋体" w:hAnsiTheme="minorHAnsi" w:cstheme="minorBidi"/>
+        <w:t xml:space="preserve">: when </w:t>
+      </w:r>
+      <w:proofErr w:type="spellStart"/>
+      <w:r>
+        <w:rPr>
+          <w:rFonts w:asciiTheme="minorHAnsi" w:eastAsia="SimSun" w:hAnsiTheme="minorHAnsi" w:cstheme="minorBidi"/>
+          <w:color w:val="auto"/>
+          <w:sz w:val="22"/>
+          <w:szCs w:val="22"/>
+        </w:rPr>
+        <w:t>gallos</w:t>
+      </w:r>
+      <w:proofErr w:type="spellEnd"/>
+      <w:r>
+        <w:rPr>
+          <w:rFonts w:asciiTheme="minorHAnsi" w:eastAsia="SimSun" w:hAnsiTheme="minorHAnsi" w:cstheme="minorBidi"/>
+          <w:color w:val="auto"/>
+          <w:sz w:val="22"/>
+          <w:szCs w:val="22"/>
+        </w:rPr>
+        <w:t xml:space="preserve"> are far enough</w:t>
+      </w:r>
+      <w:r>
+        <w:rPr>
+          <w:rFonts w:asciiTheme="minorHAnsi" w:eastAsia="SimSun" w:hAnsiTheme="minorHAnsi" w:cstheme="minorBidi"/>
+          <w:color w:val="auto"/>
+          <w:sz w:val="22"/>
+          <w:szCs w:val="22"/>
+        </w:rPr>
+        <w:t xml:space="preserve"> but not too far</w:t>
+      </w:r>
+      <w:r>
+        <w:rPr>
+          <w:rFonts w:asciiTheme="minorHAnsi" w:eastAsia="SimSun" w:hAnsiTheme="minorHAnsi" w:cstheme="minorBidi"/>
+          <w:color w:val="auto"/>
+          <w:sz w:val="22"/>
+          <w:szCs w:val="22"/>
+        </w:rPr>
+        <w:t xml:space="preserve"> (300</w:t>
+      </w:r>
+      <w:r>
+        <w:rPr>
+          <w:rFonts w:asciiTheme="minorHAnsi" w:eastAsia="SimSun" w:hAnsiTheme="minorHAnsi" w:cstheme="minorBidi"/>
+          <w:color w:val="auto"/>
+          <w:sz w:val="22"/>
+          <w:szCs w:val="22"/>
+        </w:rPr>
+        <w:t>-1000</w:t>
+      </w:r>
+      <w:r>
+        <w:rPr>
+          <w:rFonts w:asciiTheme="minorHAnsi" w:eastAsia="SimSun" w:hAnsiTheme="minorHAnsi" w:cstheme="minorBidi"/>
+          <w:color w:val="auto"/>
+          <w:sz w:val="22"/>
+          <w:szCs w:val="22"/>
+        </w:rPr>
+        <w:t xml:space="preserve"> radius) from the player, they just keep </w:t>
+      </w:r>
+      <w:r>
+        <w:rPr>
+          <w:rFonts w:asciiTheme="minorHAnsi" w:eastAsia="SimSun" w:hAnsiTheme="minorHAnsi" w:cstheme="minorBidi"/>
           <w:b/>
           <w:bCs/>
           <w:color w:val="auto"/>
           <w:sz w:val="22"/>
           <w:szCs w:val="22"/>
         </w:rPr>
-      </w:pPr>
-      <w:r>
-        <w:rPr>
-          <w:rFonts w:asciiTheme="minorHAnsi" w:eastAsia="宋体" w:hAnsiTheme="minorHAnsi" w:cstheme="minorBidi"/>
+        <w:t>wandering</w:t>
+      </w:r>
+      <w:r>
+        <w:rPr>
+          <w:rFonts w:asciiTheme="minorHAnsi" w:eastAsia="SimSun" w:hAnsiTheme="minorHAnsi" w:cstheme="minorBidi"/>
           <w:color w:val="auto"/>
           <w:sz w:val="22"/>
           <w:szCs w:val="22"/>
         </w:rPr>
-        <w:t>3</w:t>
-      </w:r>
-      <w:r>
-        <w:rPr>
-          <w:rFonts w:asciiTheme="minorHAnsi" w:eastAsia="宋体" w:hAnsiTheme="minorHAnsi" w:cstheme="minorBidi"/>
-          <w:color w:val="auto"/>
-          <w:sz w:val="22"/>
-          <w:szCs w:val="22"/>
-        </w:rPr>
-        <w:t xml:space="preserve">. </w:t>
-      </w:r>
-      <w:r>
-        <w:rPr>
-          <w:rFonts w:asciiTheme="minorHAnsi" w:eastAsia="宋体" w:hAnsiTheme="minorHAnsi" w:cstheme="minorBidi"/>
+        <w:t xml:space="preserve"> in a random speed and to a random position (100 radius from current position </w:t>
+      </w:r>
+      <w:r>
+        <w:rPr>
+          <w:rFonts w:asciiTheme="minorHAnsi" w:eastAsia="SimSun" w:hAnsiTheme="minorHAnsi" w:cstheme="minorBidi"/>
           <w:b/>
           <w:bCs/>
           <w:color w:val="auto"/>
           <w:sz w:val="22"/>
           <w:szCs w:val="22"/>
         </w:rPr>
-        <w:t>Chase</w:t>
-      </w:r>
-      <w:r>
-        <w:rPr>
-          <w:rFonts w:asciiTheme="minorHAnsi" w:eastAsia="宋体" w:hAnsiTheme="minorHAnsi" w:cstheme="minorBidi"/>
-          <w:color w:val="auto"/>
-          <w:sz w:val="22"/>
-          <w:szCs w:val="22"/>
-        </w:rPr>
-        <w:t xml:space="preserve">: when detecting the player, the </w:t>
-      </w:r>
-      <w:proofErr w:type="spellStart"/>
-      <w:r>
-        <w:rPr>
-          <w:rFonts w:asciiTheme="minorHAnsi" w:eastAsia="宋体" w:hAnsiTheme="minorHAnsi" w:cstheme="minorBidi"/>
-          <w:color w:val="auto"/>
-          <w:sz w:val="22"/>
-          <w:szCs w:val="22"/>
-        </w:rPr>
-        <w:t>gallo</w:t>
-      </w:r>
-      <w:proofErr w:type="spellEnd"/>
-      <w:r>
-        <w:rPr>
-          <w:rFonts w:asciiTheme="minorHAnsi" w:eastAsia="宋体" w:hAnsiTheme="minorHAnsi" w:cstheme="minorBidi"/>
-          <w:color w:val="auto"/>
-          <w:sz w:val="22"/>
-          <w:szCs w:val="22"/>
-        </w:rPr>
-        <w:t xml:space="preserve"> starts to chase the player with speed a little faster than player. </w:t>
-      </w:r>
-      <w:r>
-        <w:rPr>
-          <w:rFonts w:asciiTheme="minorHAnsi" w:eastAsia="宋体" w:hAnsiTheme="minorHAnsi" w:cstheme="minorBidi"/>
+        <w:t xml:space="preserve">in </w:t>
+      </w:r>
+      <w:r>
+        <w:rPr>
+          <w:rFonts w:asciiTheme="minorHAnsi" w:eastAsia="SimSun" w:hAnsiTheme="minorHAnsi" w:cstheme="minorBidi"/>
           <w:b/>
           <w:bCs/>
           <w:color w:val="auto"/>
           <w:sz w:val="22"/>
           <w:szCs w:val="22"/>
         </w:rPr>
-        <w:t>The target position is updated in a pre-set frequency (1s)</w:t>
-      </w:r>
-      <w:r>
-        <w:rPr>
-          <w:rFonts w:asciiTheme="minorHAnsi" w:eastAsia="宋体" w:hAnsiTheme="minorHAnsi" w:cstheme="minorBidi"/>
+        <w:t xml:space="preserve">an updating </w:t>
+      </w:r>
+      <w:r>
+        <w:rPr>
+          <w:rFonts w:asciiTheme="minorHAnsi" w:eastAsia="SimSun" w:hAnsiTheme="minorHAnsi" w:cstheme="minorBidi"/>
           <w:b/>
           <w:bCs/>
           <w:color w:val="auto"/>
           <w:sz w:val="22"/>
           <w:szCs w:val="22"/>
         </w:rPr>
-        <w:t>.</w:t>
-      </w:r>
-    </w:p>
-    <w:p>
-      <w:pPr>
-        <w:pStyle w:val="Heading2"/>
-        <w:ind w:firstLine="720"/>
-        <w:rPr>
-          <w:rFonts w:asciiTheme="minorHAnsi" w:eastAsia="宋体" w:hAnsiTheme="minorHAnsi" w:cstheme="minorBidi"/>
-          <w:color w:val="auto"/>
-          <w:sz w:val="22"/>
-          <w:szCs w:val="22"/>
-        </w:rPr>
-      </w:pPr>
-      <w:r>
-        <w:rPr>
-          <w:rFonts w:asciiTheme="minorHAnsi" w:eastAsia="宋体" w:hAnsiTheme="minorHAnsi" w:cstheme="minorBidi"/>
-          <w:color w:val="auto"/>
-          <w:sz w:val="22"/>
-          <w:szCs w:val="22"/>
-        </w:rPr>
-        <w:t>4</w:t>
-      </w:r>
-      <w:r>
-        <w:rPr>
-          <w:rFonts w:asciiTheme="minorHAnsi" w:eastAsia="宋体" w:hAnsiTheme="minorHAnsi" w:cstheme="minorBidi"/>
-          <w:color w:val="auto"/>
-          <w:sz w:val="22"/>
-          <w:szCs w:val="22"/>
-        </w:rPr>
-        <w:t xml:space="preserve">. </w:t>
-      </w:r>
-      <w:r>
-        <w:rPr>
-          <w:rFonts w:asciiTheme="minorHAnsi" w:eastAsia="宋体" w:hAnsiTheme="minorHAnsi" w:cstheme="minorBidi"/>
+        <w:t>frequency as 5s max</w:t>
+      </w:r>
+      <w:r>
+        <w:rPr>
+          <w:rFonts w:asciiTheme="minorHAnsi" w:eastAsia="SimSun" w:hAnsiTheme="minorHAnsi" w:cstheme="minorBidi"/>
           <w:b/>
           <w:bCs/>
           <w:color w:val="auto"/>
           <w:sz w:val="22"/>
           <w:szCs w:val="22"/>
         </w:rPr>
-        <w:t>Attack</w:t>
-      </w:r>
-      <w:r>
-        <w:rPr>
-          <w:rFonts w:asciiTheme="minorHAnsi" w:eastAsia="宋体" w:hAnsiTheme="minorHAnsi" w:cstheme="minorBidi"/>
+        <w:t xml:space="preserve"> </w:t>
+      </w:r>
+      <w:r>
+        <w:rPr>
+          <w:rFonts w:asciiTheme="minorHAnsi" w:eastAsia="SimSun" w:hAnsiTheme="minorHAnsi" w:cstheme="minorBidi"/>
           <w:color w:val="auto"/>
           <w:sz w:val="22"/>
           <w:szCs w:val="22"/>
         </w:rPr>
-        <w:t xml:space="preserve">: when the </w:t>
+        <w:t>(</w:t>
       </w:r>
       <w:proofErr w:type="spellStart"/>
       <w:r>
         <w:rPr>
-          <w:rFonts w:asciiTheme="minorHAnsi" w:eastAsia="宋体" w:hAnsiTheme="minorHAnsi" w:cstheme="minorBidi"/>
+          <w:rFonts w:asciiTheme="minorHAnsi" w:eastAsia="SimSun" w:hAnsiTheme="minorHAnsi" w:cstheme="minorBidi"/>
           <w:color w:val="auto"/>
           <w:sz w:val="22"/>
           <w:szCs w:val="22"/>
         </w:rPr>
-        <w:t>gallo</w:t>
+        <w:t>i.e</w:t>
       </w:r>
       <w:proofErr w:type="spellEnd"/>
       <w:r>
         <w:rPr>
-          <w:rFonts w:asciiTheme="minorHAnsi" w:eastAsia="宋体" w:hAnsiTheme="minorHAnsi" w:cstheme="minorBidi"/>
+          <w:rFonts w:asciiTheme="minorHAnsi" w:eastAsia="SimSun" w:hAnsiTheme="minorHAnsi" w:cstheme="minorBidi"/>
           <w:color w:val="auto"/>
           <w:sz w:val="22"/>
           <w:szCs w:val="22"/>
         </w:rPr>
-        <w:t xml:space="preserve"> is </w:t>
-      </w:r>
-      <w:r>
-        <w:rPr>
-          <w:rFonts w:asciiTheme="minorHAnsi" w:eastAsia="宋体" w:hAnsiTheme="minorHAnsi" w:cstheme="minorBidi"/>
+        <w:t xml:space="preserve"> </w:t>
+      </w:r>
+      <w:r>
+        <w:rPr>
+          <w:rFonts w:asciiTheme="minorHAnsi" w:eastAsia="SimSun" w:hAnsiTheme="minorHAnsi" w:cstheme="minorBidi"/>
+          <w:color w:val="auto"/>
+          <w:sz w:val="22"/>
+          <w:szCs w:val="22"/>
+        </w:rPr>
+        <w:t>if achieved earlier, then update directly</w:t>
+      </w:r>
+      <w:r>
+        <w:rPr>
+          <w:rFonts w:asciiTheme="minorHAnsi" w:eastAsia="SimSun" w:hAnsiTheme="minorHAnsi" w:cstheme="minorBidi"/>
+          <w:color w:val="auto"/>
+          <w:sz w:val="22"/>
+          <w:szCs w:val="22"/>
+        </w:rPr>
+        <w:t xml:space="preserve"> to another random position</w:t>
+      </w:r>
+      <w:r>
+        <w:rPr>
+          <w:rFonts w:asciiTheme="minorHAnsi" w:eastAsia="SimSun" w:hAnsiTheme="minorHAnsi" w:cstheme="minorBidi"/>
+          <w:color w:val="auto"/>
+          <w:sz w:val="22"/>
+          <w:szCs w:val="22"/>
+        </w:rPr>
+        <w:t>, if not achieve</w:t>
+      </w:r>
+      <w:r>
+        <w:rPr>
+          <w:rFonts w:asciiTheme="minorHAnsi" w:eastAsia="SimSun" w:hAnsiTheme="minorHAnsi" w:cstheme="minorBidi"/>
+          <w:color w:val="auto"/>
+          <w:sz w:val="22"/>
+          <w:szCs w:val="22"/>
+        </w:rPr>
+        <w:t>d</w:t>
+      </w:r>
+      <w:r>
+        <w:rPr>
+          <w:rFonts w:asciiTheme="minorHAnsi" w:eastAsia="SimSun" w:hAnsiTheme="minorHAnsi" w:cstheme="minorBidi"/>
+          <w:color w:val="auto"/>
+          <w:sz w:val="22"/>
+          <w:szCs w:val="22"/>
+        </w:rPr>
+        <w:t xml:space="preserve"> in 5s, update forcefully</w:t>
+      </w:r>
+      <w:r>
+        <w:rPr>
+          <w:rFonts w:asciiTheme="minorHAnsi" w:eastAsia="SimSun" w:hAnsiTheme="minorHAnsi" w:cstheme="minorBidi"/>
+          <w:color w:val="auto"/>
+          <w:sz w:val="22"/>
+          <w:szCs w:val="22"/>
+        </w:rPr>
+        <w:t xml:space="preserve"> to change position</w:t>
+      </w:r>
+      <w:r>
+        <w:rPr>
+          <w:rFonts w:asciiTheme="minorHAnsi" w:eastAsia="SimSun" w:hAnsiTheme="minorHAnsi" w:cstheme="minorBidi"/>
+          <w:color w:val="auto"/>
+          <w:sz w:val="22"/>
+          <w:szCs w:val="22"/>
+        </w:rPr>
+        <w:t xml:space="preserve">) while </w:t>
+      </w:r>
+      <w:r>
+        <w:rPr>
+          <w:rFonts w:asciiTheme="minorHAnsi" w:eastAsia="SimSun" w:hAnsiTheme="minorHAnsi" w:cstheme="minorBidi"/>
           <w:b/>
           <w:bCs/>
           <w:color w:val="auto"/>
           <w:sz w:val="22"/>
           <w:szCs w:val="22"/>
         </w:rPr>
-        <w:t>close enough (50 radius)</w:t>
-      </w:r>
-      <w:r>
-        <w:rPr>
-          <w:rFonts w:asciiTheme="minorHAnsi" w:eastAsia="宋体" w:hAnsiTheme="minorHAnsi" w:cstheme="minorBidi"/>
+        <w:t>keep detecting the player</w:t>
+      </w:r>
+      <w:r>
+        <w:rPr>
+          <w:rFonts w:asciiTheme="minorHAnsi" w:eastAsia="SimSun" w:hAnsiTheme="minorHAnsi" w:cstheme="minorBidi"/>
           <w:color w:val="auto"/>
           <w:sz w:val="22"/>
           <w:szCs w:val="22"/>
         </w:rPr>
-        <w:t xml:space="preserve"> to the player, it starts to attack the player in a frequency of 0.3s with damage 30</w:t>
-      </w:r>
-      <w:r>
-        <w:rPr>
-          <w:rFonts w:asciiTheme="minorHAnsi" w:eastAsia="宋体" w:hAnsiTheme="minorHAnsi" w:cstheme="minorBidi"/>
+        <w:t>. By doing this</w:t>
+      </w:r>
+      <w:r>
+        <w:rPr>
+          <w:rFonts w:asciiTheme="minorHAnsi" w:eastAsia="SimSun" w:hAnsiTheme="minorHAnsi" w:cstheme="minorBidi"/>
           <w:color w:val="auto"/>
           <w:sz w:val="22"/>
           <w:szCs w:val="22"/>
         </w:rPr>
-        <w:t xml:space="preserve"> per attack</w:t>
-      </w:r>
-      <w:r>
-        <w:rPr>
-          <w:rFonts w:asciiTheme="minorHAnsi" w:eastAsia="宋体" w:hAnsiTheme="minorHAnsi" w:cstheme="minorBidi"/>
+        <w:t xml:space="preserve"> in 100 radius offset</w:t>
+      </w:r>
+      <w:r>
+        <w:rPr>
+          <w:rFonts w:asciiTheme="minorHAnsi" w:eastAsia="SimSun" w:hAnsiTheme="minorHAnsi" w:cstheme="minorBidi"/>
           <w:color w:val="auto"/>
           <w:sz w:val="22"/>
           <w:szCs w:val="22"/>
         </w:rPr>
-        <w:t xml:space="preserve"> (see animation below).</w:t>
-      </w:r>
-    </w:p>
-    <w:p>
-      <w:pPr>
-        <w:pStyle w:val="Heading2"/>
-        <w:ind w:firstLine="720"/>
-        <w:rPr>
-          <w:rFonts w:asciiTheme="minorHAnsi" w:eastAsia="宋体" w:hAnsiTheme="minorHAnsi" w:cstheme="minorBidi"/>
+        <w:t>, if a player kill</w:t>
+      </w:r>
+      <w:r>
+        <w:rPr>
+          <w:rFonts w:asciiTheme="minorHAnsi" w:eastAsia="SimSun" w:hAnsiTheme="minorHAnsi" w:cstheme="minorBidi"/>
           <w:color w:val="auto"/>
           <w:sz w:val="22"/>
           <w:szCs w:val="22"/>
         </w:rPr>
-      </w:pPr>
-      <w:r>
-        <w:rPr>
-          <w:rFonts w:asciiTheme="minorHAnsi" w:eastAsia="宋体" w:hAnsiTheme="minorHAnsi" w:cstheme="minorBidi"/>
+        <w:t>s</w:t>
+      </w:r>
+      <w:r>
+        <w:rPr>
+          <w:rFonts w:asciiTheme="minorHAnsi" w:eastAsia="SimSun" w:hAnsiTheme="minorHAnsi" w:cstheme="minorBidi"/>
           <w:color w:val="auto"/>
           <w:sz w:val="22"/>
           <w:szCs w:val="22"/>
         </w:rPr>
-        <w:t>5</w:t>
-      </w:r>
-      <w:r>
-        <w:rPr>
-          <w:rFonts w:asciiTheme="minorHAnsi" w:eastAsia="宋体" w:hAnsiTheme="minorHAnsi" w:cstheme="minorBidi"/>
+        <w:t xml:space="preserve"> all the enemies around and stand still at the same position, the possibility that an enem</w:t>
+      </w:r>
+      <w:r>
+        <w:rPr>
+          <w:rFonts w:asciiTheme="minorHAnsi" w:eastAsia="SimSun" w:hAnsiTheme="minorHAnsi" w:cstheme="minorBidi"/>
           <w:color w:val="auto"/>
           <w:sz w:val="22"/>
           <w:szCs w:val="22"/>
         </w:rPr>
-        <w:t xml:space="preserve">. </w:t>
-      </w:r>
-      <w:r>
-        <w:rPr>
-          <w:rFonts w:asciiTheme="minorHAnsi" w:eastAsia="宋体" w:hAnsiTheme="minorHAnsi" w:cstheme="minorBidi"/>
+        <w:t>y</w:t>
+      </w:r>
+      <w:r>
+        <w:rPr>
+          <w:rFonts w:asciiTheme="minorHAnsi" w:eastAsia="SimSun" w:hAnsiTheme="minorHAnsi" w:cstheme="minorBidi"/>
+          <w:color w:val="auto"/>
+          <w:sz w:val="22"/>
+          <w:szCs w:val="22"/>
+        </w:rPr>
+        <w:t xml:space="preserve"> just being spawned can detect the player will be lower than if the player keeps moving.</w:t>
+      </w:r>
+    </w:p>
+    <w:p>
+      <w:pPr>
+        <w:pStyle w:val="Heading2"/>
+        <w:ind w:firstLine="720"/>
+        <w:rPr>
+          <w:rFonts w:asciiTheme="minorHAnsi" w:eastAsia="SimSun" w:hAnsiTheme="minorHAnsi" w:cstheme="minorBidi"/>
           <w:b/>
           <w:bCs/>
           <w:color w:val="auto"/>
           <w:sz w:val="22"/>
           <w:szCs w:val="22"/>
         </w:rPr>
-        <w:t>Sleep</w:t>
-      </w:r>
-      <w:r>
-        <w:rPr>
-          <w:rFonts w:asciiTheme="minorHAnsi" w:eastAsia="宋体" w:hAnsiTheme="minorHAnsi" w:cstheme="minorBidi"/>
+      </w:pPr>
+      <w:r>
+        <w:rPr>
+          <w:rFonts w:asciiTheme="minorHAnsi" w:eastAsia="SimSun" w:hAnsiTheme="minorHAnsi" w:cstheme="minorBidi"/>
           <w:color w:val="auto"/>
           <w:sz w:val="22"/>
           <w:szCs w:val="22"/>
         </w:rPr>
-        <w:t xml:space="preserve">: when the </w:t>
-      </w:r>
-      <w:proofErr w:type="spellStart"/>
-      <w:r>
-        <w:rPr>
-          <w:rFonts w:asciiTheme="minorHAnsi" w:eastAsia="宋体" w:hAnsiTheme="minorHAnsi" w:cstheme="minorBidi"/>
+        <w:t>3</w:t>
+      </w:r>
+      <w:r>
+        <w:rPr>
+          <w:rFonts w:asciiTheme="minorHAnsi" w:eastAsia="SimSun" w:hAnsiTheme="minorHAnsi" w:cstheme="minorBidi"/>
           <w:color w:val="auto"/>
           <w:sz w:val="22"/>
           <w:szCs w:val="22"/>
         </w:rPr>
-        <w:t>gallo</w:t>
-      </w:r>
-      <w:proofErr w:type="spellEnd"/>
-      <w:r>
-        <w:rPr>
-          <w:rFonts w:asciiTheme="minorHAnsi" w:eastAsia="宋体" w:hAnsiTheme="minorHAnsi" w:cstheme="minorBidi"/>
-          <w:color w:val="auto"/>
-          <w:sz w:val="22"/>
-          <w:szCs w:val="22"/>
-        </w:rPr>
-        <w:t xml:space="preserve"> is even far</w:t>
-      </w:r>
-      <w:r>
-        <w:rPr>
-          <w:rFonts w:asciiTheme="minorHAnsi" w:eastAsia="宋体" w:hAnsiTheme="minorHAnsi" w:cstheme="minorBidi"/>
-          <w:color w:val="auto"/>
-          <w:sz w:val="22"/>
-          <w:szCs w:val="22"/>
-        </w:rPr>
-        <w:t xml:space="preserve">ther </w:t>
-      </w:r>
-      <w:r>
-        <w:rPr>
-          <w:rFonts w:asciiTheme="minorHAnsi" w:eastAsia="宋体" w:hAnsiTheme="minorHAnsi" w:cstheme="minorBidi"/>
-          <w:color w:val="auto"/>
-          <w:sz w:val="22"/>
-          <w:szCs w:val="22"/>
-        </w:rPr>
-        <w:t xml:space="preserve">(1000 radius) from the player and </w:t>
-      </w:r>
-      <w:r>
-        <w:rPr>
-          <w:rFonts w:asciiTheme="minorHAnsi" w:eastAsia="宋体" w:hAnsiTheme="minorHAnsi" w:cstheme="minorBidi"/>
-          <w:color w:val="auto"/>
-          <w:sz w:val="22"/>
-          <w:szCs w:val="22"/>
-        </w:rPr>
-        <w:t>consider</w:t>
-      </w:r>
-      <w:r>
-        <w:rPr>
-          <w:rFonts w:asciiTheme="minorHAnsi" w:eastAsia="宋体" w:hAnsiTheme="minorHAnsi" w:cstheme="minorBidi"/>
-          <w:color w:val="auto"/>
-          <w:sz w:val="22"/>
-          <w:szCs w:val="22"/>
-        </w:rPr>
-        <w:t xml:space="preserve"> the player will not be approached in</w:t>
-      </w:r>
-      <w:r>
-        <w:rPr>
-          <w:rFonts w:asciiTheme="minorHAnsi" w:eastAsia="宋体" w:hAnsiTheme="minorHAnsi" w:cstheme="minorBidi"/>
-          <w:color w:val="auto"/>
-          <w:sz w:val="22"/>
-          <w:szCs w:val="22"/>
-        </w:rPr>
-        <w:t xml:space="preserve"> the recent </w:t>
-      </w:r>
-      <w:r>
-        <w:rPr>
-          <w:rFonts w:asciiTheme="minorHAnsi" w:eastAsia="宋体" w:hAnsiTheme="minorHAnsi" w:cstheme="minorBidi"/>
-          <w:color w:val="auto"/>
-          <w:sz w:val="22"/>
-          <w:szCs w:val="22"/>
-        </w:rPr>
-        <w:t>future</w:t>
-      </w:r>
-      <w:r>
-        <w:rPr>
-          <w:rFonts w:asciiTheme="minorHAnsi" w:eastAsia="宋体" w:hAnsiTheme="minorHAnsi" w:cstheme="minorBidi"/>
-          <w:color w:val="auto"/>
-          <w:sz w:val="22"/>
-          <w:szCs w:val="22"/>
-        </w:rPr>
-        <w:t xml:space="preserve">, it </w:t>
-      </w:r>
-      <w:r>
-        <w:rPr>
-          <w:rFonts w:asciiTheme="minorHAnsi" w:eastAsia="宋体" w:hAnsiTheme="minorHAnsi" w:cstheme="minorBidi"/>
+        <w:t xml:space="preserve">. </w:t>
+      </w:r>
+      <w:r>
+        <w:rPr>
+          <w:rFonts w:asciiTheme="minorHAnsi" w:eastAsia="SimSun" w:hAnsiTheme="minorHAnsi" w:cstheme="minorBidi"/>
           <w:b/>
           <w:bCs/>
           <w:color w:val="auto"/>
           <w:sz w:val="22"/>
           <w:szCs w:val="22"/>
         </w:rPr>
-        <w:t>stops wandering</w:t>
-      </w:r>
-      <w:r>
-        <w:rPr>
-          <w:rFonts w:asciiTheme="minorHAnsi" w:eastAsia="宋体" w:hAnsiTheme="minorHAnsi" w:cstheme="minorBidi"/>
+        <w:t>Chase</w:t>
+      </w:r>
+      <w:r>
+        <w:rPr>
+          <w:rFonts w:asciiTheme="minorHAnsi" w:eastAsia="SimSun" w:hAnsiTheme="minorHAnsi" w:cstheme="minorBidi"/>
           <w:color w:val="auto"/>
           <w:sz w:val="22"/>
           <w:szCs w:val="22"/>
         </w:rPr>
-        <w:t xml:space="preserve"> and makes itself sleep and waits for the </w:t>
+        <w:t xml:space="preserve">: when detecting the player, the </w:t>
       </w:r>
       <w:proofErr w:type="spellStart"/>
       <w:r>
         <w:rPr>
-          <w:rFonts w:asciiTheme="minorHAnsi" w:eastAsia="宋体" w:hAnsiTheme="minorHAnsi" w:cstheme="minorBidi"/>
+          <w:rFonts w:asciiTheme="minorHAnsi" w:eastAsia="SimSun" w:hAnsiTheme="minorHAnsi" w:cstheme="minorBidi"/>
+          <w:color w:val="auto"/>
+          <w:sz w:val="22"/>
+          <w:szCs w:val="22"/>
+        </w:rPr>
+        <w:t>gallo</w:t>
+      </w:r>
+      <w:proofErr w:type="spellEnd"/>
+      <w:r>
+        <w:rPr>
+          <w:rFonts w:asciiTheme="minorHAnsi" w:eastAsia="SimSun" w:hAnsiTheme="minorHAnsi" w:cstheme="minorBidi"/>
+          <w:color w:val="auto"/>
+          <w:sz w:val="22"/>
+          <w:szCs w:val="22"/>
+        </w:rPr>
+        <w:t xml:space="preserve"> starts to chase the player with speed a little faster than player. </w:t>
+      </w:r>
+      <w:r>
+        <w:rPr>
+          <w:rFonts w:asciiTheme="minorHAnsi" w:eastAsia="SimSun" w:hAnsiTheme="minorHAnsi" w:cstheme="minorBidi"/>
           <w:b/>
           <w:bCs/>
           <w:color w:val="auto"/>
           <w:sz w:val="22"/>
           <w:szCs w:val="22"/>
         </w:rPr>
-        <w:t>EnemySpawner</w:t>
-      </w:r>
-      <w:proofErr w:type="spellEnd"/>
-      <w:r>
-        <w:rPr>
-          <w:rFonts w:asciiTheme="minorHAnsi" w:eastAsia="宋体" w:hAnsiTheme="minorHAnsi" w:cstheme="minorBidi"/>
-          <w:color w:val="auto"/>
-          <w:sz w:val="22"/>
-          <w:szCs w:val="22"/>
-        </w:rPr>
-        <w:t xml:space="preserve"> to awake it at a new position again near the player.</w:t>
-      </w:r>
-    </w:p>
-    <w:p>
-      <w:pPr>
-        <w:pStyle w:val="Heading2"/>
-        <w:ind w:firstLine="720"/>
-        <w:rPr>
-          <w:rFonts w:asciiTheme="minorHAnsi" w:eastAsia="宋体" w:hAnsiTheme="minorHAnsi" w:cstheme="minorBidi"/>
-          <w:color w:val="auto"/>
-          <w:sz w:val="22"/>
-          <w:szCs w:val="22"/>
-        </w:rPr>
-      </w:pPr>
-      <w:r>
-        <w:rPr>
-          <w:rFonts w:asciiTheme="minorHAnsi" w:eastAsia="宋体" w:hAnsiTheme="minorHAnsi" w:cstheme="minorBidi"/>
-          <w:color w:val="auto"/>
-          <w:sz w:val="22"/>
-          <w:szCs w:val="22"/>
-        </w:rPr>
-        <w:t>6</w:t>
-      </w:r>
-      <w:r>
-        <w:rPr>
-          <w:rFonts w:asciiTheme="minorHAnsi" w:eastAsia="宋体" w:hAnsiTheme="minorHAnsi" w:cstheme="minorBidi"/>
-          <w:color w:val="auto"/>
-          <w:sz w:val="22"/>
-          <w:szCs w:val="22"/>
-        </w:rPr>
-        <w:t xml:space="preserve">. </w:t>
-      </w:r>
-      <w:proofErr w:type="spellStart"/>
-      <w:r>
-        <w:rPr>
-          <w:rFonts w:asciiTheme="minorHAnsi" w:eastAsia="宋体" w:hAnsiTheme="minorHAnsi" w:cstheme="minorBidi"/>
+        <w:t>The target position is updated in a pre-set frequency (1s)</w:t>
+      </w:r>
+      <w:r>
+        <w:rPr>
+          <w:rFonts w:asciiTheme="minorHAnsi" w:eastAsia="SimSun" w:hAnsiTheme="minorHAnsi" w:cstheme="minorBidi"/>
           <w:b/>
           <w:bCs/>
           <w:color w:val="auto"/>
           <w:sz w:val="22"/>
           <w:szCs w:val="22"/>
         </w:rPr>
-        <w:t>OnDeath</w:t>
-      </w:r>
-      <w:proofErr w:type="spellEnd"/>
-      <w:r>
-        <w:rPr>
-          <w:rFonts w:asciiTheme="minorHAnsi" w:eastAsia="宋体" w:hAnsiTheme="minorHAnsi" w:cstheme="minorBidi"/>
+        <w:t>.</w:t>
+      </w:r>
+    </w:p>
+    <w:p>
+      <w:pPr>
+        <w:pStyle w:val="Heading2"/>
+        <w:ind w:firstLine="720"/>
+        <w:rPr>
+          <w:rFonts w:asciiTheme="minorHAnsi" w:eastAsia="SimSun" w:hAnsiTheme="minorHAnsi" w:cstheme="minorBidi"/>
           <w:color w:val="auto"/>
           <w:sz w:val="22"/>
           <w:szCs w:val="22"/>
         </w:rPr>
-        <w:t xml:space="preserve">: when killed by the player, the </w:t>
-      </w:r>
-      <w:proofErr w:type="spellStart"/>
-      <w:r>
-        <w:rPr>
-          <w:rFonts w:asciiTheme="minorHAnsi" w:eastAsia="宋体" w:hAnsiTheme="minorHAnsi" w:cstheme="minorBidi"/>
+      </w:pPr>
+      <w:r>
+        <w:rPr>
+          <w:rFonts w:asciiTheme="minorHAnsi" w:eastAsia="SimSun" w:hAnsiTheme="minorHAnsi" w:cstheme="minorBidi"/>
           <w:color w:val="auto"/>
           <w:sz w:val="22"/>
           <w:szCs w:val="22"/>
         </w:rPr>
-        <w:t>gallo</w:t>
-      </w:r>
-      <w:proofErr w:type="spellEnd"/>
-      <w:r>
-        <w:rPr>
-          <w:rFonts w:asciiTheme="minorHAnsi" w:eastAsia="宋体" w:hAnsiTheme="minorHAnsi" w:cstheme="minorBidi"/>
+        <w:t>4</w:t>
+      </w:r>
+      <w:r>
+        <w:rPr>
+          <w:rFonts w:asciiTheme="minorHAnsi" w:eastAsia="SimSun" w:hAnsiTheme="minorHAnsi" w:cstheme="minorBidi"/>
           <w:color w:val="auto"/>
           <w:sz w:val="22"/>
           <w:szCs w:val="22"/>
         </w:rPr>
-        <w:t xml:space="preserve"> starts to play </w:t>
-      </w:r>
-      <w:r>
-        <w:rPr>
-          <w:rFonts w:asciiTheme="minorHAnsi" w:eastAsia="宋体" w:hAnsiTheme="minorHAnsi" w:cstheme="minorBidi"/>
+        <w:t xml:space="preserve">. </w:t>
+      </w:r>
+      <w:r>
+        <w:rPr>
+          <w:rFonts w:asciiTheme="minorHAnsi" w:eastAsia="SimSun" w:hAnsiTheme="minorHAnsi" w:cstheme="minorBidi"/>
           <w:b/>
           <w:bCs/>
           <w:color w:val="auto"/>
           <w:sz w:val="22"/>
           <w:szCs w:val="22"/>
         </w:rPr>
+        <w:t>Attack</w:t>
+      </w:r>
+      <w:r>
+        <w:rPr>
+          <w:rFonts w:asciiTheme="minorHAnsi" w:eastAsia="SimSun" w:hAnsiTheme="minorHAnsi" w:cstheme="minorBidi"/>
+          <w:color w:val="auto"/>
+          <w:sz w:val="22"/>
+          <w:szCs w:val="22"/>
+        </w:rPr>
+        <w:t xml:space="preserve">: when the </w:t>
+      </w:r>
+      <w:proofErr w:type="spellStart"/>
+      <w:r>
+        <w:rPr>
+          <w:rFonts w:asciiTheme="minorHAnsi" w:eastAsia="SimSun" w:hAnsiTheme="minorHAnsi" w:cstheme="minorBidi"/>
+          <w:color w:val="auto"/>
+          <w:sz w:val="22"/>
+          <w:szCs w:val="22"/>
+        </w:rPr>
+        <w:t>gallo</w:t>
+      </w:r>
+      <w:proofErr w:type="spellEnd"/>
+      <w:r>
+        <w:rPr>
+          <w:rFonts w:asciiTheme="minorHAnsi" w:eastAsia="SimSun" w:hAnsiTheme="minorHAnsi" w:cstheme="minorBidi"/>
+          <w:color w:val="auto"/>
+          <w:sz w:val="22"/>
+          <w:szCs w:val="22"/>
+        </w:rPr>
+        <w:t xml:space="preserve"> is </w:t>
+      </w:r>
+      <w:r>
+        <w:rPr>
+          <w:rFonts w:asciiTheme="minorHAnsi" w:eastAsia="SimSun" w:hAnsiTheme="minorHAnsi" w:cstheme="minorBidi"/>
+          <w:b/>
+          <w:bCs/>
+          <w:color w:val="auto"/>
+          <w:sz w:val="22"/>
+          <w:szCs w:val="22"/>
+        </w:rPr>
+        <w:t>close enough (50 radius)</w:t>
+      </w:r>
+      <w:r>
+        <w:rPr>
+          <w:rFonts w:asciiTheme="minorHAnsi" w:eastAsia="SimSun" w:hAnsiTheme="minorHAnsi" w:cstheme="minorBidi"/>
+          <w:color w:val="auto"/>
+          <w:sz w:val="22"/>
+          <w:szCs w:val="22"/>
+        </w:rPr>
+        <w:t xml:space="preserve"> to the player, it starts to attack the player in a frequency of 0.3s with damage 30</w:t>
+      </w:r>
+      <w:r>
+        <w:rPr>
+          <w:rFonts w:asciiTheme="minorHAnsi" w:eastAsia="SimSun" w:hAnsiTheme="minorHAnsi" w:cstheme="minorBidi"/>
+          <w:color w:val="auto"/>
+          <w:sz w:val="22"/>
+          <w:szCs w:val="22"/>
+        </w:rPr>
+        <w:t xml:space="preserve"> per attack</w:t>
+      </w:r>
+      <w:r>
+        <w:rPr>
+          <w:rFonts w:asciiTheme="minorHAnsi" w:eastAsia="SimSun" w:hAnsiTheme="minorHAnsi" w:cstheme="minorBidi"/>
+          <w:color w:val="auto"/>
+          <w:sz w:val="22"/>
+          <w:szCs w:val="22"/>
+        </w:rPr>
+        <w:t xml:space="preserve"> (see animation below).</w:t>
+      </w:r>
+    </w:p>
+    <w:p>
+      <w:pPr>
+        <w:pStyle w:val="Heading2"/>
+        <w:ind w:firstLine="720"/>
+        <w:rPr>
+          <w:rFonts w:asciiTheme="minorHAnsi" w:eastAsia="SimSun" w:hAnsiTheme="minorHAnsi" w:cstheme="minorBidi"/>
+          <w:color w:val="auto"/>
+          <w:sz w:val="22"/>
+          <w:szCs w:val="22"/>
+        </w:rPr>
+      </w:pPr>
+      <w:r>
+        <w:rPr>
+          <w:rFonts w:asciiTheme="minorHAnsi" w:eastAsia="SimSun" w:hAnsiTheme="minorHAnsi" w:cstheme="minorBidi"/>
+          <w:color w:val="auto"/>
+          <w:sz w:val="22"/>
+          <w:szCs w:val="22"/>
+        </w:rPr>
+        <w:t>5</w:t>
+      </w:r>
+      <w:r>
+        <w:rPr>
+          <w:rFonts w:asciiTheme="minorHAnsi" w:eastAsia="SimSun" w:hAnsiTheme="minorHAnsi" w:cstheme="minorBidi"/>
+          <w:color w:val="auto"/>
+          <w:sz w:val="22"/>
+          <w:szCs w:val="22"/>
+        </w:rPr>
+        <w:t xml:space="preserve">. </w:t>
+      </w:r>
+      <w:r>
+        <w:rPr>
+          <w:rFonts w:asciiTheme="minorHAnsi" w:eastAsia="SimSun" w:hAnsiTheme="minorHAnsi" w:cstheme="minorBidi"/>
+          <w:b/>
+          <w:bCs/>
+          <w:color w:val="auto"/>
+          <w:sz w:val="22"/>
+          <w:szCs w:val="22"/>
+        </w:rPr>
+        <w:t>Sleep</w:t>
+      </w:r>
+      <w:r>
+        <w:rPr>
+          <w:rFonts w:asciiTheme="minorHAnsi" w:eastAsia="SimSun" w:hAnsiTheme="minorHAnsi" w:cstheme="minorBidi"/>
+          <w:color w:val="auto"/>
+          <w:sz w:val="22"/>
+          <w:szCs w:val="22"/>
+        </w:rPr>
+        <w:t xml:space="preserve">: when the </w:t>
+      </w:r>
+      <w:proofErr w:type="spellStart"/>
+      <w:r>
+        <w:rPr>
+          <w:rFonts w:asciiTheme="minorHAnsi" w:eastAsia="SimSun" w:hAnsiTheme="minorHAnsi" w:cstheme="minorBidi"/>
+          <w:color w:val="auto"/>
+          <w:sz w:val="22"/>
+          <w:szCs w:val="22"/>
+        </w:rPr>
+        <w:t>gallo</w:t>
+      </w:r>
+      <w:proofErr w:type="spellEnd"/>
+      <w:r>
+        <w:rPr>
+          <w:rFonts w:asciiTheme="minorHAnsi" w:eastAsia="SimSun" w:hAnsiTheme="minorHAnsi" w:cstheme="minorBidi"/>
+          <w:color w:val="auto"/>
+          <w:sz w:val="22"/>
+          <w:szCs w:val="22"/>
+        </w:rPr>
+        <w:t xml:space="preserve"> is even far</w:t>
+      </w:r>
+      <w:r>
+        <w:rPr>
+          <w:rFonts w:asciiTheme="minorHAnsi" w:eastAsia="SimSun" w:hAnsiTheme="minorHAnsi" w:cstheme="minorBidi"/>
+          <w:color w:val="auto"/>
+          <w:sz w:val="22"/>
+          <w:szCs w:val="22"/>
+        </w:rPr>
+        <w:t xml:space="preserve">ther </w:t>
+      </w:r>
+      <w:r>
+        <w:rPr>
+          <w:rFonts w:asciiTheme="minorHAnsi" w:eastAsia="SimSun" w:hAnsiTheme="minorHAnsi" w:cstheme="minorBidi"/>
+          <w:color w:val="auto"/>
+          <w:sz w:val="22"/>
+          <w:szCs w:val="22"/>
+        </w:rPr>
+        <w:t xml:space="preserve">(1000 radius) from the player and </w:t>
+      </w:r>
+      <w:r>
+        <w:rPr>
+          <w:rFonts w:asciiTheme="minorHAnsi" w:eastAsia="SimSun" w:hAnsiTheme="minorHAnsi" w:cstheme="minorBidi"/>
+          <w:color w:val="auto"/>
+          <w:sz w:val="22"/>
+          <w:szCs w:val="22"/>
+        </w:rPr>
+        <w:t>consider</w:t>
+      </w:r>
+      <w:r>
+        <w:rPr>
+          <w:rFonts w:asciiTheme="minorHAnsi" w:eastAsia="SimSun" w:hAnsiTheme="minorHAnsi" w:cstheme="minorBidi"/>
+          <w:color w:val="auto"/>
+          <w:sz w:val="22"/>
+          <w:szCs w:val="22"/>
+        </w:rPr>
+        <w:t xml:space="preserve"> the player will not be approached in</w:t>
+      </w:r>
+      <w:r>
+        <w:rPr>
+          <w:rFonts w:asciiTheme="minorHAnsi" w:eastAsia="SimSun" w:hAnsiTheme="minorHAnsi" w:cstheme="minorBidi"/>
+          <w:color w:val="auto"/>
+          <w:sz w:val="22"/>
+          <w:szCs w:val="22"/>
+        </w:rPr>
+        <w:t xml:space="preserve"> the recent </w:t>
+      </w:r>
+      <w:r>
+        <w:rPr>
+          <w:rFonts w:asciiTheme="minorHAnsi" w:eastAsia="SimSun" w:hAnsiTheme="minorHAnsi" w:cstheme="minorBidi"/>
+          <w:color w:val="auto"/>
+          <w:sz w:val="22"/>
+          <w:szCs w:val="22"/>
+        </w:rPr>
+        <w:t>future</w:t>
+      </w:r>
+      <w:r>
+        <w:rPr>
+          <w:rFonts w:asciiTheme="minorHAnsi" w:eastAsia="SimSun" w:hAnsiTheme="minorHAnsi" w:cstheme="minorBidi"/>
+          <w:color w:val="auto"/>
+          <w:sz w:val="22"/>
+          <w:szCs w:val="22"/>
+        </w:rPr>
+        <w:t xml:space="preserve">, it </w:t>
+      </w:r>
+      <w:r>
+        <w:rPr>
+          <w:rFonts w:asciiTheme="minorHAnsi" w:eastAsia="SimSun" w:hAnsiTheme="minorHAnsi" w:cstheme="minorBidi"/>
+          <w:b/>
+          <w:bCs/>
+          <w:color w:val="auto"/>
+          <w:sz w:val="22"/>
+          <w:szCs w:val="22"/>
+        </w:rPr>
+        <w:t>stops wandering</w:t>
+      </w:r>
+      <w:r>
+        <w:rPr>
+          <w:rFonts w:asciiTheme="minorHAnsi" w:eastAsia="SimSun" w:hAnsiTheme="minorHAnsi" w:cstheme="minorBidi"/>
+          <w:color w:val="auto"/>
+          <w:sz w:val="22"/>
+          <w:szCs w:val="22"/>
+        </w:rPr>
+        <w:t xml:space="preserve"> and makes itself sleep and waits for the </w:t>
+      </w:r>
+      <w:proofErr w:type="spellStart"/>
+      <w:r>
+        <w:rPr>
+          <w:rFonts w:asciiTheme="minorHAnsi" w:eastAsia="SimSun" w:hAnsiTheme="minorHAnsi" w:cstheme="minorBidi"/>
+          <w:b/>
+          <w:bCs/>
+          <w:color w:val="auto"/>
+          <w:sz w:val="22"/>
+          <w:szCs w:val="22"/>
+        </w:rPr>
+        <w:t>EnemySpawner</w:t>
+      </w:r>
+      <w:proofErr w:type="spellEnd"/>
+      <w:r>
+        <w:rPr>
+          <w:rFonts w:asciiTheme="minorHAnsi" w:eastAsia="SimSun" w:hAnsiTheme="minorHAnsi" w:cstheme="minorBidi"/>
+          <w:color w:val="auto"/>
+          <w:sz w:val="22"/>
+          <w:szCs w:val="22"/>
+        </w:rPr>
+        <w:t xml:space="preserve"> to awake it at a new position again near the player.</w:t>
+      </w:r>
+    </w:p>
+    <w:p>
+      <w:pPr>
+        <w:pStyle w:val="Heading2"/>
+        <w:ind w:firstLine="720"/>
+        <w:rPr>
+          <w:rFonts w:asciiTheme="minorHAnsi" w:eastAsia="SimSun" w:hAnsiTheme="minorHAnsi" w:cstheme="minorBidi"/>
+          <w:color w:val="auto"/>
+          <w:sz w:val="22"/>
+          <w:szCs w:val="22"/>
+        </w:rPr>
+      </w:pPr>
+      <w:r>
+        <w:rPr>
+          <w:rFonts w:asciiTheme="minorHAnsi" w:eastAsia="SimSun" w:hAnsiTheme="minorHAnsi" w:cstheme="minorBidi"/>
+          <w:color w:val="auto"/>
+          <w:sz w:val="22"/>
+          <w:szCs w:val="22"/>
+        </w:rPr>
+        <w:t>6</w:t>
+      </w:r>
+      <w:r>
+        <w:rPr>
+          <w:rFonts w:asciiTheme="minorHAnsi" w:eastAsia="SimSun" w:hAnsiTheme="minorHAnsi" w:cstheme="minorBidi"/>
+          <w:color w:val="auto"/>
+          <w:sz w:val="22"/>
+          <w:szCs w:val="22"/>
+        </w:rPr>
+        <w:t xml:space="preserve">. </w:t>
+      </w:r>
+      <w:proofErr w:type="spellStart"/>
+      <w:r>
+        <w:rPr>
+          <w:rFonts w:asciiTheme="minorHAnsi" w:eastAsia="SimSun" w:hAnsiTheme="minorHAnsi" w:cstheme="minorBidi"/>
+          <w:b/>
+          <w:bCs/>
+          <w:color w:val="auto"/>
+          <w:sz w:val="22"/>
+          <w:szCs w:val="22"/>
+        </w:rPr>
+        <w:t>OnDeath</w:t>
+      </w:r>
+      <w:proofErr w:type="spellEnd"/>
+      <w:r>
+        <w:rPr>
+          <w:rFonts w:asciiTheme="minorHAnsi" w:eastAsia="SimSun" w:hAnsiTheme="minorHAnsi" w:cstheme="minorBidi"/>
+          <w:color w:val="auto"/>
+          <w:sz w:val="22"/>
+          <w:szCs w:val="22"/>
+        </w:rPr>
+        <w:t xml:space="preserve">: when killed by the player, the </w:t>
+      </w:r>
+      <w:proofErr w:type="spellStart"/>
+      <w:r>
+        <w:rPr>
+          <w:rFonts w:asciiTheme="minorHAnsi" w:eastAsia="SimSun" w:hAnsiTheme="minorHAnsi" w:cstheme="minorBidi"/>
+          <w:color w:val="auto"/>
+          <w:sz w:val="22"/>
+          <w:szCs w:val="22"/>
+        </w:rPr>
+        <w:t>gallo</w:t>
+      </w:r>
+      <w:proofErr w:type="spellEnd"/>
+      <w:r>
+        <w:rPr>
+          <w:rFonts w:asciiTheme="minorHAnsi" w:eastAsia="SimSun" w:hAnsiTheme="minorHAnsi" w:cstheme="minorBidi"/>
+          <w:color w:val="auto"/>
+          <w:sz w:val="22"/>
+          <w:szCs w:val="22"/>
+        </w:rPr>
+        <w:t xml:space="preserve"> starts to play </w:t>
+      </w:r>
+      <w:r>
+        <w:rPr>
+          <w:rFonts w:asciiTheme="minorHAnsi" w:eastAsia="SimSun" w:hAnsiTheme="minorHAnsi" w:cstheme="minorBidi"/>
+          <w:b/>
+          <w:bCs/>
+          <w:color w:val="auto"/>
+          <w:sz w:val="22"/>
+          <w:szCs w:val="22"/>
+        </w:rPr>
         <w:t>the death effect</w:t>
       </w:r>
       <w:r>
         <w:rPr>
-          <w:rFonts w:asciiTheme="minorHAnsi" w:eastAsia="宋体" w:hAnsiTheme="minorHAnsi" w:cstheme="minorBidi"/>
+          <w:rFonts w:asciiTheme="minorHAnsi" w:eastAsia="SimSun" w:hAnsiTheme="minorHAnsi" w:cstheme="minorBidi"/>
           <w:color w:val="auto"/>
           <w:sz w:val="22"/>
           <w:szCs w:val="22"/>
@@ -7500,11 +8678,24 @@
       </w:r>
       <w:proofErr w:type="spellEnd"/>
       <w:r>
-        <w:t xml:space="preserve"> alive in the game: 25 max.</w:t>
+        <w:t xml:space="preserve"> alive in the game: 25 max</w:t>
+      </w:r>
+      <w:r>
+        <w:t>, start from 0</w:t>
+      </w:r>
+      <w:r>
+        <w:t xml:space="preserve"> to </w:t>
+      </w:r>
+      <w:r>
+        <w:t>slowly teach the player</w:t>
+      </w:r>
+      <w:r>
+        <w:t>.</w:t>
       </w:r>
     </w:p>
     <w:p>
       <w:r>
+        <w:lastRenderedPageBreak/>
         <w:t>2. the interval of spawning is 0.8s</w:t>
       </w:r>
       <w:r>
@@ -7512,6 +8703,12 @@
       </w:r>
     </w:p>
     <w:p>
+      <w:pPr>
+        <w:rPr>
+          <w:b/>
+          <w:bCs/>
+        </w:rPr>
+      </w:pPr>
       <w:r>
         <w:t xml:space="preserve">3. the </w:t>
       </w:r>
@@ -7527,9 +8724,31 @@
       </w:r>
       <w:proofErr w:type="spellEnd"/>
       <w:r>
-        <w:t xml:space="preserve"> spawned: 400 radius from player(outside the camera's view), to give the player a feeling that the enemies are already there.</w:t>
+        <w:t xml:space="preserve"> spawned: 400 radius from player(outside the camera's view), to give the player </w:t>
+      </w:r>
+      <w:r>
+        <w:rPr>
+          <w:b/>
+          <w:bCs/>
+        </w:rPr>
+        <w:t xml:space="preserve">a feeling that the enemies </w:t>
+      </w:r>
+      <w:r>
+        <w:rPr>
+          <w:b/>
+          <w:bCs/>
+        </w:rPr>
+        <w:t>have been</w:t>
+      </w:r>
+      <w:r>
+        <w:rPr>
+          <w:b/>
+          <w:bCs/>
+        </w:rPr>
+        <w:t xml:space="preserve"> already there.</w:t>
       </w:r>
     </w:p>
+    <w:p/>
     <w:p>
       <w:pPr>
         <w:rPr>
@@ -7699,9 +8918,59 @@
           <w:color w:val="333333"/>
           <w:shd w:val="clear" w:color="auto" w:fill="FFFFFF"/>
         </w:rPr>
-        <w:t>foregroundline</w:t>
+        <w:t>drawF</w:t>
+      </w:r>
+      <w:r>
+        <w:rPr>
+          <w:rFonts w:cstheme="minorHAnsi"/>
+          <w:color w:val="333333"/>
+          <w:shd w:val="clear" w:color="auto" w:fill="FFFFFF"/>
+        </w:rPr>
+        <w:t>oreground</w:t>
+      </w:r>
+      <w:r>
+        <w:rPr>
+          <w:rFonts w:cstheme="minorHAnsi"/>
+          <w:color w:val="333333"/>
+          <w:shd w:val="clear" w:color="auto" w:fill="FFFFFF"/>
+        </w:rPr>
+        <w:t>L</w:t>
+      </w:r>
+      <w:r>
+        <w:rPr>
+          <w:rFonts w:cstheme="minorHAnsi"/>
+          <w:color w:val="333333"/>
+          <w:shd w:val="clear" w:color="auto" w:fill="FFFFFF"/>
+        </w:rPr>
+        <w:t>ine</w:t>
       </w:r>
       <w:proofErr w:type="spellEnd"/>
+      <w:r>
+        <w:rPr>
+          <w:rFonts w:cstheme="minorHAnsi"/>
+          <w:color w:val="333333"/>
+          <w:shd w:val="clear" w:color="auto" w:fill="FFFFFF"/>
+        </w:rPr>
+        <w:t xml:space="preserve"> and </w:t>
+      </w:r>
+      <w:proofErr w:type="spellStart"/>
+      <w:r>
+        <w:rPr>
+          <w:rFonts w:cstheme="minorHAnsi"/>
+          <w:color w:val="333333"/>
+          <w:shd w:val="clear" w:color="auto" w:fill="FFFFFF"/>
+        </w:rPr>
+        <w:t>oval.hollowOval</w:t>
+      </w:r>
+      <w:proofErr w:type="spellEnd"/>
+      <w:r>
+        <w:rPr>
+          <w:rFonts w:cstheme="minorHAnsi"/>
+          <w:color w:val="333333"/>
+          <w:shd w:val="clear" w:color="auto" w:fill="FFFFFF"/>
+        </w:rPr>
+        <w:t>…</w:t>
+      </w:r>
       <w:r>
         <w:rPr>
           <w:rFonts w:cstheme="minorHAnsi"/>
@@ -7826,6 +9095,16 @@
       <w:r>
         <w:rPr>
           <w:rFonts w:cstheme="minorHAnsi"/>
+          <w:b/>
+          <w:bCs/>
+          <w:color w:val="333333"/>
+          <w:shd w:val="clear" w:color="auto" w:fill="FFFFFF"/>
+        </w:rPr>
+        <w:t>(smoothed)</w:t>
+      </w:r>
+      <w:r>
+        <w:rPr>
+          <w:rFonts w:cstheme="minorHAnsi"/>
           <w:color w:val="333333"/>
           <w:shd w:val="clear" w:color="auto" w:fill="FFFFFF"/>
         </w:rPr>
@@ -8123,24 +9402,39 @@
           <w:color w:val="333333"/>
           <w:shd w:val="clear" w:color="auto" w:fill="FFFFFF"/>
         </w:rPr>
-        <w:t>display themselves based on left and right direction.</w:t>
-      </w:r>
-    </w:p>
-    <w:p>
-      <w:pPr>
+        <w:t xml:space="preserve">display themselves </w:t>
+      </w:r>
+      <w:r>
         <w:rPr>
           <w:rFonts w:cstheme="minorHAnsi"/>
           <w:color w:val="333333"/>
           <w:shd w:val="clear" w:color="auto" w:fill="FFFFFF"/>
         </w:rPr>
-      </w:pPr>
+        <w:t xml:space="preserve">correctly </w:t>
+      </w:r>
       <w:r>
         <w:rPr>
           <w:rFonts w:cstheme="minorHAnsi"/>
           <w:color w:val="333333"/>
           <w:shd w:val="clear" w:color="auto" w:fill="FFFFFF"/>
         </w:rPr>
-        <w:lastRenderedPageBreak/>
+        <w:t>based on left and right direction.</w:t>
+      </w:r>
+    </w:p>
+    <w:p>
+      <w:pPr>
+        <w:rPr>
+          <w:rFonts w:cstheme="minorHAnsi"/>
+          <w:color w:val="333333"/>
+          <w:shd w:val="clear" w:color="auto" w:fill="FFFFFF"/>
+        </w:rPr>
+      </w:pPr>
+      <w:r>
+        <w:rPr>
+          <w:rFonts w:cstheme="minorHAnsi"/>
+          <w:color w:val="333333"/>
+          <w:shd w:val="clear" w:color="auto" w:fill="FFFFFF"/>
+        </w:rPr>
         <w:t xml:space="preserve">6. All shadowing effects are coded by </w:t>
       </w:r>
       <w:proofErr w:type="spellStart"/>
@@ -8256,7 +9550,7 @@
           <w:color w:val="333333"/>
           <w:shd w:val="clear" w:color="auto" w:fill="FFFFFF"/>
         </w:rPr>
-        <w:t xml:space="preserve">, I didn’t not use advanced path finding algorithm because 1. Too many enemies will drop the performance </w:t>
+        <w:t>.</w:t>
       </w:r>
       <w:r>
         <w:rPr>
@@ -8264,7 +9558,7 @@
           <w:color w:val="333333"/>
           <w:shd w:val="clear" w:color="auto" w:fill="FFFFFF"/>
         </w:rPr>
-        <w:t>significantly, 2. The game is a fast real</w:t>
+        <w:t xml:space="preserve"> I didn’t use advanced path finding algorithm because 1. Too many enemies </w:t>
       </w:r>
       <w:r>
         <w:rPr>
@@ -8272,7 +9566,7 @@
           <w:color w:val="333333"/>
           <w:shd w:val="clear" w:color="auto" w:fill="FFFFFF"/>
         </w:rPr>
-        <w:t>-</w:t>
+        <w:t xml:space="preserve">using this kind of algorithm </w:t>
       </w:r>
       <w:r>
         <w:rPr>
@@ -8280,25 +9574,81 @@
           <w:color w:val="333333"/>
           <w:shd w:val="clear" w:color="auto" w:fill="FFFFFF"/>
         </w:rPr>
-        <w:t xml:space="preserve">time survival rouge-like game, a fully precise path finding </w:t>
-      </w:r>
-      <w:proofErr w:type="spellStart"/>
+        <w:t xml:space="preserve">will drop the performance </w:t>
+      </w:r>
       <w:r>
         <w:rPr>
           <w:rFonts w:cstheme="minorHAnsi"/>
           <w:color w:val="333333"/>
           <w:shd w:val="clear" w:color="auto" w:fill="FFFFFF"/>
         </w:rPr>
-        <w:t>cant</w:t>
-      </w:r>
-      <w:proofErr w:type="spellEnd"/>
+        <w:t>significantly</w:t>
+      </w:r>
       <w:r>
         <w:rPr>
           <w:rFonts w:cstheme="minorHAnsi"/>
           <w:color w:val="333333"/>
           <w:shd w:val="clear" w:color="auto" w:fill="FFFFFF"/>
         </w:rPr>
-        <w:t xml:space="preserve"> help for this as any living enemy will be dead soon when encounter the player</w:t>
+        <w:t>;</w:t>
+      </w:r>
+      <w:r>
+        <w:rPr>
+          <w:rFonts w:cstheme="minorHAnsi"/>
+          <w:color w:val="333333"/>
+          <w:shd w:val="clear" w:color="auto" w:fill="FFFFFF"/>
+        </w:rPr>
+        <w:t xml:space="preserve"> 2. The game is a fast real</w:t>
+      </w:r>
+      <w:r>
+        <w:rPr>
+          <w:rFonts w:cstheme="minorHAnsi"/>
+          <w:color w:val="333333"/>
+          <w:shd w:val="clear" w:color="auto" w:fill="FFFFFF"/>
+        </w:rPr>
+        <w:t>-</w:t>
+      </w:r>
+      <w:r>
+        <w:rPr>
+          <w:rFonts w:cstheme="minorHAnsi"/>
+          <w:color w:val="333333"/>
+          <w:shd w:val="clear" w:color="auto" w:fill="FFFFFF"/>
+        </w:rPr>
+        <w:t xml:space="preserve">time survival rouge-like game, a fully precise path finding </w:t>
+      </w:r>
+      <w:proofErr w:type="spellStart"/>
+      <w:r>
+        <w:rPr>
+          <w:rFonts w:cstheme="minorHAnsi"/>
+          <w:color w:val="333333"/>
+          <w:shd w:val="clear" w:color="auto" w:fill="FFFFFF"/>
+        </w:rPr>
+        <w:t>cant</w:t>
+      </w:r>
+      <w:proofErr w:type="spellEnd"/>
+      <w:r>
+        <w:rPr>
+          <w:rFonts w:cstheme="minorHAnsi"/>
+          <w:color w:val="333333"/>
+          <w:shd w:val="clear" w:color="auto" w:fill="FFFFFF"/>
+        </w:rPr>
+        <w:t xml:space="preserve"> help for this as any living enemy will be dead soon when encounter</w:t>
+      </w:r>
+      <w:r>
+        <w:rPr>
+          <w:rFonts w:cstheme="minorHAnsi"/>
+          <w:color w:val="333333"/>
+          <w:shd w:val="clear" w:color="auto" w:fill="FFFFFF"/>
+        </w:rPr>
+        <w:t>ing</w:t>
+      </w:r>
+      <w:r>
+        <w:rPr>
+          <w:rFonts w:cstheme="minorHAnsi"/>
+          <w:color w:val="333333"/>
+          <w:shd w:val="clear" w:color="auto" w:fill="FFFFFF"/>
+        </w:rPr>
+        <w:t xml:space="preserve"> the player</w:t>
       </w:r>
       <w:r>
         <w:rPr>
@@ -8329,26 +9679,153 @@
       </w:r>
     </w:p>
     <w:p>
-      <w:r>
-        <w:rPr>
-          <w:highlight w:val="yellow"/>
-        </w:rPr>
-        <w:t>&lt;Insert screen shots and description if you are going for 2 or 3 marks.&gt;</w:t>
+      <w:pPr>
+        <w:rPr>
+          <w:rFonts w:ascii="Segoe UI Emoji" w:eastAsia="Segoe UI Emoji" w:hAnsi="Segoe UI Emoji" w:cs="Segoe UI Emoji"/>
+        </w:rPr>
+      </w:pPr>
+      <w:r>
+        <w:rPr>
+          <w:rFonts w:ascii="Segoe UI Emoji" w:eastAsia="Segoe UI Emoji" w:hAnsi="Segoe UI Emoji" w:cs="Segoe UI Emoji"/>
+        </w:rPr>
+        <w:t>I have added a more detailed documentation</w:t>
+      </w:r>
+      <w:r>
+        <w:rPr>
+          <w:rFonts w:ascii="Segoe UI Emoji" w:eastAsia="Segoe UI Emoji" w:hAnsi="Segoe UI Emoji" w:cs="Segoe UI Emoji"/>
+        </w:rPr>
+        <w:t xml:space="preserve"> as markdown file (I think it would be more easy for you to read)</w:t>
+      </w:r>
+      <w:r>
+        <w:rPr>
+          <w:rFonts w:ascii="Segoe UI Emoji" w:eastAsia="Segoe UI Emoji" w:hAnsi="Segoe UI Emoji" w:cs="Segoe UI Emoji"/>
+        </w:rPr>
+        <w:t xml:space="preserve"> with </w:t>
+      </w:r>
+      <w:r>
+        <w:rPr>
+          <w:rFonts w:ascii="Segoe UI Emoji" w:eastAsia="Segoe UI Emoji" w:hAnsi="Segoe UI Emoji" w:cs="Segoe UI Emoji"/>
+          <w:b/>
+          <w:bCs/>
+        </w:rPr>
+        <w:t>framework</w:t>
+      </w:r>
+      <w:r>
+        <w:rPr>
+          <w:rFonts w:ascii="Segoe UI Emoji" w:eastAsia="Segoe UI Emoji" w:hAnsi="Segoe UI Emoji" w:cs="Segoe UI Emoji"/>
+        </w:rPr>
+        <w:t xml:space="preserve">, </w:t>
+      </w:r>
+      <w:r>
+        <w:rPr>
+          <w:rFonts w:ascii="Segoe UI Emoji" w:eastAsia="Segoe UI Emoji" w:hAnsi="Segoe UI Emoji" w:cs="Segoe UI Emoji"/>
+          <w:b/>
+          <w:bCs/>
+        </w:rPr>
+        <w:t>engine</w:t>
+      </w:r>
+      <w:r>
+        <w:rPr>
+          <w:rFonts w:ascii="Segoe UI Emoji" w:eastAsia="Segoe UI Emoji" w:hAnsi="Segoe UI Emoji" w:cs="Segoe UI Emoji"/>
+        </w:rPr>
+        <w:t xml:space="preserve">, </w:t>
+      </w:r>
+      <w:r>
+        <w:rPr>
+          <w:rFonts w:ascii="Segoe UI Emoji" w:eastAsia="Segoe UI Emoji" w:hAnsi="Segoe UI Emoji" w:cs="Segoe UI Emoji"/>
+          <w:b/>
+          <w:bCs/>
+        </w:rPr>
+        <w:t>feature</w:t>
+      </w:r>
+      <w:r>
+        <w:rPr>
+          <w:rFonts w:ascii="Segoe UI Emoji" w:eastAsia="Segoe UI Emoji" w:hAnsi="Segoe UI Emoji" w:cs="Segoe UI Emoji"/>
+          <w:b/>
+          <w:bCs/>
+        </w:rPr>
+        <w:t>s</w:t>
+      </w:r>
+      <w:r>
+        <w:rPr>
+          <w:rFonts w:ascii="Segoe UI Emoji" w:eastAsia="Segoe UI Emoji" w:hAnsi="Segoe UI Emoji" w:cs="Segoe UI Emoji"/>
+          <w:b/>
+          <w:bCs/>
+        </w:rPr>
+        <w:t>, dev log</w:t>
+      </w:r>
+      <w:r>
+        <w:rPr>
+          <w:rFonts w:ascii="Segoe UI Emoji" w:eastAsia="Segoe UI Emoji" w:hAnsi="Segoe UI Emoji" w:cs="Segoe UI Emoji"/>
+        </w:rPr>
+        <w:t xml:space="preserve">, </w:t>
+      </w:r>
+      <w:r>
+        <w:rPr>
+          <w:rFonts w:ascii="Segoe UI Emoji" w:eastAsia="Segoe UI Emoji" w:hAnsi="Segoe UI Emoji" w:cs="Segoe UI Emoji"/>
+          <w:b/>
+          <w:bCs/>
+        </w:rPr>
+        <w:t>screen shots and demo videos</w:t>
+      </w:r>
+      <w:r>
+        <w:rPr>
+          <w:rFonts w:ascii="Segoe UI Emoji" w:eastAsia="Segoe UI Emoji" w:hAnsi="Segoe UI Emoji" w:cs="Segoe UI Emoji"/>
+        </w:rPr>
+        <w:t xml:space="preserve"> through my development period onto a </w:t>
+      </w:r>
+      <w:proofErr w:type="spellStart"/>
+      <w:r>
+        <w:rPr>
+          <w:rFonts w:ascii="Segoe UI Emoji" w:eastAsia="Segoe UI Emoji" w:hAnsi="Segoe UI Emoji" w:cs="Segoe UI Emoji"/>
+        </w:rPr>
+        <w:t>github</w:t>
+      </w:r>
+      <w:proofErr w:type="spellEnd"/>
+      <w:r>
+        <w:rPr>
+          <w:rFonts w:ascii="Segoe UI Emoji" w:eastAsia="Segoe UI Emoji" w:hAnsi="Segoe UI Emoji" w:cs="Segoe UI Emoji"/>
+        </w:rPr>
+        <w:t xml:space="preserve"> repo. </w:t>
       </w:r>
     </w:p>
     <w:p>
-      <w:r>
-        <w:t>(Don’t forget to include video if you are going for 3 marks ‘sellable quality’</w:t>
-      </w:r>
-      <w:r>
-        <w:t xml:space="preserve"> OR you think it MAY meet those criteria</w:t>
-      </w:r>
-      <w:r>
-        <w:t>.)</w:t>
+      <w:pPr>
+        <w:rPr>
+          <w:rFonts w:ascii="Segoe UI Emoji" w:eastAsia="Segoe UI Emoji" w:hAnsi="Segoe UI Emoji" w:cs="Segoe UI Emoji"/>
+        </w:rPr>
+      </w:pPr>
+      <w:r>
+        <w:rPr>
+          <w:rFonts w:ascii="Segoe UI Emoji" w:eastAsia="Segoe UI Emoji" w:hAnsi="Segoe UI Emoji" w:cs="Segoe UI Emoji"/>
+        </w:rPr>
+        <w:t>Here is the link:</w:t>
       </w:r>
     </w:p>
     <w:p>
-      <w:r>
+      <w:hyperlink r:id="rId16" w:history="1">
+        <w:r>
+          <w:rPr>
+            <w:rStyle w:val="Hyperlink"/>
+          </w:rPr>
+          <w:t>https://github.com/Z-qie/Game-Cpp-Ziiky</w:t>
+        </w:r>
+      </w:hyperlink>
+    </w:p>
+    <w:p>
+      <w:r>
+        <w:t>(Don’t forget to include video if you are going for 3 marks ‘sellable quality’</w:t>
+      </w:r>
+      <w:r>
+        <w:t xml:space="preserve"> OR you think it MAY meet those criteria</w:t>
+      </w:r>
+      <w:r>
+        <w:t>.)</w:t>
+      </w:r>
+    </w:p>
+    <w:p>
+      <w:r>
+        <w:lastRenderedPageBreak/>
         <w:softHyphen/>
       </w:r>
       <w:r>
@@ -8366,8 +9843,453 @@
 </file>
 
 <file path=word/numbering.xml><?xml version="1.0" encoding="utf-8"?>
-<w:numbering xmlns:wpc="http://schemas.microsoft.com/office/word/2010/wordprocessingCanvas" xmlns:cx="http://schemas.microsoft.com/office/drawing/2014/chartex" xmlns:cx1="http://schemas.microsoft.com/office/drawing/2015/9/8/chartex" xmlns:cx2="http://schemas.microsoft.com/office/drawing/2015/10/21/chartex" xmlns:cx3="http://schemas.microsoft.com/office/drawing/2016/5/9/chartex" xmlns:cx4="http://schemas.microsoft.com/office/drawing/2016/5/10/chartex" xmlns:cx5="http://schemas.microsoft.com/office/drawing/2016/5/11/chartex" xmlns:cx6="http://schemas.microsoft.com/office/drawing/2016/5/12/chartex" xmlns:cx7="http://schemas.microsoft.com/office/drawing/2016/5/13/chartex" xmlns:cx8="http://schemas.microsoft.com/office/drawing/2016/5/14/chartex" xmlns:mc="http://schemas.openxmlformats.org/markup-compatibility/2006" xmlns:aink="http://schemas.microsoft.com/office/drawing/2016/ink" xmlns:am3d="http://schemas.microsoft.com/office/drawing/2017/model3d" xmlns:o="urn:schemas-microsoft-com:office:office" xmlns:r="http://schemas.openxmlformats.org/officeDocument/2006/relationships" xmlns:m="http://schemas.openxmlformats.org/officeDocument/2006/math" xmlns:v="urn:schemas-microsoft-com:vml" xmlns:wp14="http://schemas.microsoft.com/office/word/2010/wordprocessingDrawing" xmlns:wp="http://schemas.openxmlformats.org/drawingml/2006/wordprocessingDrawing" xmlns:w10="urn:schemas-microsoft-com:office:word" xmlns:w="http://schemas.openxmlformats.org/wordprocessingml/2006/main" xmlns:w14="http://schemas.microsoft.com/office/word/2010/wordml" xmlns:w15="http://schemas.microsoft.com/office/word/2012/wordml" xmlns:w16cex="http://schemas.microsoft.com/office/word/2018/wordml/cex" xmlns:w16cid="http://schemas.microsoft.com/office/word/2016/wordml/cid" xmlns:w16="http://schemas.microsoft.com/office/word/2018/wordml" xmlns:w16sdtdh="http://schemas.microsoft.com/office/word/2020/wordml/sdtdatahash" xmlns:w16se="http://schemas.microsoft.com/office/word/2015/wordml/symex" xmlns:wpg="http://schemas.microsoft.com/office/word/2010/wordprocessingGroup" xmlns:wpi="http://schemas.microsoft.com/office/word/2010/wordprocessingInk" xmlns:wne="http://schemas.microsoft.com/office/word/2006/wordml" xmlns:wps="http://schemas.microsoft.com/office/word/2010/wordprocessingShape" mc:Ignorable="w14 w15 w16se w16cid w16 w16cex w16sdtdh wp14">
+<w:numbering xmlns:wpc="http://schemas.microsoft.com/office/word/2010/wordprocessingCanvas" xmlns:cx="http://schemas.microsoft.com/office/drawing/2014/chartex" xmlns:cx1="http://schemas.microsoft.com/office/drawing/2015/9/8/chartex" xmlns:cx2="http://schemas.microsoft.com/office/drawing/2015/10/21/chartex" xmlns:cx3="http://schemas.microsoft.com/office/drawing/2016/5/9/chartex" xmlns:cx4="http://schemas.microsoft.com/office/drawing/2016/5/10/chartex" xmlns:cx5="http://schemas.microsoft.com/office/drawing/2016/5/11/chartex" xmlns:cx6="http://schemas.microsoft.com/office/drawing/2016/5/12/chartex" xmlns:cx7="http://schemas.microsoft.com/office/drawing/2016/5/13/chartex" xmlns:cx8="http://schemas.microsoft.com/office/drawing/2016/5/14/chartex" xmlns:mc="http://schemas.openxmlformats.org/markup-compatibility/2006" xmlns:aink="http://schemas.microsoft.com/office/drawing/2016/ink" xmlns:am3d="http://schemas.microsoft.com/office/drawing/2017/model3d" xmlns:o="urn:schemas-microsoft-com:office:office" xmlns:r="http://schemas.openxmlformats.org/officeDocument/2006/relationships" xmlns:m="http://schemas.openxmlformats.org/officeDocument/2006/math" xmlns:v="urn:schemas-microsoft-com:vml" xmlns:wp14="http://schemas.microsoft.com/office/word/2010/wordprocessingDrawing" xmlns:wp="http://schemas.openxmlformats.org/drawingml/2006/wordprocessingDrawing" xmlns:w10="urn:schemas-microsoft-com:office:word" xmlns:w="http://schemas.openxmlformats.org/wordprocessingml/2006/main" xmlns:w14="http://schemas.microsoft.com/office/word/2010/wordml" xmlns:w15="http://schemas.microsoft.com/office/word/2012/wordml" xmlns:w16cex="http://schemas.microsoft.com/office/word/2018/wordml/cex" xmlns:w16cid="http://schemas.microsoft.com/office/word/2016/wordml/cid" xmlns:w16="http://schemas.microsoft.com/office/word/2018/wordml" xmlns:w16se="http://schemas.microsoft.com/office/word/2015/wordml/symex" xmlns:wpg="http://schemas.microsoft.com/office/word/2010/wordprocessingGroup" xmlns:wpi="http://schemas.microsoft.com/office/word/2010/wordprocessingInk" xmlns:wne="http://schemas.microsoft.com/office/word/2006/wordml" xmlns:wps="http://schemas.microsoft.com/office/word/2010/wordprocessingShape" mc:Ignorable="w14 w15 w16se w16cid w16 w16cex wp14">
   <w:abstractNum w:abstractNumId="0" w15:restartNumberingAfterBreak="0">
+    <w:nsid w:val="01F677B0"/>
+    <w:multiLevelType w:val="hybridMultilevel"/>
+    <w:tmpl w:val="172C787C"/>
+    <w:lvl w:ilvl="0" w:tplc="9E7C666E">
+      <w:start w:val="1"/>
+      <w:numFmt w:val="decimal"/>
+      <w:lvlText w:val="%1."/>
+      <w:lvlJc w:val="left"/>
+      <w:pPr>
+        <w:ind w:left="405" w:hanging="360"/>
+      </w:pPr>
+      <w:rPr>
+        <w:rFonts w:hint="default"/>
+      </w:rPr>
+    </w:lvl>
+    <w:lvl w:ilvl="1" w:tplc="08090019" w:tentative="1">
+      <w:start w:val="1"/>
+      <w:numFmt w:val="lowerLetter"/>
+      <w:lvlText w:val="%2."/>
+      <w:lvlJc w:val="left"/>
+      <w:pPr>
+        <w:ind w:left="1125" w:hanging="360"/>
+      </w:pPr>
+    </w:lvl>
+    <w:lvl w:ilvl="2" w:tplc="0809001B" w:tentative="1">
+      <w:start w:val="1"/>
+      <w:numFmt w:val="lowerRoman"/>
+      <w:lvlText w:val="%3."/>
+      <w:lvlJc w:val="right"/>
+      <w:pPr>
+        <w:ind w:left="1845" w:hanging="180"/>
+      </w:pPr>
+    </w:lvl>
+    <w:lvl w:ilvl="3" w:tplc="0809000F" w:tentative="1">
+      <w:start w:val="1"/>
+      <w:numFmt w:val="decimal"/>
+      <w:lvlText w:val="%4."/>
+      <w:lvlJc w:val="left"/>
+      <w:pPr>
+        <w:ind w:left="2565" w:hanging="360"/>
+      </w:pPr>
+    </w:lvl>
+    <w:lvl w:ilvl="4" w:tplc="08090019" w:tentative="1">
+      <w:start w:val="1"/>
+      <w:numFmt w:val="lowerLetter"/>
+      <w:lvlText w:val="%5."/>
+      <w:lvlJc w:val="left"/>
+      <w:pPr>
+        <w:ind w:left="3285" w:hanging="360"/>
+      </w:pPr>
+    </w:lvl>
+    <w:lvl w:ilvl="5" w:tplc="0809001B" w:tentative="1">
+      <w:start w:val="1"/>
+      <w:numFmt w:val="lowerRoman"/>
+      <w:lvlText w:val="%6."/>
+      <w:lvlJc w:val="right"/>
+      <w:pPr>
+        <w:ind w:left="4005" w:hanging="180"/>
+      </w:pPr>
+    </w:lvl>
+    <w:lvl w:ilvl="6" w:tplc="0809000F" w:tentative="1">
+      <w:start w:val="1"/>
+      <w:numFmt w:val="decimal"/>
+      <w:lvlText w:val="%7."/>
+      <w:lvlJc w:val="left"/>
+      <w:pPr>
+        <w:ind w:left="4725" w:hanging="360"/>
+      </w:pPr>
+    </w:lvl>
+    <w:lvl w:ilvl="7" w:tplc="08090019" w:tentative="1">
+      <w:start w:val="1"/>
+      <w:numFmt w:val="lowerLetter"/>
+      <w:lvlText w:val="%8."/>
+      <w:lvlJc w:val="left"/>
+      <w:pPr>
+        <w:ind w:left="5445" w:hanging="360"/>
+      </w:pPr>
+    </w:lvl>
+    <w:lvl w:ilvl="8" w:tplc="0809001B" w:tentative="1">
+      <w:start w:val="1"/>
+      <w:numFmt w:val="lowerRoman"/>
+      <w:lvlText w:val="%9."/>
+      <w:lvlJc w:val="right"/>
+      <w:pPr>
+        <w:ind w:left="6165" w:hanging="180"/>
+      </w:pPr>
+    </w:lvl>
+  </w:abstractNum>
+  <w:abstractNum w:abstractNumId="1" w15:restartNumberingAfterBreak="0">
+    <w:nsid w:val="0C536B6D"/>
+    <w:multiLevelType w:val="hybridMultilevel"/>
+    <w:tmpl w:val="0F325DDC"/>
+    <w:lvl w:ilvl="0" w:tplc="0809000F">
+      <w:start w:val="1"/>
+      <w:numFmt w:val="decimal"/>
+      <w:lvlText w:val="%1."/>
+      <w:lvlJc w:val="left"/>
+      <w:pPr>
+        <w:ind w:left="720" w:hanging="360"/>
+      </w:pPr>
+      <w:rPr>
+        <w:rFonts w:hint="default"/>
+      </w:rPr>
+    </w:lvl>
+    <w:lvl w:ilvl="1" w:tplc="08090019" w:tentative="1">
+      <w:start w:val="1"/>
+      <w:numFmt w:val="lowerLetter"/>
+      <w:lvlText w:val="%2."/>
+      <w:lvlJc w:val="left"/>
+      <w:pPr>
+        <w:ind w:left="1440" w:hanging="360"/>
+      </w:pPr>
+    </w:lvl>
+    <w:lvl w:ilvl="2" w:tplc="0809001B" w:tentative="1">
+      <w:start w:val="1"/>
+      <w:numFmt w:val="lowerRoman"/>
+      <w:lvlText w:val="%3."/>
+      <w:lvlJc w:val="right"/>
+      <w:pPr>
+        <w:ind w:left="2160" w:hanging="180"/>
+      </w:pPr>
+    </w:lvl>
+    <w:lvl w:ilvl="3" w:tplc="0809000F" w:tentative="1">
+      <w:start w:val="1"/>
+      <w:numFmt w:val="decimal"/>
+      <w:lvlText w:val="%4."/>
+      <w:lvlJc w:val="left"/>
+      <w:pPr>
+        <w:ind w:left="2880" w:hanging="360"/>
+      </w:pPr>
+    </w:lvl>
+    <w:lvl w:ilvl="4" w:tplc="08090019" w:tentative="1">
+      <w:start w:val="1"/>
+      <w:numFmt w:val="lowerLetter"/>
+      <w:lvlText w:val="%5."/>
+      <w:lvlJc w:val="left"/>
+      <w:pPr>
+        <w:ind w:left="3600" w:hanging="360"/>
+      </w:pPr>
+    </w:lvl>
+    <w:lvl w:ilvl="5" w:tplc="0809001B" w:tentative="1">
+      <w:start w:val="1"/>
+      <w:numFmt w:val="lowerRoman"/>
+      <w:lvlText w:val="%6."/>
+      <w:lvlJc w:val="right"/>
+      <w:pPr>
+        <w:ind w:left="4320" w:hanging="180"/>
+      </w:pPr>
+    </w:lvl>
+    <w:lvl w:ilvl="6" w:tplc="0809000F" w:tentative="1">
+      <w:start w:val="1"/>
+      <w:numFmt w:val="decimal"/>
+      <w:lvlText w:val="%7."/>
+      <w:lvlJc w:val="left"/>
+      <w:pPr>
+        <w:ind w:left="5040" w:hanging="360"/>
+      </w:pPr>
+    </w:lvl>
+    <w:lvl w:ilvl="7" w:tplc="08090019" w:tentative="1">
+      <w:start w:val="1"/>
+      <w:numFmt w:val="lowerLetter"/>
+      <w:lvlText w:val="%8."/>
+      <w:lvlJc w:val="left"/>
+      <w:pPr>
+        <w:ind w:left="5760" w:hanging="360"/>
+      </w:pPr>
+    </w:lvl>
+    <w:lvl w:ilvl="8" w:tplc="0809001B" w:tentative="1">
+      <w:start w:val="1"/>
+      <w:numFmt w:val="lowerRoman"/>
+      <w:lvlText w:val="%9."/>
+      <w:lvlJc w:val="right"/>
+      <w:pPr>
+        <w:ind w:left="6480" w:hanging="180"/>
+      </w:pPr>
+    </w:lvl>
+  </w:abstractNum>
+  <w:abstractNum w:abstractNumId="2" w15:restartNumberingAfterBreak="0">
+    <w:nsid w:val="0DE65972"/>
+    <w:multiLevelType w:val="hybridMultilevel"/>
+    <w:tmpl w:val="B8B0D916"/>
+    <w:lvl w:ilvl="0" w:tplc="0809000F">
+      <w:start w:val="1"/>
+      <w:numFmt w:val="decimal"/>
+      <w:lvlText w:val="%1."/>
+      <w:lvlJc w:val="left"/>
+      <w:pPr>
+        <w:ind w:left="720" w:hanging="360"/>
+      </w:pPr>
+      <w:rPr>
+        <w:rFonts w:hint="default"/>
+      </w:rPr>
+    </w:lvl>
+    <w:lvl w:ilvl="1" w:tplc="08090019" w:tentative="1">
+      <w:start w:val="1"/>
+      <w:numFmt w:val="lowerLetter"/>
+      <w:lvlText w:val="%2."/>
+      <w:lvlJc w:val="left"/>
+      <w:pPr>
+        <w:ind w:left="1440" w:hanging="360"/>
+      </w:pPr>
+    </w:lvl>
+    <w:lvl w:ilvl="2" w:tplc="0809001B" w:tentative="1">
+      <w:start w:val="1"/>
+      <w:numFmt w:val="lowerRoman"/>
+      <w:lvlText w:val="%3."/>
+      <w:lvlJc w:val="right"/>
+      <w:pPr>
+        <w:ind w:left="2160" w:hanging="180"/>
+      </w:pPr>
+    </w:lvl>
+    <w:lvl w:ilvl="3" w:tplc="0809000F" w:tentative="1">
+      <w:start w:val="1"/>
+      <w:numFmt w:val="decimal"/>
+      <w:lvlText w:val="%4."/>
+      <w:lvlJc w:val="left"/>
+      <w:pPr>
+        <w:ind w:left="2880" w:hanging="360"/>
+      </w:pPr>
+    </w:lvl>
+    <w:lvl w:ilvl="4" w:tplc="08090019" w:tentative="1">
+      <w:start w:val="1"/>
+      <w:numFmt w:val="lowerLetter"/>
+      <w:lvlText w:val="%5."/>
+      <w:lvlJc w:val="left"/>
+      <w:pPr>
+        <w:ind w:left="3600" w:hanging="360"/>
+      </w:pPr>
+    </w:lvl>
+    <w:lvl w:ilvl="5" w:tplc="0809001B" w:tentative="1">
+      <w:start w:val="1"/>
+      <w:numFmt w:val="lowerRoman"/>
+      <w:lvlText w:val="%6."/>
+      <w:lvlJc w:val="right"/>
+      <w:pPr>
+        <w:ind w:left="4320" w:hanging="180"/>
+      </w:pPr>
+    </w:lvl>
+    <w:lvl w:ilvl="6" w:tplc="0809000F" w:tentative="1">
+      <w:start w:val="1"/>
+      <w:numFmt w:val="decimal"/>
+      <w:lvlText w:val="%7."/>
+      <w:lvlJc w:val="left"/>
+      <w:pPr>
+        <w:ind w:left="5040" w:hanging="360"/>
+      </w:pPr>
+    </w:lvl>
+    <w:lvl w:ilvl="7" w:tplc="08090019" w:tentative="1">
+      <w:start w:val="1"/>
+      <w:numFmt w:val="lowerLetter"/>
+      <w:lvlText w:val="%8."/>
+      <w:lvlJc w:val="left"/>
+      <w:pPr>
+        <w:ind w:left="5760" w:hanging="360"/>
+      </w:pPr>
+    </w:lvl>
+    <w:lvl w:ilvl="8" w:tplc="0809001B" w:tentative="1">
+      <w:start w:val="1"/>
+      <w:numFmt w:val="lowerRoman"/>
+      <w:lvlText w:val="%9."/>
+      <w:lvlJc w:val="right"/>
+      <w:pPr>
+        <w:ind w:left="6480" w:hanging="180"/>
+      </w:pPr>
+    </w:lvl>
+  </w:abstractNum>
+  <w:abstractNum w:abstractNumId="3" w15:restartNumberingAfterBreak="0">
+    <w:nsid w:val="0E03313C"/>
+    <w:multiLevelType w:val="hybridMultilevel"/>
+    <w:tmpl w:val="AF82A612"/>
+    <w:lvl w:ilvl="0" w:tplc="9C307D06">
+      <w:start w:val="1"/>
+      <w:numFmt w:val="decimal"/>
+      <w:lvlText w:val="%1."/>
+      <w:lvlJc w:val="left"/>
+      <w:pPr>
+        <w:ind w:left="765" w:hanging="360"/>
+      </w:pPr>
+      <w:rPr>
+        <w:rFonts w:hint="default"/>
+      </w:rPr>
+    </w:lvl>
+    <w:lvl w:ilvl="1" w:tplc="08090019" w:tentative="1">
+      <w:start w:val="1"/>
+      <w:numFmt w:val="lowerLetter"/>
+      <w:lvlText w:val="%2."/>
+      <w:lvlJc w:val="left"/>
+      <w:pPr>
+        <w:ind w:left="1485" w:hanging="360"/>
+      </w:pPr>
+    </w:lvl>
+    <w:lvl w:ilvl="2" w:tplc="0809001B" w:tentative="1">
+      <w:start w:val="1"/>
+      <w:numFmt w:val="lowerRoman"/>
+      <w:lvlText w:val="%3."/>
+      <w:lvlJc w:val="right"/>
+      <w:pPr>
+        <w:ind w:left="2205" w:hanging="180"/>
+      </w:pPr>
+    </w:lvl>
+    <w:lvl w:ilvl="3" w:tplc="0809000F" w:tentative="1">
+      <w:start w:val="1"/>
+      <w:numFmt w:val="decimal"/>
+      <w:lvlText w:val="%4."/>
+      <w:lvlJc w:val="left"/>
+      <w:pPr>
+        <w:ind w:left="2925" w:hanging="360"/>
+      </w:pPr>
+    </w:lvl>
+    <w:lvl w:ilvl="4" w:tplc="08090019" w:tentative="1">
+      <w:start w:val="1"/>
+      <w:numFmt w:val="lowerLetter"/>
+      <w:lvlText w:val="%5."/>
+      <w:lvlJc w:val="left"/>
+      <w:pPr>
+        <w:ind w:left="3645" w:hanging="360"/>
+      </w:pPr>
+    </w:lvl>
+    <w:lvl w:ilvl="5" w:tplc="0809001B" w:tentative="1">
+      <w:start w:val="1"/>
+      <w:numFmt w:val="lowerRoman"/>
+      <w:lvlText w:val="%6."/>
+      <w:lvlJc w:val="right"/>
+      <w:pPr>
+        <w:ind w:left="4365" w:hanging="180"/>
+      </w:pPr>
+    </w:lvl>
+    <w:lvl w:ilvl="6" w:tplc="0809000F" w:tentative="1">
+      <w:start w:val="1"/>
+      <w:numFmt w:val="decimal"/>
+      <w:lvlText w:val="%7."/>
+      <w:lvlJc w:val="left"/>
+      <w:pPr>
+        <w:ind w:left="5085" w:hanging="360"/>
+      </w:pPr>
+    </w:lvl>
+    <w:lvl w:ilvl="7" w:tplc="08090019" w:tentative="1">
+      <w:start w:val="1"/>
+      <w:numFmt w:val="lowerLetter"/>
+      <w:lvlText w:val="%8."/>
+      <w:lvlJc w:val="left"/>
+      <w:pPr>
+        <w:ind w:left="5805" w:hanging="360"/>
+      </w:pPr>
+    </w:lvl>
+    <w:lvl w:ilvl="8" w:tplc="0809001B" w:tentative="1">
+      <w:start w:val="1"/>
+      <w:numFmt w:val="lowerRoman"/>
+      <w:lvlText w:val="%9."/>
+      <w:lvlJc w:val="right"/>
+      <w:pPr>
+        <w:ind w:left="6525" w:hanging="180"/>
+      </w:pPr>
+    </w:lvl>
+  </w:abstractNum>
+  <w:abstractNum w:abstractNumId="4" w15:restartNumberingAfterBreak="0">
+    <w:nsid w:val="1A3F16C0"/>
+    <w:multiLevelType w:val="hybridMultilevel"/>
+    <w:tmpl w:val="D140FDDC"/>
+    <w:lvl w:ilvl="0" w:tplc="0809000F">
+      <w:start w:val="1"/>
+      <w:numFmt w:val="decimal"/>
+      <w:lvlText w:val="%1."/>
+      <w:lvlJc w:val="left"/>
+      <w:pPr>
+        <w:ind w:left="720" w:hanging="360"/>
+      </w:pPr>
+      <w:rPr>
+        <w:rFonts w:hint="default"/>
+      </w:rPr>
+    </w:lvl>
+    <w:lvl w:ilvl="1" w:tplc="08090019" w:tentative="1">
+      <w:start w:val="1"/>
+      <w:numFmt w:val="lowerLetter"/>
+      <w:lvlText w:val="%2."/>
+      <w:lvlJc w:val="left"/>
+      <w:pPr>
+        <w:ind w:left="1440" w:hanging="360"/>
+      </w:pPr>
+    </w:lvl>
+    <w:lvl w:ilvl="2" w:tplc="0809001B" w:tentative="1">
+      <w:start w:val="1"/>
+      <w:numFmt w:val="lowerRoman"/>
+      <w:lvlText w:val="%3."/>
+      <w:lvlJc w:val="right"/>
+      <w:pPr>
+        <w:ind w:left="2160" w:hanging="180"/>
+      </w:pPr>
+    </w:lvl>
+    <w:lvl w:ilvl="3" w:tplc="0809000F" w:tentative="1">
+      <w:start w:val="1"/>
+      <w:numFmt w:val="decimal"/>
+      <w:lvlText w:val="%4."/>
+      <w:lvlJc w:val="left"/>
+      <w:pPr>
+        <w:ind w:left="2880" w:hanging="360"/>
+      </w:pPr>
+    </w:lvl>
+    <w:lvl w:ilvl="4" w:tplc="08090019" w:tentative="1">
+      <w:start w:val="1"/>
+      <w:numFmt w:val="lowerLetter"/>
+      <w:lvlText w:val="%5."/>
+      <w:lvlJc w:val="left"/>
+      <w:pPr>
+        <w:ind w:left="3600" w:hanging="360"/>
+      </w:pPr>
+    </w:lvl>
+    <w:lvl w:ilvl="5" w:tplc="0809001B" w:tentative="1">
+      <w:start w:val="1"/>
+      <w:numFmt w:val="lowerRoman"/>
+      <w:lvlText w:val="%6."/>
+      <w:lvlJc w:val="right"/>
+      <w:pPr>
+        <w:ind w:left="4320" w:hanging="180"/>
+      </w:pPr>
+    </w:lvl>
+    <w:lvl w:ilvl="6" w:tplc="0809000F" w:tentative="1">
+      <w:start w:val="1"/>
+      <w:numFmt w:val="decimal"/>
+      <w:lvlText w:val="%7."/>
+      <w:lvlJc w:val="left"/>
+      <w:pPr>
+        <w:ind w:left="5040" w:hanging="360"/>
+      </w:pPr>
+    </w:lvl>
+    <w:lvl w:ilvl="7" w:tplc="08090019" w:tentative="1">
+      <w:start w:val="1"/>
+      <w:numFmt w:val="lowerLetter"/>
+      <w:lvlText w:val="%8."/>
+      <w:lvlJc w:val="left"/>
+      <w:pPr>
+        <w:ind w:left="5760" w:hanging="360"/>
+      </w:pPr>
+    </w:lvl>
+    <w:lvl w:ilvl="8" w:tplc="0809001B" w:tentative="1">
+      <w:start w:val="1"/>
+      <w:numFmt w:val="lowerRoman"/>
+      <w:lvlText w:val="%9."/>
+      <w:lvlJc w:val="right"/>
+      <w:pPr>
+        <w:ind w:left="6480" w:hanging="180"/>
+      </w:pPr>
+    </w:lvl>
+  </w:abstractNum>
+  <w:abstractNum w:abstractNumId="5" w15:restartNumberingAfterBreak="0">
     <w:nsid w:val="2D635C00"/>
     <w:multiLevelType w:val="hybridMultilevel"/>
     <w:tmpl w:val="0C7440D8"/>
@@ -8456,7 +10378,7 @@
       </w:pPr>
     </w:lvl>
   </w:abstractNum>
-  <w:abstractNum w:abstractNumId="1" w15:restartNumberingAfterBreak="0">
+  <w:abstractNum w:abstractNumId="6" w15:restartNumberingAfterBreak="0">
     <w:nsid w:val="3DB801B9"/>
     <w:multiLevelType w:val="hybridMultilevel"/>
     <w:tmpl w:val="A792316A"/>
@@ -8545,7 +10467,7 @@
       </w:pPr>
     </w:lvl>
   </w:abstractNum>
-  <w:abstractNum w:abstractNumId="2" w15:restartNumberingAfterBreak="0">
+  <w:abstractNum w:abstractNumId="7" w15:restartNumberingAfterBreak="0">
     <w:nsid w:val="3EF327D6"/>
     <w:multiLevelType w:val="hybridMultilevel"/>
     <w:tmpl w:val="0C7440D8"/>
@@ -8634,7 +10556,7 @@
       </w:pPr>
     </w:lvl>
   </w:abstractNum>
-  <w:abstractNum w:abstractNumId="3" w15:restartNumberingAfterBreak="0">
+  <w:abstractNum w:abstractNumId="8" w15:restartNumberingAfterBreak="0">
     <w:nsid w:val="5E6D39D1"/>
     <w:multiLevelType w:val="hybridMultilevel"/>
     <w:tmpl w:val="8B884CAC"/>
@@ -8724,7 +10646,7 @@
       </w:pPr>
     </w:lvl>
   </w:abstractNum>
-  <w:abstractNum w:abstractNumId="4" w15:restartNumberingAfterBreak="0">
+  <w:abstractNum w:abstractNumId="9" w15:restartNumberingAfterBreak="0">
     <w:nsid w:val="61ED7F65"/>
     <w:multiLevelType w:val="hybridMultilevel"/>
     <w:tmpl w:val="EDC4FBC4"/>
@@ -8813,7 +10735,7 @@
       </w:pPr>
     </w:lvl>
   </w:abstractNum>
-  <w:abstractNum w:abstractNumId="5" w15:restartNumberingAfterBreak="0">
+  <w:abstractNum w:abstractNumId="10" w15:restartNumberingAfterBreak="0">
     <w:nsid w:val="64B55347"/>
     <w:multiLevelType w:val="hybridMultilevel"/>
     <w:tmpl w:val="D2106FC6"/>
@@ -8902,7 +10824,7 @@
       </w:pPr>
     </w:lvl>
   </w:abstractNum>
-  <w:abstractNum w:abstractNumId="6" w15:restartNumberingAfterBreak="0">
+  <w:abstractNum w:abstractNumId="11" w15:restartNumberingAfterBreak="0">
     <w:nsid w:val="65373320"/>
     <w:multiLevelType w:val="hybridMultilevel"/>
     <w:tmpl w:val="4D38B2E6"/>
@@ -8991,7 +10913,96 @@
       </w:pPr>
     </w:lvl>
   </w:abstractNum>
-  <w:abstractNum w:abstractNumId="7" w15:restartNumberingAfterBreak="0">
+  <w:abstractNum w:abstractNumId="12" w15:restartNumberingAfterBreak="0">
+    <w:nsid w:val="656D4491"/>
+    <w:multiLevelType w:val="hybridMultilevel"/>
+    <w:tmpl w:val="0F325DDC"/>
+    <w:lvl w:ilvl="0" w:tplc="0809000F">
+      <w:start w:val="1"/>
+      <w:numFmt w:val="decimal"/>
+      <w:lvlText w:val="%1."/>
+      <w:lvlJc w:val="left"/>
+      <w:pPr>
+        <w:ind w:left="720" w:hanging="360"/>
+      </w:pPr>
+      <w:rPr>
+        <w:rFonts w:hint="default"/>
+      </w:rPr>
+    </w:lvl>
+    <w:lvl w:ilvl="1" w:tplc="08090019" w:tentative="1">
+      <w:start w:val="1"/>
+      <w:numFmt w:val="lowerLetter"/>
+      <w:lvlText w:val="%2."/>
+      <w:lvlJc w:val="left"/>
+      <w:pPr>
+        <w:ind w:left="1440" w:hanging="360"/>
+      </w:pPr>
+    </w:lvl>
+    <w:lvl w:ilvl="2" w:tplc="0809001B" w:tentative="1">
+      <w:start w:val="1"/>
+      <w:numFmt w:val="lowerRoman"/>
+      <w:lvlText w:val="%3."/>
+      <w:lvlJc w:val="right"/>
+      <w:pPr>
+        <w:ind w:left="2160" w:hanging="180"/>
+      </w:pPr>
+    </w:lvl>
+    <w:lvl w:ilvl="3" w:tplc="0809000F" w:tentative="1">
+      <w:start w:val="1"/>
+      <w:numFmt w:val="decimal"/>
+      <w:lvlText w:val="%4."/>
+      <w:lvlJc w:val="left"/>
+      <w:pPr>
+        <w:ind w:left="2880" w:hanging="360"/>
+      </w:pPr>
+    </w:lvl>
+    <w:lvl w:ilvl="4" w:tplc="08090019" w:tentative="1">
+      <w:start w:val="1"/>
+      <w:numFmt w:val="lowerLetter"/>
+      <w:lvlText w:val="%5."/>
+      <w:lvlJc w:val="left"/>
+      <w:pPr>
+        <w:ind w:left="3600" w:hanging="360"/>
+      </w:pPr>
+    </w:lvl>
+    <w:lvl w:ilvl="5" w:tplc="0809001B" w:tentative="1">
+      <w:start w:val="1"/>
+      <w:numFmt w:val="lowerRoman"/>
+      <w:lvlText w:val="%6."/>
+      <w:lvlJc w:val="right"/>
+      <w:pPr>
+        <w:ind w:left="4320" w:hanging="180"/>
+      </w:pPr>
+    </w:lvl>
+    <w:lvl w:ilvl="6" w:tplc="0809000F" w:tentative="1">
+      <w:start w:val="1"/>
+      <w:numFmt w:val="decimal"/>
+      <w:lvlText w:val="%7."/>
+      <w:lvlJc w:val="left"/>
+      <w:pPr>
+        <w:ind w:left="5040" w:hanging="360"/>
+      </w:pPr>
+    </w:lvl>
+    <w:lvl w:ilvl="7" w:tplc="08090019" w:tentative="1">
+      <w:start w:val="1"/>
+      <w:numFmt w:val="lowerLetter"/>
+      <w:lvlText w:val="%8."/>
+      <w:lvlJc w:val="left"/>
+      <w:pPr>
+        <w:ind w:left="5760" w:hanging="360"/>
+      </w:pPr>
+    </w:lvl>
+    <w:lvl w:ilvl="8" w:tplc="0809001B" w:tentative="1">
+      <w:start w:val="1"/>
+      <w:numFmt w:val="lowerRoman"/>
+      <w:lvlText w:val="%9."/>
+      <w:lvlJc w:val="right"/>
+      <w:pPr>
+        <w:ind w:left="6480" w:hanging="180"/>
+      </w:pPr>
+    </w:lvl>
+  </w:abstractNum>
+  <w:abstractNum w:abstractNumId="13" w15:restartNumberingAfterBreak="0">
     <w:nsid w:val="71CA25FF"/>
     <w:multiLevelType w:val="hybridMultilevel"/>
     <w:tmpl w:val="A44811AE"/>
@@ -9080,7 +11091,96 @@
       </w:pPr>
     </w:lvl>
   </w:abstractNum>
-  <w:abstractNum w:abstractNumId="8" w15:restartNumberingAfterBreak="0">
+  <w:abstractNum w:abstractNumId="14" w15:restartNumberingAfterBreak="0">
+    <w:nsid w:val="74BB7448"/>
+    <w:multiLevelType w:val="hybridMultilevel"/>
+    <w:tmpl w:val="C51C4A10"/>
+    <w:lvl w:ilvl="0" w:tplc="0809000F">
+      <w:start w:val="1"/>
+      <w:numFmt w:val="decimal"/>
+      <w:lvlText w:val="%1."/>
+      <w:lvlJc w:val="left"/>
+      <w:pPr>
+        <w:ind w:left="720" w:hanging="360"/>
+      </w:pPr>
+      <w:rPr>
+        <w:rFonts w:hint="default"/>
+      </w:rPr>
+    </w:lvl>
+    <w:lvl w:ilvl="1" w:tplc="08090019" w:tentative="1">
+      <w:start w:val="1"/>
+      <w:numFmt w:val="lowerLetter"/>
+      <w:lvlText w:val="%2."/>
+      <w:lvlJc w:val="left"/>
+      <w:pPr>
+        <w:ind w:left="1440" w:hanging="360"/>
+      </w:pPr>
+    </w:lvl>
+    <w:lvl w:ilvl="2" w:tplc="0809001B" w:tentative="1">
+      <w:start w:val="1"/>
+      <w:numFmt w:val="lowerRoman"/>
+      <w:lvlText w:val="%3."/>
+      <w:lvlJc w:val="right"/>
+      <w:pPr>
+        <w:ind w:left="2160" w:hanging="180"/>
+      </w:pPr>
+    </w:lvl>
+    <w:lvl w:ilvl="3" w:tplc="0809000F" w:tentative="1">
+      <w:start w:val="1"/>
+      <w:numFmt w:val="decimal"/>
+      <w:lvlText w:val="%4."/>
+      <w:lvlJc w:val="left"/>
+      <w:pPr>
+        <w:ind w:left="2880" w:hanging="360"/>
+      </w:pPr>
+    </w:lvl>
+    <w:lvl w:ilvl="4" w:tplc="08090019" w:tentative="1">
+      <w:start w:val="1"/>
+      <w:numFmt w:val="lowerLetter"/>
+      <w:lvlText w:val="%5."/>
+      <w:lvlJc w:val="left"/>
+      <w:pPr>
+        <w:ind w:left="3600" w:hanging="360"/>
+      </w:pPr>
+    </w:lvl>
+    <w:lvl w:ilvl="5" w:tplc="0809001B" w:tentative="1">
+      <w:start w:val="1"/>
+      <w:numFmt w:val="lowerRoman"/>
+      <w:lvlText w:val="%6."/>
+      <w:lvlJc w:val="right"/>
+      <w:pPr>
+        <w:ind w:left="4320" w:hanging="180"/>
+      </w:pPr>
+    </w:lvl>
+    <w:lvl w:ilvl="6" w:tplc="0809000F" w:tentative="1">
+      <w:start w:val="1"/>
+      <w:numFmt w:val="decimal"/>
+      <w:lvlText w:val="%7."/>
+      <w:lvlJc w:val="left"/>
+      <w:pPr>
+        <w:ind w:left="5040" w:hanging="360"/>
+      </w:pPr>
+    </w:lvl>
+    <w:lvl w:ilvl="7" w:tplc="08090019" w:tentative="1">
+      <w:start w:val="1"/>
+      <w:numFmt w:val="lowerLetter"/>
+      <w:lvlText w:val="%8."/>
+      <w:lvlJc w:val="left"/>
+      <w:pPr>
+        <w:ind w:left="5760" w:hanging="360"/>
+      </w:pPr>
+    </w:lvl>
+    <w:lvl w:ilvl="8" w:tplc="0809001B" w:tentative="1">
+      <w:start w:val="1"/>
+      <w:numFmt w:val="lowerRoman"/>
+      <w:lvlText w:val="%9."/>
+      <w:lvlJc w:val="right"/>
+      <w:pPr>
+        <w:ind w:left="6480" w:hanging="180"/>
+      </w:pPr>
+    </w:lvl>
+  </w:abstractNum>
+  <w:abstractNum w:abstractNumId="15" w15:restartNumberingAfterBreak="0">
     <w:nsid w:val="7C187462"/>
     <w:multiLevelType w:val="hybridMultilevel"/>
     <w:tmpl w:val="0B6C6FAE"/>
@@ -9170,41 +11270,62 @@
     </w:lvl>
   </w:abstractNum>
   <w:num w:numId="1">
+    <w:abstractNumId w:val="6"/>
+  </w:num>
+  <w:num w:numId="2">
+    <w:abstractNumId w:val="9"/>
+  </w:num>
+  <w:num w:numId="3">
+    <w:abstractNumId w:val="13"/>
+  </w:num>
+  <w:num w:numId="4">
+    <w:abstractNumId w:val="11"/>
+  </w:num>
+  <w:num w:numId="5">
+    <w:abstractNumId w:val="10"/>
+  </w:num>
+  <w:num w:numId="6">
+    <w:abstractNumId w:val="15"/>
+  </w:num>
+  <w:num w:numId="7">
+    <w:abstractNumId w:val="7"/>
+  </w:num>
+  <w:num w:numId="8">
+    <w:abstractNumId w:val="5"/>
+  </w:num>
+  <w:num w:numId="9">
+    <w:abstractNumId w:val="8"/>
+  </w:num>
+  <w:num w:numId="10">
+    <w:abstractNumId w:val="14"/>
+  </w:num>
+  <w:num w:numId="11">
+    <w:abstractNumId w:val="0"/>
+  </w:num>
+  <w:num w:numId="12">
+    <w:abstractNumId w:val="3"/>
+  </w:num>
+  <w:num w:numId="13">
     <w:abstractNumId w:val="1"/>
   </w:num>
-  <w:num w:numId="2">
+  <w:num w:numId="14">
     <w:abstractNumId w:val="4"/>
   </w:num>
-  <w:num w:numId="3">
-    <w:abstractNumId w:val="7"/>
+  <w:num w:numId="15">
+    <w:abstractNumId w:val="12"/>
   </w:num>
-  <w:num w:numId="4">
-    <w:abstractNumId w:val="6"/>
-  </w:num>
-  <w:num w:numId="5">
-    <w:abstractNumId w:val="5"/>
-  </w:num>
-  <w:num w:numId="6">
-    <w:abstractNumId w:val="8"/>
-  </w:num>
-  <w:num w:numId="7">
+  <w:num w:numId="16">
     <w:abstractNumId w:val="2"/>
-  </w:num>
-  <w:num w:numId="8">
-    <w:abstractNumId w:val="0"/>
-  </w:num>
-  <w:num w:numId="9">
-    <w:abstractNumId w:val="3"/>
   </w:num>
 </w:numbering>
 </file>
 
 <file path=word/styles.xml><?xml version="1.0" encoding="utf-8"?>
-<w:styles xmlns:mc="http://schemas.openxmlformats.org/markup-compatibility/2006" xmlns:r="http://schemas.openxmlformats.org/officeDocument/2006/relationships" xmlns:w="http://schemas.openxmlformats.org/wordprocessingml/2006/main" xmlns:w14="http://schemas.microsoft.com/office/word/2010/wordml" xmlns:w15="http://schemas.microsoft.com/office/word/2012/wordml" xmlns:w16cex="http://schemas.microsoft.com/office/word/2018/wordml/cex" xmlns:w16cid="http://schemas.microsoft.com/office/word/2016/wordml/cid" xmlns:w16="http://schemas.microsoft.com/office/word/2018/wordml" xmlns:w16sdtdh="http://schemas.microsoft.com/office/word/2020/wordml/sdtdatahash" xmlns:w16se="http://schemas.microsoft.com/office/word/2015/wordml/symex" mc:Ignorable="w14 w15 w16se w16cid w16 w16cex w16sdtdh">
+<w:styles xmlns:mc="http://schemas.openxmlformats.org/markup-compatibility/2006" xmlns:r="http://schemas.openxmlformats.org/officeDocument/2006/relationships" xmlns:w="http://schemas.openxmlformats.org/wordprocessingml/2006/main" xmlns:w14="http://schemas.microsoft.com/office/word/2010/wordml" xmlns:w15="http://schemas.microsoft.com/office/word/2012/wordml" xmlns:w16cex="http://schemas.microsoft.com/office/word/2018/wordml/cex" xmlns:w16cid="http://schemas.microsoft.com/office/word/2016/wordml/cid" xmlns:w16="http://schemas.microsoft.com/office/word/2018/wordml" xmlns:w16se="http://schemas.microsoft.com/office/word/2015/wordml/symex" mc:Ignorable="w14 w15 w16se w16cid w16 w16cex">
   <w:docDefaults>
     <w:rPrDefault>
       <w:rPr>
-        <w:rFonts w:asciiTheme="minorHAnsi" w:eastAsia="宋体" w:hAnsiTheme="minorHAnsi" w:cstheme="minorBidi"/>
+        <w:rFonts w:asciiTheme="minorHAnsi" w:eastAsia="SimSun" w:hAnsiTheme="minorHAnsi" w:cstheme="minorBidi"/>
         <w:sz w:val="22"/>
         <w:szCs w:val="22"/>
         <w:lang w:val="en-GB" w:eastAsia="en-US" w:bidi="ar-SA"/>

</xml_diff>

<commit_message>
added demo video links
</commit_message>
<xml_diff>
--- a/COMP2006_CW2_DocumentationSheet_16521586.docx
+++ b/COMP2006_CW2_DocumentationSheet_16521586.docx
@@ -6568,13 +6568,7 @@
               <w:rPr>
                 <w:rFonts w:ascii="Calibri" w:hAnsi="Calibri" w:cs="Calibri"/>
               </w:rPr>
-              <w:t>significant effort</w:t>
-            </w:r>
-            <w:r>
-              <w:rPr>
-                <w:rFonts w:ascii="Calibri" w:hAnsi="Calibri" w:cs="Calibri"/>
-              </w:rPr>
-              <w:t xml:space="preserve"> on this work</w:t>
+              <w:t>significant effort on this work</w:t>
             </w:r>
             <w:r>
               <w:rPr>
@@ -6665,14 +6659,14 @@
               <w:rPr>
                 <w:rFonts w:ascii="Segoe UI Emoji" w:eastAsia="Segoe UI Emoji" w:hAnsi="Segoe UI Emoji" w:cs="Segoe UI Emoji"/>
               </w:rPr>
-              <w:t>onto a g</w:t>
+              <w:t xml:space="preserve">onto a </w:t>
             </w:r>
             <w:proofErr w:type="spellStart"/>
             <w:r>
               <w:rPr>
                 <w:rFonts w:ascii="Segoe UI Emoji" w:eastAsia="Segoe UI Emoji" w:hAnsi="Segoe UI Emoji" w:cs="Segoe UI Emoji"/>
               </w:rPr>
-              <w:t>ithub</w:t>
+              <w:t>github</w:t>
             </w:r>
             <w:proofErr w:type="spellEnd"/>
             <w:r>
@@ -9803,6 +9797,12 @@
       </w:r>
     </w:p>
     <w:p>
+      <w:pPr>
+        <w:rPr>
+          <w:color w:val="0000FF" w:themeColor="hyperlink"/>
+          <w:u w:val="single"/>
+        </w:rPr>
+      </w:pPr>
       <w:hyperlink r:id="rId16" w:history="1">
         <w:r>
           <w:rPr>

</xml_diff>